<commit_message>
fix link brand + sviluppo pagina news
</commit_message>
<xml_diff>
--- a/tennis.docx
+++ b/tennis.docx
@@ -14856,6 +14856,7 @@
         <w:divId w:val="1726833894"/>
         <w:rPr>
           <w:rFonts w:ascii="Consolas" w:hAnsi="Consolas" w:cs="Courier New"/>
+          <w:color w:val="000000"/>
           <w:sz w:val="17"/>
           <w:szCs w:val="17"/>
         </w:rPr>
@@ -14868,6 +14869,1465 @@
           <w:szCs w:val="17"/>
         </w:rPr>
         <w:t> </w:t>
+      </w:r>
+    </w:p>
+    <w:p>
+      <w:pPr>
+        <w:pStyle w:val="NormaleWeb"/>
+        <w:pBdr>
+          <w:top w:val="single" w:sz="6" w:space="2" w:color="888888"/>
+          <w:left w:val="single" w:sz="6" w:space="2" w:color="888888"/>
+          <w:bottom w:val="single" w:sz="6" w:space="2" w:color="888888"/>
+          <w:right w:val="single" w:sz="6" w:space="2" w:color="888888"/>
+        </w:pBdr>
+        <w:tabs>
+          <w:tab w:val="left" w:pos="916"/>
+          <w:tab w:val="left" w:pos="1832"/>
+          <w:tab w:val="left" w:pos="2748"/>
+          <w:tab w:val="left" w:pos="3664"/>
+          <w:tab w:val="left" w:pos="4580"/>
+          <w:tab w:val="left" w:pos="5496"/>
+          <w:tab w:val="left" w:pos="6412"/>
+          <w:tab w:val="left" w:pos="7328"/>
+          <w:tab w:val="left" w:pos="8244"/>
+          <w:tab w:val="left" w:pos="9160"/>
+          <w:tab w:val="left" w:pos="10076"/>
+          <w:tab w:val="left" w:pos="10992"/>
+          <w:tab w:val="left" w:pos="11908"/>
+          <w:tab w:val="left" w:pos="12824"/>
+          <w:tab w:val="left" w:pos="13740"/>
+          <w:tab w:val="left" w:pos="14656"/>
+        </w:tabs>
+        <w:spacing w:before="0" w:beforeAutospacing="0" w:after="0" w:afterAutospacing="0"/>
+        <w:divId w:val="1726833894"/>
+        <w:rPr>
+          <w:rFonts w:ascii="Consolas" w:hAnsi="Consolas" w:cs="Courier New"/>
+          <w:color w:val="660066"/>
+          <w:sz w:val="17"/>
+          <w:szCs w:val="17"/>
+        </w:rPr>
+      </w:pPr>
+      <w:r>
+        <w:rPr>
+          <w:rFonts w:ascii="Consolas" w:hAnsi="Consolas" w:cs="Courier New"/>
+          <w:color w:val="660066"/>
+          <w:sz w:val="17"/>
+          <w:szCs w:val="17"/>
+        </w:rPr>
+        <w:t>CREATE TABLE news (</w:t>
+      </w:r>
+    </w:p>
+    <w:p>
+      <w:pPr>
+        <w:pStyle w:val="NormaleWeb"/>
+        <w:pBdr>
+          <w:top w:val="single" w:sz="6" w:space="2" w:color="888888"/>
+          <w:left w:val="single" w:sz="6" w:space="2" w:color="888888"/>
+          <w:bottom w:val="single" w:sz="6" w:space="2" w:color="888888"/>
+          <w:right w:val="single" w:sz="6" w:space="2" w:color="888888"/>
+        </w:pBdr>
+        <w:tabs>
+          <w:tab w:val="left" w:pos="916"/>
+          <w:tab w:val="left" w:pos="1832"/>
+          <w:tab w:val="left" w:pos="2748"/>
+          <w:tab w:val="left" w:pos="3664"/>
+          <w:tab w:val="left" w:pos="4580"/>
+          <w:tab w:val="left" w:pos="5496"/>
+          <w:tab w:val="left" w:pos="6412"/>
+          <w:tab w:val="left" w:pos="7328"/>
+          <w:tab w:val="left" w:pos="8244"/>
+          <w:tab w:val="left" w:pos="9160"/>
+          <w:tab w:val="left" w:pos="10076"/>
+          <w:tab w:val="left" w:pos="10992"/>
+          <w:tab w:val="left" w:pos="11908"/>
+          <w:tab w:val="left" w:pos="12824"/>
+          <w:tab w:val="left" w:pos="13740"/>
+          <w:tab w:val="left" w:pos="14656"/>
+        </w:tabs>
+        <w:spacing w:before="0" w:beforeAutospacing="0" w:after="0" w:afterAutospacing="0"/>
+        <w:divId w:val="1726833894"/>
+        <w:rPr>
+          <w:rFonts w:ascii="Consolas" w:hAnsi="Consolas" w:cs="Courier New"/>
+          <w:color w:val="660066"/>
+          <w:sz w:val="17"/>
+          <w:szCs w:val="17"/>
+        </w:rPr>
+      </w:pPr>
+      <w:r>
+        <w:rPr>
+          <w:rFonts w:ascii="Consolas" w:hAnsi="Consolas" w:cs="Courier New"/>
+          <w:color w:val="660066"/>
+          <w:sz w:val="17"/>
+          <w:szCs w:val="17"/>
+        </w:rPr>
+        <w:t xml:space="preserve">    id INT NOT NULL AUTO_INCREMENT,</w:t>
+      </w:r>
+    </w:p>
+    <w:p>
+      <w:pPr>
+        <w:pStyle w:val="NormaleWeb"/>
+        <w:pBdr>
+          <w:top w:val="single" w:sz="6" w:space="2" w:color="888888"/>
+          <w:left w:val="single" w:sz="6" w:space="2" w:color="888888"/>
+          <w:bottom w:val="single" w:sz="6" w:space="2" w:color="888888"/>
+          <w:right w:val="single" w:sz="6" w:space="2" w:color="888888"/>
+        </w:pBdr>
+        <w:tabs>
+          <w:tab w:val="left" w:pos="916"/>
+          <w:tab w:val="left" w:pos="1832"/>
+          <w:tab w:val="left" w:pos="2748"/>
+          <w:tab w:val="left" w:pos="3664"/>
+          <w:tab w:val="left" w:pos="4580"/>
+          <w:tab w:val="left" w:pos="5496"/>
+          <w:tab w:val="left" w:pos="6412"/>
+          <w:tab w:val="left" w:pos="7328"/>
+          <w:tab w:val="left" w:pos="8244"/>
+          <w:tab w:val="left" w:pos="9160"/>
+          <w:tab w:val="left" w:pos="10076"/>
+          <w:tab w:val="left" w:pos="10992"/>
+          <w:tab w:val="left" w:pos="11908"/>
+          <w:tab w:val="left" w:pos="12824"/>
+          <w:tab w:val="left" w:pos="13740"/>
+          <w:tab w:val="left" w:pos="14656"/>
+        </w:tabs>
+        <w:spacing w:before="0" w:beforeAutospacing="0" w:after="0" w:afterAutospacing="0"/>
+        <w:divId w:val="1726833894"/>
+        <w:rPr>
+          <w:rFonts w:ascii="Consolas" w:hAnsi="Consolas" w:cs="Courier New"/>
+          <w:color w:val="660066"/>
+          <w:sz w:val="17"/>
+          <w:szCs w:val="17"/>
+        </w:rPr>
+      </w:pPr>
+      <w:r>
+        <w:rPr>
+          <w:rFonts w:ascii="Consolas" w:hAnsi="Consolas" w:cs="Courier New"/>
+          <w:color w:val="660066"/>
+          <w:sz w:val="17"/>
+          <w:szCs w:val="17"/>
+        </w:rPr>
+        <w:t xml:space="preserve">    </w:t>
+      </w:r>
+      <w:proofErr w:type="spellStart"/>
+      <w:r>
+        <w:rPr>
+          <w:rFonts w:ascii="Consolas" w:hAnsi="Consolas" w:cs="Courier New"/>
+          <w:color w:val="660066"/>
+          <w:sz w:val="17"/>
+          <w:szCs w:val="17"/>
+        </w:rPr>
+        <w:t>titolo</w:t>
+      </w:r>
+      <w:proofErr w:type="spellEnd"/>
+      <w:r>
+        <w:rPr>
+          <w:rFonts w:ascii="Consolas" w:hAnsi="Consolas" w:cs="Courier New"/>
+          <w:color w:val="660066"/>
+          <w:sz w:val="17"/>
+          <w:szCs w:val="17"/>
+        </w:rPr>
+        <w:t xml:space="preserve"> </w:t>
+      </w:r>
+      <w:proofErr w:type="gramStart"/>
+      <w:r>
+        <w:rPr>
+          <w:rFonts w:ascii="Consolas" w:hAnsi="Consolas" w:cs="Courier New"/>
+          <w:color w:val="660066"/>
+          <w:sz w:val="17"/>
+          <w:szCs w:val="17"/>
+        </w:rPr>
+        <w:t>VARCHAR(</w:t>
+      </w:r>
+      <w:proofErr w:type="gramEnd"/>
+      <w:r>
+        <w:rPr>
+          <w:rFonts w:ascii="Consolas" w:hAnsi="Consolas" w:cs="Courier New"/>
+          <w:color w:val="660066"/>
+          <w:sz w:val="17"/>
+          <w:szCs w:val="17"/>
+        </w:rPr>
+        <w:t>255) NOT NULL,</w:t>
+      </w:r>
+    </w:p>
+    <w:p>
+      <w:pPr>
+        <w:pStyle w:val="NormaleWeb"/>
+        <w:pBdr>
+          <w:top w:val="single" w:sz="6" w:space="2" w:color="888888"/>
+          <w:left w:val="single" w:sz="6" w:space="2" w:color="888888"/>
+          <w:bottom w:val="single" w:sz="6" w:space="2" w:color="888888"/>
+          <w:right w:val="single" w:sz="6" w:space="2" w:color="888888"/>
+        </w:pBdr>
+        <w:tabs>
+          <w:tab w:val="left" w:pos="916"/>
+          <w:tab w:val="left" w:pos="1832"/>
+          <w:tab w:val="left" w:pos="2748"/>
+          <w:tab w:val="left" w:pos="3664"/>
+          <w:tab w:val="left" w:pos="4580"/>
+          <w:tab w:val="left" w:pos="5496"/>
+          <w:tab w:val="left" w:pos="6412"/>
+          <w:tab w:val="left" w:pos="7328"/>
+          <w:tab w:val="left" w:pos="8244"/>
+          <w:tab w:val="left" w:pos="9160"/>
+          <w:tab w:val="left" w:pos="10076"/>
+          <w:tab w:val="left" w:pos="10992"/>
+          <w:tab w:val="left" w:pos="11908"/>
+          <w:tab w:val="left" w:pos="12824"/>
+          <w:tab w:val="left" w:pos="13740"/>
+          <w:tab w:val="left" w:pos="14656"/>
+        </w:tabs>
+        <w:spacing w:before="0" w:beforeAutospacing="0" w:after="0" w:afterAutospacing="0"/>
+        <w:divId w:val="1726833894"/>
+        <w:rPr>
+          <w:rFonts w:ascii="Consolas" w:hAnsi="Consolas" w:cs="Courier New"/>
+          <w:color w:val="660066"/>
+          <w:sz w:val="17"/>
+          <w:szCs w:val="17"/>
+        </w:rPr>
+      </w:pPr>
+      <w:r>
+        <w:rPr>
+          <w:rFonts w:ascii="Consolas" w:hAnsi="Consolas" w:cs="Courier New"/>
+          <w:color w:val="660066"/>
+          <w:sz w:val="17"/>
+          <w:szCs w:val="17"/>
+        </w:rPr>
+        <w:t xml:space="preserve">    </w:t>
+      </w:r>
+      <w:proofErr w:type="spellStart"/>
+      <w:r>
+        <w:rPr>
+          <w:rFonts w:ascii="Consolas" w:hAnsi="Consolas" w:cs="Courier New"/>
+          <w:color w:val="660066"/>
+          <w:sz w:val="17"/>
+          <w:szCs w:val="17"/>
+        </w:rPr>
+        <w:t>descrizione</w:t>
+      </w:r>
+      <w:proofErr w:type="spellEnd"/>
+      <w:r>
+        <w:rPr>
+          <w:rFonts w:ascii="Consolas" w:hAnsi="Consolas" w:cs="Courier New"/>
+          <w:color w:val="660066"/>
+          <w:sz w:val="17"/>
+          <w:szCs w:val="17"/>
+        </w:rPr>
+        <w:t xml:space="preserve"> TEXT NOT NULL,</w:t>
+      </w:r>
+    </w:p>
+    <w:p>
+      <w:pPr>
+        <w:pStyle w:val="NormaleWeb"/>
+        <w:pBdr>
+          <w:top w:val="single" w:sz="6" w:space="2" w:color="888888"/>
+          <w:left w:val="single" w:sz="6" w:space="2" w:color="888888"/>
+          <w:bottom w:val="single" w:sz="6" w:space="2" w:color="888888"/>
+          <w:right w:val="single" w:sz="6" w:space="2" w:color="888888"/>
+        </w:pBdr>
+        <w:tabs>
+          <w:tab w:val="left" w:pos="916"/>
+          <w:tab w:val="left" w:pos="1832"/>
+          <w:tab w:val="left" w:pos="2748"/>
+          <w:tab w:val="left" w:pos="3664"/>
+          <w:tab w:val="left" w:pos="4580"/>
+          <w:tab w:val="left" w:pos="5496"/>
+          <w:tab w:val="left" w:pos="6412"/>
+          <w:tab w:val="left" w:pos="7328"/>
+          <w:tab w:val="left" w:pos="8244"/>
+          <w:tab w:val="left" w:pos="9160"/>
+          <w:tab w:val="left" w:pos="10076"/>
+          <w:tab w:val="left" w:pos="10992"/>
+          <w:tab w:val="left" w:pos="11908"/>
+          <w:tab w:val="left" w:pos="12824"/>
+          <w:tab w:val="left" w:pos="13740"/>
+          <w:tab w:val="left" w:pos="14656"/>
+        </w:tabs>
+        <w:spacing w:before="0" w:beforeAutospacing="0" w:after="0" w:afterAutospacing="0"/>
+        <w:divId w:val="1726833894"/>
+        <w:rPr>
+          <w:rFonts w:ascii="Consolas" w:hAnsi="Consolas" w:cs="Courier New"/>
+          <w:color w:val="660066"/>
+          <w:sz w:val="17"/>
+          <w:szCs w:val="17"/>
+        </w:rPr>
+      </w:pPr>
+      <w:r>
+        <w:rPr>
+          <w:rFonts w:ascii="Consolas" w:hAnsi="Consolas" w:cs="Courier New"/>
+          <w:color w:val="660066"/>
+          <w:sz w:val="17"/>
+          <w:szCs w:val="17"/>
+        </w:rPr>
+        <w:t xml:space="preserve">    </w:t>
+      </w:r>
+      <w:proofErr w:type="spellStart"/>
+      <w:r>
+        <w:rPr>
+          <w:rFonts w:ascii="Consolas" w:hAnsi="Consolas" w:cs="Courier New"/>
+          <w:color w:val="660066"/>
+          <w:sz w:val="17"/>
+          <w:szCs w:val="17"/>
+        </w:rPr>
+        <w:t>img</w:t>
+      </w:r>
+      <w:proofErr w:type="spellEnd"/>
+      <w:r>
+        <w:rPr>
+          <w:rFonts w:ascii="Consolas" w:hAnsi="Consolas" w:cs="Courier New"/>
+          <w:color w:val="660066"/>
+          <w:sz w:val="17"/>
+          <w:szCs w:val="17"/>
+        </w:rPr>
+        <w:t xml:space="preserve"> </w:t>
+      </w:r>
+      <w:proofErr w:type="gramStart"/>
+      <w:r>
+        <w:rPr>
+          <w:rFonts w:ascii="Consolas" w:hAnsi="Consolas" w:cs="Courier New"/>
+          <w:color w:val="660066"/>
+          <w:sz w:val="17"/>
+          <w:szCs w:val="17"/>
+        </w:rPr>
+        <w:t>VARCHAR(</w:t>
+      </w:r>
+      <w:proofErr w:type="gramEnd"/>
+      <w:r>
+        <w:rPr>
+          <w:rFonts w:ascii="Consolas" w:hAnsi="Consolas" w:cs="Courier New"/>
+          <w:color w:val="660066"/>
+          <w:sz w:val="17"/>
+          <w:szCs w:val="17"/>
+        </w:rPr>
+        <w:t>255) NOT NULL,</w:t>
+      </w:r>
+    </w:p>
+    <w:p>
+      <w:pPr>
+        <w:pStyle w:val="NormaleWeb"/>
+        <w:pBdr>
+          <w:top w:val="single" w:sz="6" w:space="2" w:color="888888"/>
+          <w:left w:val="single" w:sz="6" w:space="2" w:color="888888"/>
+          <w:bottom w:val="single" w:sz="6" w:space="2" w:color="888888"/>
+          <w:right w:val="single" w:sz="6" w:space="2" w:color="888888"/>
+        </w:pBdr>
+        <w:tabs>
+          <w:tab w:val="left" w:pos="916"/>
+          <w:tab w:val="left" w:pos="1832"/>
+          <w:tab w:val="left" w:pos="2748"/>
+          <w:tab w:val="left" w:pos="3664"/>
+          <w:tab w:val="left" w:pos="4580"/>
+          <w:tab w:val="left" w:pos="5496"/>
+          <w:tab w:val="left" w:pos="6412"/>
+          <w:tab w:val="left" w:pos="7328"/>
+          <w:tab w:val="left" w:pos="8244"/>
+          <w:tab w:val="left" w:pos="9160"/>
+          <w:tab w:val="left" w:pos="10076"/>
+          <w:tab w:val="left" w:pos="10992"/>
+          <w:tab w:val="left" w:pos="11908"/>
+          <w:tab w:val="left" w:pos="12824"/>
+          <w:tab w:val="left" w:pos="13740"/>
+          <w:tab w:val="left" w:pos="14656"/>
+        </w:tabs>
+        <w:spacing w:before="0" w:beforeAutospacing="0" w:after="0" w:afterAutospacing="0"/>
+        <w:divId w:val="1726833894"/>
+        <w:rPr>
+          <w:rFonts w:ascii="Consolas" w:hAnsi="Consolas" w:cs="Courier New"/>
+          <w:color w:val="660066"/>
+          <w:sz w:val="17"/>
+          <w:szCs w:val="17"/>
+        </w:rPr>
+      </w:pPr>
+      <w:r>
+        <w:rPr>
+          <w:rFonts w:ascii="Consolas" w:hAnsi="Consolas" w:cs="Courier New"/>
+          <w:color w:val="660066"/>
+          <w:sz w:val="17"/>
+          <w:szCs w:val="17"/>
+        </w:rPr>
+        <w:t xml:space="preserve">    PRIMARY KEY (id)</w:t>
+      </w:r>
+    </w:p>
+    <w:p>
+      <w:pPr>
+        <w:pStyle w:val="NormaleWeb"/>
+        <w:pBdr>
+          <w:top w:val="single" w:sz="6" w:space="2" w:color="888888"/>
+          <w:left w:val="single" w:sz="6" w:space="2" w:color="888888"/>
+          <w:bottom w:val="single" w:sz="6" w:space="2" w:color="888888"/>
+          <w:right w:val="single" w:sz="6" w:space="2" w:color="888888"/>
+        </w:pBdr>
+        <w:tabs>
+          <w:tab w:val="left" w:pos="916"/>
+          <w:tab w:val="left" w:pos="1832"/>
+          <w:tab w:val="left" w:pos="2748"/>
+          <w:tab w:val="left" w:pos="3664"/>
+          <w:tab w:val="left" w:pos="4580"/>
+          <w:tab w:val="left" w:pos="5496"/>
+          <w:tab w:val="left" w:pos="6412"/>
+          <w:tab w:val="left" w:pos="7328"/>
+          <w:tab w:val="left" w:pos="8244"/>
+          <w:tab w:val="left" w:pos="9160"/>
+          <w:tab w:val="left" w:pos="10076"/>
+          <w:tab w:val="left" w:pos="10992"/>
+          <w:tab w:val="left" w:pos="11908"/>
+          <w:tab w:val="left" w:pos="12824"/>
+          <w:tab w:val="left" w:pos="13740"/>
+          <w:tab w:val="left" w:pos="14656"/>
+        </w:tabs>
+        <w:spacing w:before="0" w:beforeAutospacing="0" w:after="0" w:afterAutospacing="0"/>
+        <w:divId w:val="1726833894"/>
+        <w:rPr>
+          <w:rFonts w:ascii="Consolas" w:hAnsi="Consolas" w:cs="Courier New"/>
+          <w:sz w:val="17"/>
+          <w:szCs w:val="17"/>
+          <w:lang w:val="en-US"/>
+        </w:rPr>
+      </w:pPr>
+      <w:r>
+        <w:rPr>
+          <w:rFonts w:ascii="Consolas" w:hAnsi="Consolas" w:cs="Courier New"/>
+          <w:color w:val="660066"/>
+          <w:sz w:val="17"/>
+          <w:szCs w:val="17"/>
+        </w:rPr>
+        <w:t>) ENGINE=</w:t>
+      </w:r>
+      <w:proofErr w:type="spellStart"/>
+      <w:r>
+        <w:rPr>
+          <w:rFonts w:ascii="Consolas" w:hAnsi="Consolas" w:cs="Courier New"/>
+          <w:color w:val="660066"/>
+          <w:sz w:val="17"/>
+          <w:szCs w:val="17"/>
+        </w:rPr>
+        <w:t>InnoDB</w:t>
+      </w:r>
+      <w:proofErr w:type="spellEnd"/>
+      <w:r>
+        <w:rPr>
+          <w:rFonts w:ascii="Consolas" w:hAnsi="Consolas" w:cs="Courier New"/>
+          <w:color w:val="660066"/>
+          <w:sz w:val="17"/>
+          <w:szCs w:val="17"/>
+        </w:rPr>
+        <w:t xml:space="preserve"> DEFAULT</w:t>
+      </w:r>
+      <w:r>
+        <w:rPr>
+          <w:rFonts w:ascii="Consolas" w:hAnsi="Consolas" w:cs="Courier New"/>
+          <w:sz w:val="17"/>
+          <w:szCs w:val="17"/>
+          <w:lang w:val="en-US"/>
+        </w:rPr>
+        <w:t xml:space="preserve"> CHARSET=utf8mb4;</w:t>
+      </w:r>
+    </w:p>
+    <w:p>
+      <w:pPr>
+        <w:pStyle w:val="NormaleWeb"/>
+        <w:pBdr>
+          <w:top w:val="single" w:sz="6" w:space="2" w:color="888888"/>
+          <w:left w:val="single" w:sz="6" w:space="2" w:color="888888"/>
+          <w:bottom w:val="single" w:sz="6" w:space="2" w:color="888888"/>
+          <w:right w:val="single" w:sz="6" w:space="2" w:color="888888"/>
+        </w:pBdr>
+        <w:tabs>
+          <w:tab w:val="left" w:pos="916"/>
+          <w:tab w:val="left" w:pos="1832"/>
+          <w:tab w:val="left" w:pos="2748"/>
+          <w:tab w:val="left" w:pos="3664"/>
+          <w:tab w:val="left" w:pos="4580"/>
+          <w:tab w:val="left" w:pos="5496"/>
+          <w:tab w:val="left" w:pos="6412"/>
+          <w:tab w:val="left" w:pos="7328"/>
+          <w:tab w:val="left" w:pos="8244"/>
+          <w:tab w:val="left" w:pos="9160"/>
+          <w:tab w:val="left" w:pos="10076"/>
+          <w:tab w:val="left" w:pos="10992"/>
+          <w:tab w:val="left" w:pos="11908"/>
+          <w:tab w:val="left" w:pos="12824"/>
+          <w:tab w:val="left" w:pos="13740"/>
+          <w:tab w:val="left" w:pos="14656"/>
+        </w:tabs>
+        <w:spacing w:before="0" w:beforeAutospacing="0" w:after="0" w:afterAutospacing="0"/>
+        <w:divId w:val="1726833894"/>
+        <w:rPr>
+          <w:rFonts w:ascii="Consolas" w:hAnsi="Consolas" w:cs="Courier New"/>
+          <w:sz w:val="17"/>
+          <w:szCs w:val="17"/>
+          <w:lang w:val="en-US"/>
+        </w:rPr>
+      </w:pPr>
+    </w:p>
+    <w:p>
+      <w:pPr>
+        <w:pStyle w:val="NormaleWeb"/>
+        <w:pBdr>
+          <w:top w:val="single" w:sz="6" w:space="2" w:color="888888"/>
+          <w:left w:val="single" w:sz="6" w:space="2" w:color="888888"/>
+          <w:bottom w:val="single" w:sz="6" w:space="2" w:color="888888"/>
+          <w:right w:val="single" w:sz="6" w:space="2" w:color="888888"/>
+        </w:pBdr>
+        <w:tabs>
+          <w:tab w:val="left" w:pos="916"/>
+          <w:tab w:val="left" w:pos="1832"/>
+          <w:tab w:val="left" w:pos="2748"/>
+          <w:tab w:val="left" w:pos="3664"/>
+          <w:tab w:val="left" w:pos="4580"/>
+          <w:tab w:val="left" w:pos="5496"/>
+          <w:tab w:val="left" w:pos="6412"/>
+          <w:tab w:val="left" w:pos="7328"/>
+          <w:tab w:val="left" w:pos="8244"/>
+          <w:tab w:val="left" w:pos="9160"/>
+          <w:tab w:val="left" w:pos="10076"/>
+          <w:tab w:val="left" w:pos="10992"/>
+          <w:tab w:val="left" w:pos="11908"/>
+          <w:tab w:val="left" w:pos="12824"/>
+          <w:tab w:val="left" w:pos="13740"/>
+          <w:tab w:val="left" w:pos="14656"/>
+        </w:tabs>
+        <w:spacing w:before="0" w:beforeAutospacing="0" w:after="0" w:afterAutospacing="0"/>
+        <w:divId w:val="1726833894"/>
+        <w:rPr>
+          <w:rFonts w:ascii="Consolas" w:hAnsi="Consolas" w:cs="Courier New"/>
+          <w:color w:val="660066"/>
+          <w:sz w:val="17"/>
+          <w:szCs w:val="17"/>
+        </w:rPr>
+      </w:pPr>
+      <w:r>
+        <w:rPr>
+          <w:rFonts w:ascii="Consolas" w:hAnsi="Consolas" w:cs="Courier New"/>
+          <w:color w:val="660066"/>
+          <w:sz w:val="17"/>
+          <w:szCs w:val="17"/>
+        </w:rPr>
+        <w:t xml:space="preserve">-- </w:t>
+      </w:r>
+      <w:proofErr w:type="spellStart"/>
+      <w:r>
+        <w:rPr>
+          <w:rFonts w:ascii="Consolas" w:hAnsi="Consolas" w:cs="Courier New"/>
+          <w:color w:val="660066"/>
+          <w:sz w:val="17"/>
+          <w:szCs w:val="17"/>
+        </w:rPr>
+        <w:t>Inserimenti</w:t>
+      </w:r>
+      <w:proofErr w:type="spellEnd"/>
+    </w:p>
+    <w:p>
+      <w:pPr>
+        <w:pStyle w:val="NormaleWeb"/>
+        <w:pBdr>
+          <w:top w:val="single" w:sz="6" w:space="2" w:color="888888"/>
+          <w:left w:val="single" w:sz="6" w:space="2" w:color="888888"/>
+          <w:bottom w:val="single" w:sz="6" w:space="2" w:color="888888"/>
+          <w:right w:val="single" w:sz="6" w:space="2" w:color="888888"/>
+        </w:pBdr>
+        <w:tabs>
+          <w:tab w:val="left" w:pos="916"/>
+          <w:tab w:val="left" w:pos="1832"/>
+          <w:tab w:val="left" w:pos="2748"/>
+          <w:tab w:val="left" w:pos="3664"/>
+          <w:tab w:val="left" w:pos="4580"/>
+          <w:tab w:val="left" w:pos="5496"/>
+          <w:tab w:val="left" w:pos="6412"/>
+          <w:tab w:val="left" w:pos="7328"/>
+          <w:tab w:val="left" w:pos="8244"/>
+          <w:tab w:val="left" w:pos="9160"/>
+          <w:tab w:val="left" w:pos="10076"/>
+          <w:tab w:val="left" w:pos="10992"/>
+          <w:tab w:val="left" w:pos="11908"/>
+          <w:tab w:val="left" w:pos="12824"/>
+          <w:tab w:val="left" w:pos="13740"/>
+          <w:tab w:val="left" w:pos="14656"/>
+        </w:tabs>
+        <w:spacing w:before="0" w:beforeAutospacing="0" w:after="0" w:afterAutospacing="0"/>
+        <w:divId w:val="1726833894"/>
+        <w:rPr>
+          <w:rFonts w:ascii="Consolas" w:hAnsi="Consolas" w:cs="Courier New"/>
+          <w:color w:val="660066"/>
+          <w:sz w:val="17"/>
+          <w:szCs w:val="17"/>
+        </w:rPr>
+      </w:pPr>
+      <w:r>
+        <w:rPr>
+          <w:rFonts w:ascii="Consolas" w:hAnsi="Consolas" w:cs="Courier New"/>
+          <w:color w:val="660066"/>
+          <w:sz w:val="17"/>
+          <w:szCs w:val="17"/>
+        </w:rPr>
+        <w:t xml:space="preserve">-- 1. Record con </w:t>
+      </w:r>
+      <w:proofErr w:type="spellStart"/>
+      <w:r>
+        <w:rPr>
+          <w:rFonts w:ascii="Consolas" w:hAnsi="Consolas" w:cs="Courier New"/>
+          <w:color w:val="660066"/>
+          <w:sz w:val="17"/>
+          <w:szCs w:val="17"/>
+        </w:rPr>
+        <w:t>immagine</w:t>
+      </w:r>
+      <w:proofErr w:type="spellEnd"/>
+      <w:r>
+        <w:rPr>
+          <w:rFonts w:ascii="Consolas" w:hAnsi="Consolas" w:cs="Courier New"/>
+          <w:color w:val="660066"/>
+          <w:sz w:val="17"/>
+          <w:szCs w:val="17"/>
+        </w:rPr>
+        <w:t xml:space="preserve"> locale (</w:t>
+      </w:r>
+      <w:proofErr w:type="spellStart"/>
+      <w:r>
+        <w:rPr>
+          <w:rFonts w:ascii="Consolas" w:hAnsi="Consolas" w:cs="Courier New"/>
+          <w:color w:val="660066"/>
+          <w:sz w:val="17"/>
+          <w:szCs w:val="17"/>
+        </w:rPr>
+        <w:t>salvata</w:t>
+      </w:r>
+      <w:proofErr w:type="spellEnd"/>
+      <w:r>
+        <w:rPr>
+          <w:rFonts w:ascii="Consolas" w:hAnsi="Consolas" w:cs="Courier New"/>
+          <w:color w:val="660066"/>
+          <w:sz w:val="17"/>
+          <w:szCs w:val="17"/>
+        </w:rPr>
+        <w:t xml:space="preserve"> in public/images/news)</w:t>
+      </w:r>
+    </w:p>
+    <w:p>
+      <w:pPr>
+        <w:pStyle w:val="NormaleWeb"/>
+        <w:pBdr>
+          <w:top w:val="single" w:sz="6" w:space="2" w:color="888888"/>
+          <w:left w:val="single" w:sz="6" w:space="2" w:color="888888"/>
+          <w:bottom w:val="single" w:sz="6" w:space="2" w:color="888888"/>
+          <w:right w:val="single" w:sz="6" w:space="2" w:color="888888"/>
+        </w:pBdr>
+        <w:tabs>
+          <w:tab w:val="left" w:pos="916"/>
+          <w:tab w:val="left" w:pos="1832"/>
+          <w:tab w:val="left" w:pos="2748"/>
+          <w:tab w:val="left" w:pos="3664"/>
+          <w:tab w:val="left" w:pos="4580"/>
+          <w:tab w:val="left" w:pos="5496"/>
+          <w:tab w:val="left" w:pos="6412"/>
+          <w:tab w:val="left" w:pos="7328"/>
+          <w:tab w:val="left" w:pos="8244"/>
+          <w:tab w:val="left" w:pos="9160"/>
+          <w:tab w:val="left" w:pos="10076"/>
+          <w:tab w:val="left" w:pos="10992"/>
+          <w:tab w:val="left" w:pos="11908"/>
+          <w:tab w:val="left" w:pos="12824"/>
+          <w:tab w:val="left" w:pos="13740"/>
+          <w:tab w:val="left" w:pos="14656"/>
+        </w:tabs>
+        <w:spacing w:before="0" w:beforeAutospacing="0" w:after="0" w:afterAutospacing="0"/>
+        <w:divId w:val="1726833894"/>
+        <w:rPr>
+          <w:rFonts w:ascii="Consolas" w:hAnsi="Consolas" w:cs="Courier New"/>
+          <w:color w:val="660066"/>
+          <w:sz w:val="17"/>
+          <w:szCs w:val="17"/>
+        </w:rPr>
+      </w:pPr>
+      <w:r>
+        <w:rPr>
+          <w:rFonts w:ascii="Consolas" w:hAnsi="Consolas" w:cs="Courier New"/>
+          <w:color w:val="660066"/>
+          <w:sz w:val="17"/>
+          <w:szCs w:val="17"/>
+        </w:rPr>
+        <w:t>INSERT INTO news (</w:t>
+      </w:r>
+      <w:proofErr w:type="spellStart"/>
+      <w:r>
+        <w:rPr>
+          <w:rFonts w:ascii="Consolas" w:hAnsi="Consolas" w:cs="Courier New"/>
+          <w:color w:val="660066"/>
+          <w:sz w:val="17"/>
+          <w:szCs w:val="17"/>
+        </w:rPr>
+        <w:t>titolo</w:t>
+      </w:r>
+      <w:proofErr w:type="spellEnd"/>
+      <w:r>
+        <w:rPr>
+          <w:rFonts w:ascii="Consolas" w:hAnsi="Consolas" w:cs="Courier New"/>
+          <w:color w:val="660066"/>
+          <w:sz w:val="17"/>
+          <w:szCs w:val="17"/>
+        </w:rPr>
+        <w:t xml:space="preserve">, </w:t>
+      </w:r>
+      <w:proofErr w:type="spellStart"/>
+      <w:r>
+        <w:rPr>
+          <w:rFonts w:ascii="Consolas" w:hAnsi="Consolas" w:cs="Courier New"/>
+          <w:color w:val="660066"/>
+          <w:sz w:val="17"/>
+          <w:szCs w:val="17"/>
+        </w:rPr>
+        <w:t>descrizione</w:t>
+      </w:r>
+      <w:proofErr w:type="spellEnd"/>
+      <w:r>
+        <w:rPr>
+          <w:rFonts w:ascii="Consolas" w:hAnsi="Consolas" w:cs="Courier New"/>
+          <w:color w:val="660066"/>
+          <w:sz w:val="17"/>
+          <w:szCs w:val="17"/>
+        </w:rPr>
+        <w:t xml:space="preserve">, </w:t>
+      </w:r>
+      <w:proofErr w:type="spellStart"/>
+      <w:r>
+        <w:rPr>
+          <w:rFonts w:ascii="Consolas" w:hAnsi="Consolas" w:cs="Courier New"/>
+          <w:color w:val="660066"/>
+          <w:sz w:val="17"/>
+          <w:szCs w:val="17"/>
+        </w:rPr>
+        <w:t>img</w:t>
+      </w:r>
+      <w:proofErr w:type="spellEnd"/>
+      <w:r>
+        <w:rPr>
+          <w:rFonts w:ascii="Consolas" w:hAnsi="Consolas" w:cs="Courier New"/>
+          <w:color w:val="660066"/>
+          <w:sz w:val="17"/>
+          <w:szCs w:val="17"/>
+        </w:rPr>
+        <w:t>) VALUES</w:t>
+      </w:r>
+    </w:p>
+    <w:p>
+      <w:pPr>
+        <w:pStyle w:val="NormaleWeb"/>
+        <w:pBdr>
+          <w:top w:val="single" w:sz="6" w:space="2" w:color="888888"/>
+          <w:left w:val="single" w:sz="6" w:space="2" w:color="888888"/>
+          <w:bottom w:val="single" w:sz="6" w:space="2" w:color="888888"/>
+          <w:right w:val="single" w:sz="6" w:space="2" w:color="888888"/>
+        </w:pBdr>
+        <w:tabs>
+          <w:tab w:val="left" w:pos="916"/>
+          <w:tab w:val="left" w:pos="1832"/>
+          <w:tab w:val="left" w:pos="2748"/>
+          <w:tab w:val="left" w:pos="3664"/>
+          <w:tab w:val="left" w:pos="4580"/>
+          <w:tab w:val="left" w:pos="5496"/>
+          <w:tab w:val="left" w:pos="6412"/>
+          <w:tab w:val="left" w:pos="7328"/>
+          <w:tab w:val="left" w:pos="8244"/>
+          <w:tab w:val="left" w:pos="9160"/>
+          <w:tab w:val="left" w:pos="10076"/>
+          <w:tab w:val="left" w:pos="10992"/>
+          <w:tab w:val="left" w:pos="11908"/>
+          <w:tab w:val="left" w:pos="12824"/>
+          <w:tab w:val="left" w:pos="13740"/>
+          <w:tab w:val="left" w:pos="14656"/>
+        </w:tabs>
+        <w:spacing w:before="0" w:beforeAutospacing="0" w:after="0" w:afterAutospacing="0"/>
+        <w:divId w:val="1726833894"/>
+        <w:rPr>
+          <w:rFonts w:ascii="Consolas" w:hAnsi="Consolas" w:cs="Courier New"/>
+          <w:color w:val="660066"/>
+          <w:sz w:val="17"/>
+          <w:szCs w:val="17"/>
+        </w:rPr>
+      </w:pPr>
+      <w:r>
+        <w:rPr>
+          <w:rFonts w:ascii="Consolas" w:hAnsi="Consolas" w:cs="Courier New"/>
+          <w:color w:val="660066"/>
+          <w:sz w:val="17"/>
+          <w:szCs w:val="17"/>
+        </w:rPr>
+        <w:t xml:space="preserve">('Grande </w:t>
+      </w:r>
+      <w:proofErr w:type="spellStart"/>
+      <w:r>
+        <w:rPr>
+          <w:rFonts w:ascii="Consolas" w:hAnsi="Consolas" w:cs="Courier New"/>
+          <w:color w:val="660066"/>
+          <w:sz w:val="17"/>
+          <w:szCs w:val="17"/>
+        </w:rPr>
+        <w:t>vittoria</w:t>
+      </w:r>
+      <w:proofErr w:type="spellEnd"/>
+      <w:r>
+        <w:rPr>
+          <w:rFonts w:ascii="Consolas" w:hAnsi="Consolas" w:cs="Courier New"/>
+          <w:color w:val="660066"/>
+          <w:sz w:val="17"/>
+          <w:szCs w:val="17"/>
+        </w:rPr>
+        <w:t xml:space="preserve"> a Wimbledon', 'Jannik Sinner </w:t>
+      </w:r>
+      <w:proofErr w:type="spellStart"/>
+      <w:r>
+        <w:rPr>
+          <w:rFonts w:ascii="Consolas" w:hAnsi="Consolas" w:cs="Courier New"/>
+          <w:color w:val="660066"/>
+          <w:sz w:val="17"/>
+          <w:szCs w:val="17"/>
+        </w:rPr>
+        <w:t>trionfa</w:t>
+      </w:r>
+      <w:proofErr w:type="spellEnd"/>
+      <w:r>
+        <w:rPr>
+          <w:rFonts w:ascii="Consolas" w:hAnsi="Consolas" w:cs="Courier New"/>
+          <w:color w:val="660066"/>
+          <w:sz w:val="17"/>
+          <w:szCs w:val="17"/>
+        </w:rPr>
+        <w:t xml:space="preserve"> in </w:t>
+      </w:r>
+      <w:proofErr w:type="spellStart"/>
+      <w:r>
+        <w:rPr>
+          <w:rFonts w:ascii="Consolas" w:hAnsi="Consolas" w:cs="Courier New"/>
+          <w:color w:val="660066"/>
+          <w:sz w:val="17"/>
+          <w:szCs w:val="17"/>
+        </w:rPr>
+        <w:t>una</w:t>
+      </w:r>
+      <w:proofErr w:type="spellEnd"/>
+      <w:r>
+        <w:rPr>
+          <w:rFonts w:ascii="Consolas" w:hAnsi="Consolas" w:cs="Courier New"/>
+          <w:color w:val="660066"/>
+          <w:sz w:val="17"/>
+          <w:szCs w:val="17"/>
+        </w:rPr>
+        <w:t xml:space="preserve"> partita </w:t>
+      </w:r>
+      <w:proofErr w:type="spellStart"/>
+      <w:r>
+        <w:rPr>
+          <w:rFonts w:ascii="Consolas" w:hAnsi="Consolas" w:cs="Courier New"/>
+          <w:color w:val="660066"/>
+          <w:sz w:val="17"/>
+          <w:szCs w:val="17"/>
+        </w:rPr>
+        <w:t>epica</w:t>
+      </w:r>
+      <w:proofErr w:type="spellEnd"/>
+      <w:r>
+        <w:rPr>
+          <w:rFonts w:ascii="Consolas" w:hAnsi="Consolas" w:cs="Courier New"/>
+          <w:color w:val="660066"/>
+          <w:sz w:val="17"/>
+          <w:szCs w:val="17"/>
+        </w:rPr>
+        <w:t>.', 'images/news/wimbledon.jpg'</w:t>
+      </w:r>
+      <w:proofErr w:type="gramStart"/>
+      <w:r>
+        <w:rPr>
+          <w:rFonts w:ascii="Consolas" w:hAnsi="Consolas" w:cs="Courier New"/>
+          <w:color w:val="660066"/>
+          <w:sz w:val="17"/>
+          <w:szCs w:val="17"/>
+        </w:rPr>
+        <w:t>);</w:t>
+      </w:r>
+      <w:proofErr w:type="gramEnd"/>
+    </w:p>
+    <w:p>
+      <w:pPr>
+        <w:pStyle w:val="NormaleWeb"/>
+        <w:pBdr>
+          <w:top w:val="single" w:sz="6" w:space="2" w:color="888888"/>
+          <w:left w:val="single" w:sz="6" w:space="2" w:color="888888"/>
+          <w:bottom w:val="single" w:sz="6" w:space="2" w:color="888888"/>
+          <w:right w:val="single" w:sz="6" w:space="2" w:color="888888"/>
+        </w:pBdr>
+        <w:tabs>
+          <w:tab w:val="left" w:pos="916"/>
+          <w:tab w:val="left" w:pos="1832"/>
+          <w:tab w:val="left" w:pos="2748"/>
+          <w:tab w:val="left" w:pos="3664"/>
+          <w:tab w:val="left" w:pos="4580"/>
+          <w:tab w:val="left" w:pos="5496"/>
+          <w:tab w:val="left" w:pos="6412"/>
+          <w:tab w:val="left" w:pos="7328"/>
+          <w:tab w:val="left" w:pos="8244"/>
+          <w:tab w:val="left" w:pos="9160"/>
+          <w:tab w:val="left" w:pos="10076"/>
+          <w:tab w:val="left" w:pos="10992"/>
+          <w:tab w:val="left" w:pos="11908"/>
+          <w:tab w:val="left" w:pos="12824"/>
+          <w:tab w:val="left" w:pos="13740"/>
+          <w:tab w:val="left" w:pos="14656"/>
+        </w:tabs>
+        <w:spacing w:before="0" w:beforeAutospacing="0" w:after="0" w:afterAutospacing="0"/>
+        <w:divId w:val="1726833894"/>
+        <w:rPr>
+          <w:rFonts w:ascii="Consolas" w:hAnsi="Consolas" w:cs="Courier New"/>
+          <w:color w:val="660066"/>
+          <w:sz w:val="17"/>
+          <w:szCs w:val="17"/>
+        </w:rPr>
+      </w:pPr>
+    </w:p>
+    <w:p>
+      <w:pPr>
+        <w:pStyle w:val="NormaleWeb"/>
+        <w:pBdr>
+          <w:top w:val="single" w:sz="6" w:space="2" w:color="888888"/>
+          <w:left w:val="single" w:sz="6" w:space="2" w:color="888888"/>
+          <w:bottom w:val="single" w:sz="6" w:space="2" w:color="888888"/>
+          <w:right w:val="single" w:sz="6" w:space="2" w:color="888888"/>
+        </w:pBdr>
+        <w:tabs>
+          <w:tab w:val="left" w:pos="916"/>
+          <w:tab w:val="left" w:pos="1832"/>
+          <w:tab w:val="left" w:pos="2748"/>
+          <w:tab w:val="left" w:pos="3664"/>
+          <w:tab w:val="left" w:pos="4580"/>
+          <w:tab w:val="left" w:pos="5496"/>
+          <w:tab w:val="left" w:pos="6412"/>
+          <w:tab w:val="left" w:pos="7328"/>
+          <w:tab w:val="left" w:pos="8244"/>
+          <w:tab w:val="left" w:pos="9160"/>
+          <w:tab w:val="left" w:pos="10076"/>
+          <w:tab w:val="left" w:pos="10992"/>
+          <w:tab w:val="left" w:pos="11908"/>
+          <w:tab w:val="left" w:pos="12824"/>
+          <w:tab w:val="left" w:pos="13740"/>
+          <w:tab w:val="left" w:pos="14656"/>
+        </w:tabs>
+        <w:spacing w:before="0" w:beforeAutospacing="0" w:after="0" w:afterAutospacing="0"/>
+        <w:divId w:val="1726833894"/>
+        <w:rPr>
+          <w:rFonts w:ascii="Consolas" w:hAnsi="Consolas" w:cs="Courier New"/>
+          <w:color w:val="660066"/>
+          <w:sz w:val="17"/>
+          <w:szCs w:val="17"/>
+        </w:rPr>
+      </w:pPr>
+      <w:r>
+        <w:rPr>
+          <w:rFonts w:ascii="Consolas" w:hAnsi="Consolas" w:cs="Courier New"/>
+          <w:color w:val="660066"/>
+          <w:sz w:val="17"/>
+          <w:szCs w:val="17"/>
+        </w:rPr>
+        <w:t>-- 2. Record con immagine da URL (TennisWorldItalia)</w:t>
+      </w:r>
+    </w:p>
+    <w:p>
+      <w:pPr>
+        <w:pStyle w:val="NormaleWeb"/>
+        <w:pBdr>
+          <w:top w:val="single" w:sz="6" w:space="2" w:color="888888"/>
+          <w:left w:val="single" w:sz="6" w:space="2" w:color="888888"/>
+          <w:bottom w:val="single" w:sz="6" w:space="2" w:color="888888"/>
+          <w:right w:val="single" w:sz="6" w:space="2" w:color="888888"/>
+        </w:pBdr>
+        <w:tabs>
+          <w:tab w:val="left" w:pos="916"/>
+          <w:tab w:val="left" w:pos="1832"/>
+          <w:tab w:val="left" w:pos="2748"/>
+          <w:tab w:val="left" w:pos="3664"/>
+          <w:tab w:val="left" w:pos="4580"/>
+          <w:tab w:val="left" w:pos="5496"/>
+          <w:tab w:val="left" w:pos="6412"/>
+          <w:tab w:val="left" w:pos="7328"/>
+          <w:tab w:val="left" w:pos="8244"/>
+          <w:tab w:val="left" w:pos="9160"/>
+          <w:tab w:val="left" w:pos="10076"/>
+          <w:tab w:val="left" w:pos="10992"/>
+          <w:tab w:val="left" w:pos="11908"/>
+          <w:tab w:val="left" w:pos="12824"/>
+          <w:tab w:val="left" w:pos="13740"/>
+          <w:tab w:val="left" w:pos="14656"/>
+        </w:tabs>
+        <w:spacing w:before="0" w:beforeAutospacing="0" w:after="0" w:afterAutospacing="0"/>
+        <w:divId w:val="1726833894"/>
+        <w:rPr>
+          <w:rFonts w:ascii="Consolas" w:hAnsi="Consolas" w:cs="Courier New"/>
+          <w:color w:val="660066"/>
+          <w:sz w:val="17"/>
+          <w:szCs w:val="17"/>
+        </w:rPr>
+      </w:pPr>
+      <w:r>
+        <w:rPr>
+          <w:rFonts w:ascii="Consolas" w:hAnsi="Consolas" w:cs="Courier New"/>
+          <w:color w:val="660066"/>
+          <w:sz w:val="17"/>
+          <w:szCs w:val="17"/>
+        </w:rPr>
+        <w:t>INSERT INTO news (titolo, descrizione, img) VALUES</w:t>
+      </w:r>
+    </w:p>
+    <w:p>
+      <w:pPr>
+        <w:pStyle w:val="NormaleWeb"/>
+        <w:pBdr>
+          <w:top w:val="single" w:sz="6" w:space="2" w:color="888888"/>
+          <w:left w:val="single" w:sz="6" w:space="2" w:color="888888"/>
+          <w:bottom w:val="single" w:sz="6" w:space="2" w:color="888888"/>
+          <w:right w:val="single" w:sz="6" w:space="2" w:color="888888"/>
+        </w:pBdr>
+        <w:tabs>
+          <w:tab w:val="left" w:pos="916"/>
+          <w:tab w:val="left" w:pos="1832"/>
+          <w:tab w:val="left" w:pos="2748"/>
+          <w:tab w:val="left" w:pos="3664"/>
+          <w:tab w:val="left" w:pos="4580"/>
+          <w:tab w:val="left" w:pos="5496"/>
+          <w:tab w:val="left" w:pos="6412"/>
+          <w:tab w:val="left" w:pos="7328"/>
+          <w:tab w:val="left" w:pos="8244"/>
+          <w:tab w:val="left" w:pos="9160"/>
+          <w:tab w:val="left" w:pos="10076"/>
+          <w:tab w:val="left" w:pos="10992"/>
+          <w:tab w:val="left" w:pos="11908"/>
+          <w:tab w:val="left" w:pos="12824"/>
+          <w:tab w:val="left" w:pos="13740"/>
+          <w:tab w:val="left" w:pos="14656"/>
+        </w:tabs>
+        <w:spacing w:before="0" w:beforeAutospacing="0" w:after="0" w:afterAutospacing="0"/>
+        <w:divId w:val="1726833894"/>
+        <w:rPr>
+          <w:rFonts w:ascii="Consolas" w:hAnsi="Consolas" w:cs="Courier New"/>
+          <w:color w:val="660066"/>
+          <w:sz w:val="17"/>
+          <w:szCs w:val="17"/>
+        </w:rPr>
+      </w:pPr>
+      <w:r>
+        <w:rPr>
+          <w:rFonts w:ascii="Consolas" w:hAnsi="Consolas" w:cs="Courier New"/>
+          <w:color w:val="660066"/>
+          <w:sz w:val="17"/>
+          <w:szCs w:val="17"/>
+        </w:rPr>
+        <w:t>('Emma Raducanu: non ne sapevo nulla', 'La giovane tennista svela dettagli inediti sulla controversa causa PTPA contro ATP e WTA.', 'https://www.tennisworlditalia.com/imgb/87679/-non-ne-sapevo-nulla--emma-raducanu-parla-della-causa-ptpa-contro-atp-e-wta.webp');</w:t>
+      </w:r>
+    </w:p>
+    <w:p>
+      <w:pPr>
+        <w:pStyle w:val="NormaleWeb"/>
+        <w:pBdr>
+          <w:top w:val="single" w:sz="6" w:space="2" w:color="888888"/>
+          <w:left w:val="single" w:sz="6" w:space="2" w:color="888888"/>
+          <w:bottom w:val="single" w:sz="6" w:space="2" w:color="888888"/>
+          <w:right w:val="single" w:sz="6" w:space="2" w:color="888888"/>
+        </w:pBdr>
+        <w:tabs>
+          <w:tab w:val="left" w:pos="916"/>
+          <w:tab w:val="left" w:pos="1832"/>
+          <w:tab w:val="left" w:pos="2748"/>
+          <w:tab w:val="left" w:pos="3664"/>
+          <w:tab w:val="left" w:pos="4580"/>
+          <w:tab w:val="left" w:pos="5496"/>
+          <w:tab w:val="left" w:pos="6412"/>
+          <w:tab w:val="left" w:pos="7328"/>
+          <w:tab w:val="left" w:pos="8244"/>
+          <w:tab w:val="left" w:pos="9160"/>
+          <w:tab w:val="left" w:pos="10076"/>
+          <w:tab w:val="left" w:pos="10992"/>
+          <w:tab w:val="left" w:pos="11908"/>
+          <w:tab w:val="left" w:pos="12824"/>
+          <w:tab w:val="left" w:pos="13740"/>
+          <w:tab w:val="left" w:pos="14656"/>
+        </w:tabs>
+        <w:spacing w:before="0" w:beforeAutospacing="0" w:after="0" w:afterAutospacing="0"/>
+        <w:divId w:val="1726833894"/>
+        <w:rPr>
+          <w:rFonts w:ascii="Consolas" w:hAnsi="Consolas" w:cs="Courier New"/>
+          <w:color w:val="660066"/>
+          <w:sz w:val="17"/>
+          <w:szCs w:val="17"/>
+        </w:rPr>
+      </w:pPr>
+    </w:p>
+    <w:p>
+      <w:pPr>
+        <w:pStyle w:val="NormaleWeb"/>
+        <w:pBdr>
+          <w:top w:val="single" w:sz="6" w:space="2" w:color="888888"/>
+          <w:left w:val="single" w:sz="6" w:space="2" w:color="888888"/>
+          <w:bottom w:val="single" w:sz="6" w:space="2" w:color="888888"/>
+          <w:right w:val="single" w:sz="6" w:space="2" w:color="888888"/>
+        </w:pBdr>
+        <w:tabs>
+          <w:tab w:val="left" w:pos="916"/>
+          <w:tab w:val="left" w:pos="1832"/>
+          <w:tab w:val="left" w:pos="2748"/>
+          <w:tab w:val="left" w:pos="3664"/>
+          <w:tab w:val="left" w:pos="4580"/>
+          <w:tab w:val="left" w:pos="5496"/>
+          <w:tab w:val="left" w:pos="6412"/>
+          <w:tab w:val="left" w:pos="7328"/>
+          <w:tab w:val="left" w:pos="8244"/>
+          <w:tab w:val="left" w:pos="9160"/>
+          <w:tab w:val="left" w:pos="10076"/>
+          <w:tab w:val="left" w:pos="10992"/>
+          <w:tab w:val="left" w:pos="11908"/>
+          <w:tab w:val="left" w:pos="12824"/>
+          <w:tab w:val="left" w:pos="13740"/>
+          <w:tab w:val="left" w:pos="14656"/>
+        </w:tabs>
+        <w:spacing w:before="0" w:beforeAutospacing="0" w:after="0" w:afterAutospacing="0"/>
+        <w:divId w:val="1726833894"/>
+        <w:rPr>
+          <w:rFonts w:ascii="Consolas" w:hAnsi="Consolas" w:cs="Courier New"/>
+          <w:color w:val="660066"/>
+          <w:sz w:val="17"/>
+          <w:szCs w:val="17"/>
+        </w:rPr>
+      </w:pPr>
+      <w:r>
+        <w:rPr>
+          <w:rFonts w:ascii="Consolas" w:hAnsi="Consolas" w:cs="Courier New"/>
+          <w:color w:val="660066"/>
+          <w:sz w:val="17"/>
+          <w:szCs w:val="17"/>
+        </w:rPr>
+        <w:t>-- 3. Record con immagine da URL (Hindustan Times)</w:t>
+      </w:r>
+    </w:p>
+    <w:p>
+      <w:pPr>
+        <w:pStyle w:val="NormaleWeb"/>
+        <w:pBdr>
+          <w:top w:val="single" w:sz="6" w:space="2" w:color="888888"/>
+          <w:left w:val="single" w:sz="6" w:space="2" w:color="888888"/>
+          <w:bottom w:val="single" w:sz="6" w:space="2" w:color="888888"/>
+          <w:right w:val="single" w:sz="6" w:space="2" w:color="888888"/>
+        </w:pBdr>
+        <w:tabs>
+          <w:tab w:val="left" w:pos="916"/>
+          <w:tab w:val="left" w:pos="1832"/>
+          <w:tab w:val="left" w:pos="2748"/>
+          <w:tab w:val="left" w:pos="3664"/>
+          <w:tab w:val="left" w:pos="4580"/>
+          <w:tab w:val="left" w:pos="5496"/>
+          <w:tab w:val="left" w:pos="6412"/>
+          <w:tab w:val="left" w:pos="7328"/>
+          <w:tab w:val="left" w:pos="8244"/>
+          <w:tab w:val="left" w:pos="9160"/>
+          <w:tab w:val="left" w:pos="10076"/>
+          <w:tab w:val="left" w:pos="10992"/>
+          <w:tab w:val="left" w:pos="11908"/>
+          <w:tab w:val="left" w:pos="12824"/>
+          <w:tab w:val="left" w:pos="13740"/>
+          <w:tab w:val="left" w:pos="14656"/>
+        </w:tabs>
+        <w:spacing w:before="0" w:beforeAutospacing="0" w:after="0" w:afterAutospacing="0"/>
+        <w:divId w:val="1726833894"/>
+        <w:rPr>
+          <w:rFonts w:ascii="Consolas" w:hAnsi="Consolas" w:cs="Courier New"/>
+          <w:color w:val="660066"/>
+          <w:sz w:val="17"/>
+          <w:szCs w:val="17"/>
+        </w:rPr>
+      </w:pPr>
+      <w:r>
+        <w:rPr>
+          <w:rFonts w:ascii="Consolas" w:hAnsi="Consolas" w:cs="Courier New"/>
+          <w:color w:val="660066"/>
+          <w:sz w:val="17"/>
+          <w:szCs w:val="17"/>
+        </w:rPr>
+        <w:t>INSERT INTO news (titolo, descrizione, img) VALUES</w:t>
+      </w:r>
+    </w:p>
+    <w:p>
+      <w:pPr>
+        <w:pStyle w:val="NormaleWeb"/>
+        <w:pBdr>
+          <w:top w:val="single" w:sz="6" w:space="2" w:color="888888"/>
+          <w:left w:val="single" w:sz="6" w:space="2" w:color="888888"/>
+          <w:bottom w:val="single" w:sz="6" w:space="2" w:color="888888"/>
+          <w:right w:val="single" w:sz="6" w:space="2" w:color="888888"/>
+        </w:pBdr>
+        <w:tabs>
+          <w:tab w:val="left" w:pos="916"/>
+          <w:tab w:val="left" w:pos="1832"/>
+          <w:tab w:val="left" w:pos="2748"/>
+          <w:tab w:val="left" w:pos="3664"/>
+          <w:tab w:val="left" w:pos="4580"/>
+          <w:tab w:val="left" w:pos="5496"/>
+          <w:tab w:val="left" w:pos="6412"/>
+          <w:tab w:val="left" w:pos="7328"/>
+          <w:tab w:val="left" w:pos="8244"/>
+          <w:tab w:val="left" w:pos="9160"/>
+          <w:tab w:val="left" w:pos="10076"/>
+          <w:tab w:val="left" w:pos="10992"/>
+          <w:tab w:val="left" w:pos="11908"/>
+          <w:tab w:val="left" w:pos="12824"/>
+          <w:tab w:val="left" w:pos="13740"/>
+          <w:tab w:val="left" w:pos="14656"/>
+        </w:tabs>
+        <w:spacing w:before="0" w:beforeAutospacing="0" w:after="0" w:afterAutospacing="0"/>
+        <w:divId w:val="1726833894"/>
+        <w:rPr>
+          <w:rFonts w:ascii="Consolas" w:hAnsi="Consolas" w:cs="Courier New"/>
+          <w:color w:val="660066"/>
+          <w:sz w:val="17"/>
+          <w:szCs w:val="17"/>
+        </w:rPr>
+      </w:pPr>
+      <w:r>
+        <w:rPr>
+          <w:rFonts w:ascii="Consolas" w:hAnsi="Consolas" w:cs="Courier New"/>
+          <w:color w:val="660066"/>
+          <w:sz w:val="17"/>
+          <w:szCs w:val="17"/>
+        </w:rPr>
+        <w:t>('Medvedev domina sul campo', 'Il campione russo sorprende ancora con una prestazione impeccabile durante il torneo.', 'https://www.hindustantimes.com/ht-img/img/2025/03/21/550x309/Former-India-players-Somdev-Devvarman--pictured--a_1742580031132.jpg');</w:t>
+      </w:r>
+    </w:p>
+    <w:p>
+      <w:pPr>
+        <w:pStyle w:val="NormaleWeb"/>
+        <w:pBdr>
+          <w:top w:val="single" w:sz="6" w:space="2" w:color="888888"/>
+          <w:left w:val="single" w:sz="6" w:space="2" w:color="888888"/>
+          <w:bottom w:val="single" w:sz="6" w:space="2" w:color="888888"/>
+          <w:right w:val="single" w:sz="6" w:space="2" w:color="888888"/>
+        </w:pBdr>
+        <w:tabs>
+          <w:tab w:val="left" w:pos="916"/>
+          <w:tab w:val="left" w:pos="1832"/>
+          <w:tab w:val="left" w:pos="2748"/>
+          <w:tab w:val="left" w:pos="3664"/>
+          <w:tab w:val="left" w:pos="4580"/>
+          <w:tab w:val="left" w:pos="5496"/>
+          <w:tab w:val="left" w:pos="6412"/>
+          <w:tab w:val="left" w:pos="7328"/>
+          <w:tab w:val="left" w:pos="8244"/>
+          <w:tab w:val="left" w:pos="9160"/>
+          <w:tab w:val="left" w:pos="10076"/>
+          <w:tab w:val="left" w:pos="10992"/>
+          <w:tab w:val="left" w:pos="11908"/>
+          <w:tab w:val="left" w:pos="12824"/>
+          <w:tab w:val="left" w:pos="13740"/>
+          <w:tab w:val="left" w:pos="14656"/>
+        </w:tabs>
+        <w:spacing w:before="0" w:beforeAutospacing="0" w:after="0" w:afterAutospacing="0"/>
+        <w:divId w:val="1726833894"/>
+        <w:rPr>
+          <w:rFonts w:ascii="Consolas" w:hAnsi="Consolas" w:cs="Courier New"/>
+          <w:color w:val="660066"/>
+          <w:sz w:val="17"/>
+          <w:szCs w:val="17"/>
+        </w:rPr>
+      </w:pPr>
+    </w:p>
+    <w:p>
+      <w:pPr>
+        <w:pStyle w:val="NormaleWeb"/>
+        <w:pBdr>
+          <w:top w:val="single" w:sz="6" w:space="2" w:color="888888"/>
+          <w:left w:val="single" w:sz="6" w:space="2" w:color="888888"/>
+          <w:bottom w:val="single" w:sz="6" w:space="2" w:color="888888"/>
+          <w:right w:val="single" w:sz="6" w:space="2" w:color="888888"/>
+        </w:pBdr>
+        <w:tabs>
+          <w:tab w:val="left" w:pos="916"/>
+          <w:tab w:val="left" w:pos="1832"/>
+          <w:tab w:val="left" w:pos="2748"/>
+          <w:tab w:val="left" w:pos="3664"/>
+          <w:tab w:val="left" w:pos="4580"/>
+          <w:tab w:val="left" w:pos="5496"/>
+          <w:tab w:val="left" w:pos="6412"/>
+          <w:tab w:val="left" w:pos="7328"/>
+          <w:tab w:val="left" w:pos="8244"/>
+          <w:tab w:val="left" w:pos="9160"/>
+          <w:tab w:val="left" w:pos="10076"/>
+          <w:tab w:val="left" w:pos="10992"/>
+          <w:tab w:val="left" w:pos="11908"/>
+          <w:tab w:val="left" w:pos="12824"/>
+          <w:tab w:val="left" w:pos="13740"/>
+          <w:tab w:val="left" w:pos="14656"/>
+        </w:tabs>
+        <w:spacing w:before="0" w:beforeAutospacing="0" w:after="0" w:afterAutospacing="0"/>
+        <w:divId w:val="1726833894"/>
+        <w:rPr>
+          <w:rFonts w:ascii="Consolas" w:hAnsi="Consolas" w:cs="Courier New"/>
+          <w:color w:val="660066"/>
+          <w:sz w:val="17"/>
+          <w:szCs w:val="17"/>
+        </w:rPr>
+      </w:pPr>
+      <w:r>
+        <w:rPr>
+          <w:rFonts w:ascii="Consolas" w:hAnsi="Consolas" w:cs="Courier New"/>
+          <w:color w:val="660066"/>
+          <w:sz w:val="17"/>
+          <w:szCs w:val="17"/>
+        </w:rPr>
+        <w:t>-- 4. Record con immagine da URL (AP News)</w:t>
+      </w:r>
+    </w:p>
+    <w:p>
+      <w:pPr>
+        <w:pStyle w:val="NormaleWeb"/>
+        <w:pBdr>
+          <w:top w:val="single" w:sz="6" w:space="2" w:color="888888"/>
+          <w:left w:val="single" w:sz="6" w:space="2" w:color="888888"/>
+          <w:bottom w:val="single" w:sz="6" w:space="2" w:color="888888"/>
+          <w:right w:val="single" w:sz="6" w:space="2" w:color="888888"/>
+        </w:pBdr>
+        <w:tabs>
+          <w:tab w:val="left" w:pos="916"/>
+          <w:tab w:val="left" w:pos="1832"/>
+          <w:tab w:val="left" w:pos="2748"/>
+          <w:tab w:val="left" w:pos="3664"/>
+          <w:tab w:val="left" w:pos="4580"/>
+          <w:tab w:val="left" w:pos="5496"/>
+          <w:tab w:val="left" w:pos="6412"/>
+          <w:tab w:val="left" w:pos="7328"/>
+          <w:tab w:val="left" w:pos="8244"/>
+          <w:tab w:val="left" w:pos="9160"/>
+          <w:tab w:val="left" w:pos="10076"/>
+          <w:tab w:val="left" w:pos="10992"/>
+          <w:tab w:val="left" w:pos="11908"/>
+          <w:tab w:val="left" w:pos="12824"/>
+          <w:tab w:val="left" w:pos="13740"/>
+          <w:tab w:val="left" w:pos="14656"/>
+        </w:tabs>
+        <w:spacing w:before="0" w:beforeAutospacing="0" w:after="0" w:afterAutospacing="0"/>
+        <w:divId w:val="1726833894"/>
+        <w:rPr>
+          <w:rFonts w:ascii="Consolas" w:hAnsi="Consolas" w:cs="Courier New"/>
+          <w:color w:val="660066"/>
+          <w:sz w:val="17"/>
+          <w:szCs w:val="17"/>
+        </w:rPr>
+      </w:pPr>
+      <w:r>
+        <w:rPr>
+          <w:rFonts w:ascii="Consolas" w:hAnsi="Consolas" w:cs="Courier New"/>
+          <w:color w:val="660066"/>
+          <w:sz w:val="17"/>
+          <w:szCs w:val="17"/>
+        </w:rPr>
+        <w:t>INSERT INTO news (</w:t>
+      </w:r>
+      <w:proofErr w:type="spellStart"/>
+      <w:r>
+        <w:rPr>
+          <w:rFonts w:ascii="Consolas" w:hAnsi="Consolas" w:cs="Courier New"/>
+          <w:color w:val="660066"/>
+          <w:sz w:val="17"/>
+          <w:szCs w:val="17"/>
+        </w:rPr>
+        <w:t>titolo</w:t>
+      </w:r>
+      <w:proofErr w:type="spellEnd"/>
+      <w:r>
+        <w:rPr>
+          <w:rFonts w:ascii="Consolas" w:hAnsi="Consolas" w:cs="Courier New"/>
+          <w:color w:val="660066"/>
+          <w:sz w:val="17"/>
+          <w:szCs w:val="17"/>
+        </w:rPr>
+        <w:t xml:space="preserve">, </w:t>
+      </w:r>
+      <w:proofErr w:type="spellStart"/>
+      <w:r>
+        <w:rPr>
+          <w:rFonts w:ascii="Consolas" w:hAnsi="Consolas" w:cs="Courier New"/>
+          <w:color w:val="660066"/>
+          <w:sz w:val="17"/>
+          <w:szCs w:val="17"/>
+        </w:rPr>
+        <w:t>descrizione</w:t>
+      </w:r>
+      <w:proofErr w:type="spellEnd"/>
+      <w:r>
+        <w:rPr>
+          <w:rFonts w:ascii="Consolas" w:hAnsi="Consolas" w:cs="Courier New"/>
+          <w:color w:val="660066"/>
+          <w:sz w:val="17"/>
+          <w:szCs w:val="17"/>
+        </w:rPr>
+        <w:t xml:space="preserve">, </w:t>
+      </w:r>
+      <w:proofErr w:type="spellStart"/>
+      <w:r>
+        <w:rPr>
+          <w:rFonts w:ascii="Consolas" w:hAnsi="Consolas" w:cs="Courier New"/>
+          <w:color w:val="660066"/>
+          <w:sz w:val="17"/>
+          <w:szCs w:val="17"/>
+        </w:rPr>
+        <w:t>img</w:t>
+      </w:r>
+      <w:proofErr w:type="spellEnd"/>
+      <w:r>
+        <w:rPr>
+          <w:rFonts w:ascii="Consolas" w:hAnsi="Consolas" w:cs="Courier New"/>
+          <w:color w:val="660066"/>
+          <w:sz w:val="17"/>
+          <w:szCs w:val="17"/>
+        </w:rPr>
+        <w:t>) VALUES</w:t>
+      </w:r>
+    </w:p>
+    <w:p>
+      <w:pPr>
+        <w:pStyle w:val="NormaleWeb"/>
+        <w:pBdr>
+          <w:top w:val="single" w:sz="6" w:space="2" w:color="888888"/>
+          <w:left w:val="single" w:sz="6" w:space="2" w:color="888888"/>
+          <w:bottom w:val="single" w:sz="6" w:space="2" w:color="888888"/>
+          <w:right w:val="single" w:sz="6" w:space="2" w:color="888888"/>
+        </w:pBdr>
+        <w:tabs>
+          <w:tab w:val="left" w:pos="916"/>
+          <w:tab w:val="left" w:pos="1832"/>
+          <w:tab w:val="left" w:pos="2748"/>
+          <w:tab w:val="left" w:pos="3664"/>
+          <w:tab w:val="left" w:pos="4580"/>
+          <w:tab w:val="left" w:pos="5496"/>
+          <w:tab w:val="left" w:pos="6412"/>
+          <w:tab w:val="left" w:pos="7328"/>
+          <w:tab w:val="left" w:pos="8244"/>
+          <w:tab w:val="left" w:pos="9160"/>
+          <w:tab w:val="left" w:pos="10076"/>
+          <w:tab w:val="left" w:pos="10992"/>
+          <w:tab w:val="left" w:pos="11908"/>
+          <w:tab w:val="left" w:pos="12824"/>
+          <w:tab w:val="left" w:pos="13740"/>
+          <w:tab w:val="left" w:pos="14656"/>
+        </w:tabs>
+        <w:spacing w:before="0" w:beforeAutospacing="0" w:after="0" w:afterAutospacing="0"/>
+        <w:divId w:val="1726833894"/>
+        <w:rPr>
+          <w:rFonts w:ascii="Consolas" w:hAnsi="Consolas" w:cs="Courier New"/>
+          <w:color w:val="660066"/>
+          <w:sz w:val="17"/>
+          <w:szCs w:val="17"/>
+        </w:rPr>
+      </w:pPr>
+      <w:r>
+        <w:rPr>
+          <w:rFonts w:ascii="Consolas" w:hAnsi="Consolas" w:cs="Courier New"/>
+          <w:color w:val="660066"/>
+          <w:sz w:val="17"/>
+          <w:szCs w:val="17"/>
+        </w:rPr>
+        <w:t>('Djokovic, l\'esperienza che conta', 'Novak Djokovic dimostra ancora la sua classe, consolidando il suo status di veterano del tennis mondiale.', 'https://dims.apnews.com/dims4/default/bcc5a5f/2147483647/strip/true/crop/3047x1870+0+0/resize/599x368!/quality/90/?url=https%3A%2F%2Fassets.apnews.com%2Fb2%2F54%2Ffe2056f06e8f4543ef154a75c7d4%2Ff9250ac7d31f40ec81ed01fe5cd9ba82');</w:t>
       </w:r>
     </w:p>
     <w:p/>
@@ -14926,7 +16386,6 @@
           <w:b/>
           <w:bCs/>
         </w:rPr>
-        <w:lastRenderedPageBreak/>
         <w:t xml:space="preserve">Scarica e installa </w:t>
       </w:r>
       <w:proofErr w:type="spellStart"/>
@@ -16992,6 +18451,7 @@
           <w:szCs w:val="17"/>
           <w:lang w:val="en-US"/>
         </w:rPr>
+        <w:lastRenderedPageBreak/>
         <w:t xml:space="preserve">    </w:t>
       </w:r>
       <w:r>
@@ -18802,7 +20262,6 @@
           <w:szCs w:val="17"/>
           <w:lang w:val="en-US"/>
         </w:rPr>
-        <w:lastRenderedPageBreak/>
         <w:t xml:space="preserve">    </w:t>
       </w:r>
       <w:r>
@@ -21627,6 +23086,7 @@
           <w:b/>
           <w:bCs/>
         </w:rPr>
+        <w:lastRenderedPageBreak/>
         <w:t>c. Modello per i giocatori</w:t>
       </w:r>
     </w:p>
@@ -24130,7 +25590,6 @@
           <w:sz w:val="17"/>
           <w:szCs w:val="17"/>
         </w:rPr>
-        <w:lastRenderedPageBreak/>
         <w:t xml:space="preserve">    </w:t>
       </w:r>
       <w:r>
@@ -25804,6 +27263,7 @@
           <w:sz w:val="17"/>
           <w:szCs w:val="17"/>
         </w:rPr>
+        <w:lastRenderedPageBreak/>
         <w:t xml:space="preserve">    </w:t>
       </w:r>
       <w:r>
@@ -28376,7 +29836,6 @@
         <w:rPr>
           <w:lang w:val="en-US"/>
         </w:rPr>
-        <w:lastRenderedPageBreak/>
         <w:t>php</w:t>
       </w:r>
       <w:proofErr w:type="spellEnd"/>
@@ -31865,6 +33324,7 @@
           <w:szCs w:val="17"/>
           <w:lang w:val="en-US"/>
         </w:rPr>
+        <w:lastRenderedPageBreak/>
         <w:t xml:space="preserve">        $this</w:t>
       </w:r>
       <w:r>
@@ -35516,7 +36976,6 @@
           <w:szCs w:val="17"/>
           <w:lang w:val="en-US"/>
         </w:rPr>
-        <w:lastRenderedPageBreak/>
         <w:t xml:space="preserve">        $this</w:t>
       </w:r>
       <w:r>
@@ -37524,6 +38983,7 @@
           <w:szCs w:val="17"/>
           <w:lang w:val="en-US"/>
         </w:rPr>
+        <w:lastRenderedPageBreak/>
         <w:t xml:space="preserve">    &lt;link </w:t>
       </w:r>
       <w:proofErr w:type="spellStart"/>
@@ -39852,7 +41312,6 @@
           <w:bCs/>
           <w:lang w:val="en-US"/>
         </w:rPr>
-        <w:lastRenderedPageBreak/>
         <w:t>b. Vista Login</w:t>
       </w:r>
     </w:p>
@@ -42155,6 +43614,7 @@
         <w:rPr>
           <w:lang w:val="en-US"/>
         </w:rPr>
+        <w:lastRenderedPageBreak/>
         <w:t>php</w:t>
       </w:r>
       <w:proofErr w:type="spellEnd"/>
@@ -43917,7 +45377,6 @@
           <w:szCs w:val="17"/>
           <w:lang w:val="en-US"/>
         </w:rPr>
-        <w:lastRenderedPageBreak/>
         <w:t>&lt;?</w:t>
       </w:r>
       <w:proofErr w:type="spellStart"/>
@@ -46881,6 +48340,7 @@
           <w:szCs w:val="17"/>
           <w:lang w:val="en-US"/>
         </w:rPr>
+        <w:lastRenderedPageBreak/>
         <w:t xml:space="preserve">    </w:t>
       </w:r>
       <w:r>
@@ -48747,7 +50207,6 @@
         <w:rPr>
           <w:lang w:val="en-US"/>
         </w:rPr>
-        <w:lastRenderedPageBreak/>
         <w:t>pgsql</w:t>
       </w:r>
       <w:proofErr w:type="spellEnd"/>
@@ -51177,6 +52636,7 @@
         </w:numPr>
       </w:pPr>
       <w:r>
+        <w:lastRenderedPageBreak/>
         <w:t>Esegui lo script SQL fornito per creare il database “tennis” e popolare le tabelle con dati di esempio.</w:t>
       </w:r>
     </w:p>
@@ -51362,7 +52822,6 @@
         </w:numPr>
       </w:pPr>
       <w:r>
-        <w:lastRenderedPageBreak/>
         <w:t>Utilizza template comuni (</w:t>
       </w:r>
       <w:proofErr w:type="spellStart"/>

</xml_diff>

<commit_message>
correzione tornei da mostrare nel negozio -> mostra solo quelli nel futuro (ordinati)
</commit_message>
<xml_diff>
--- a/tennis.docx
+++ b/tennis.docx
@@ -12712,7 +12712,25 @@
           <w:sz w:val="17"/>
           <w:szCs w:val="17"/>
         </w:rPr>
-        <w:t>'2024-06-28'</w:t>
+        <w:t>'202</w:t>
+      </w:r>
+      <w:r>
+        <w:rPr>
+          <w:rFonts w:ascii="Consolas" w:hAnsi="Consolas" w:cs="Courier New"/>
+          <w:color w:val="008800"/>
+          <w:sz w:val="17"/>
+          <w:szCs w:val="17"/>
+        </w:rPr>
+        <w:t>5</w:t>
+      </w:r>
+      <w:r>
+        <w:rPr>
+          <w:rFonts w:ascii="Consolas" w:hAnsi="Consolas" w:cs="Courier New"/>
+          <w:color w:val="008800"/>
+          <w:sz w:val="17"/>
+          <w:szCs w:val="17"/>
+        </w:rPr>
+        <w:t>-06-28'</w:t>
       </w:r>
       <w:r>
         <w:rPr>
@@ -12739,7 +12757,25 @@
           <w:sz w:val="17"/>
           <w:szCs w:val="17"/>
         </w:rPr>
-        <w:t>'2024-07-11'</w:t>
+        <w:t>'202</w:t>
+      </w:r>
+      <w:r>
+        <w:rPr>
+          <w:rFonts w:ascii="Consolas" w:hAnsi="Consolas" w:cs="Courier New"/>
+          <w:color w:val="008800"/>
+          <w:sz w:val="17"/>
+          <w:szCs w:val="17"/>
+        </w:rPr>
+        <w:t>5</w:t>
+      </w:r>
+      <w:r>
+        <w:rPr>
+          <w:rFonts w:ascii="Consolas" w:hAnsi="Consolas" w:cs="Courier New"/>
+          <w:color w:val="008800"/>
+          <w:sz w:val="17"/>
+          <w:szCs w:val="17"/>
+        </w:rPr>
+        <w:t>-07-11'</w:t>
       </w:r>
       <w:r>
         <w:rPr>
@@ -12782,6 +12818,7 @@
         <w:divId w:val="1726833894"/>
         <w:rPr>
           <w:rFonts w:ascii="Consolas" w:hAnsi="Consolas" w:cs="Courier New"/>
+          <w:color w:val="666600"/>
           <w:sz w:val="17"/>
           <w:szCs w:val="17"/>
         </w:rPr>
@@ -12953,19 +12990,11 @@
         <w:divId w:val="1726833894"/>
         <w:rPr>
           <w:rFonts w:ascii="Consolas" w:hAnsi="Consolas" w:cs="Courier New"/>
-          <w:sz w:val="17"/>
-          <w:szCs w:val="17"/>
-        </w:rPr>
-      </w:pPr>
-      <w:r>
-        <w:rPr>
-          <w:rFonts w:ascii="Consolas" w:hAnsi="Consolas" w:cs="Courier New"/>
-          <w:color w:val="000000"/>
-          <w:sz w:val="17"/>
-          <w:szCs w:val="17"/>
-        </w:rPr>
-        <w:t> </w:t>
-      </w:r>
+          <w:color w:val="666600"/>
+          <w:sz w:val="17"/>
+          <w:szCs w:val="17"/>
+        </w:rPr>
+      </w:pPr>
     </w:p>
     <w:p>
       <w:pPr>
@@ -12998,45 +13027,19 @@
         <w:divId w:val="1726833894"/>
         <w:rPr>
           <w:rFonts w:ascii="Consolas" w:hAnsi="Consolas" w:cs="Courier New"/>
-          <w:sz w:val="17"/>
-          <w:szCs w:val="17"/>
-        </w:rPr>
-      </w:pPr>
-      <w:r>
-        <w:rPr>
-          <w:rFonts w:ascii="Consolas" w:hAnsi="Consolas" w:cs="Courier New"/>
-          <w:color w:val="666600"/>
-          <w:sz w:val="17"/>
-          <w:szCs w:val="17"/>
-        </w:rPr>
-        <w:t>--</w:t>
-      </w:r>
-      <w:r>
-        <w:rPr>
-          <w:rFonts w:ascii="Consolas" w:hAnsi="Consolas" w:cs="Courier New"/>
-          <w:color w:val="000000"/>
-          <w:sz w:val="17"/>
-          <w:szCs w:val="17"/>
-        </w:rPr>
-        <w:t xml:space="preserve"> </w:t>
-      </w:r>
-      <w:r>
-        <w:rPr>
-          <w:rFonts w:ascii="Consolas" w:hAnsi="Consolas" w:cs="Courier New"/>
-          <w:color w:val="660066"/>
-          <w:sz w:val="17"/>
-          <w:szCs w:val="17"/>
-        </w:rPr>
-        <w:t>Inserisci</w:t>
-      </w:r>
-      <w:r>
-        <w:rPr>
-          <w:rFonts w:ascii="Consolas" w:hAnsi="Consolas" w:cs="Courier New"/>
-          <w:color w:val="000000"/>
-          <w:sz w:val="17"/>
-          <w:szCs w:val="17"/>
-        </w:rPr>
-        <w:t xml:space="preserve"> le partite</w:t>
+          <w:color w:val="000000"/>
+          <w:sz w:val="17"/>
+          <w:szCs w:val="17"/>
+        </w:rPr>
+      </w:pPr>
+      <w:r>
+        <w:rPr>
+          <w:rFonts w:ascii="Consolas" w:hAnsi="Consolas" w:cs="Courier New"/>
+          <w:color w:val="000000"/>
+          <w:sz w:val="17"/>
+          <w:szCs w:val="17"/>
+        </w:rPr>
+        <w:t>-- Inserimento di altri tornei che si svolgono nel 2026</w:t>
       </w:r>
     </w:p>
     <w:p>
@@ -13070,27 +13073,19 @@
         <w:divId w:val="1726833894"/>
         <w:rPr>
           <w:rFonts w:ascii="Consolas" w:hAnsi="Consolas" w:cs="Courier New"/>
-          <w:sz w:val="17"/>
-          <w:szCs w:val="17"/>
-        </w:rPr>
-      </w:pPr>
-      <w:r>
-        <w:rPr>
-          <w:rFonts w:ascii="Consolas" w:hAnsi="Consolas" w:cs="Courier New"/>
-          <w:color w:val="000000"/>
-          <w:sz w:val="17"/>
-          <w:szCs w:val="17"/>
-        </w:rPr>
-        <w:t xml:space="preserve">INSERT INTO partite </w:t>
-      </w:r>
-      <w:r>
-        <w:rPr>
-          <w:rFonts w:ascii="Consolas" w:hAnsi="Consolas" w:cs="Courier New"/>
-          <w:color w:val="666600"/>
-          <w:sz w:val="17"/>
-          <w:szCs w:val="17"/>
-        </w:rPr>
-        <w:t>(</w:t>
+          <w:color w:val="000000"/>
+          <w:sz w:val="17"/>
+          <w:szCs w:val="17"/>
+        </w:rPr>
+      </w:pPr>
+      <w:r>
+        <w:rPr>
+          <w:rFonts w:ascii="Consolas" w:hAnsi="Consolas" w:cs="Courier New"/>
+          <w:color w:val="000000"/>
+          <w:sz w:val="17"/>
+          <w:szCs w:val="17"/>
+        </w:rPr>
+        <w:t>INSERT INTO tornei (</w:t>
       </w:r>
       <w:proofErr w:type="spellStart"/>
       <w:r>
@@ -13100,80 +13095,57 @@
           <w:sz w:val="17"/>
           <w:szCs w:val="17"/>
         </w:rPr>
-        <w:t>torneo_id</w:t>
+        <w:t>categoria_id</w:t>
       </w:r>
       <w:proofErr w:type="spellEnd"/>
       <w:r>
         <w:rPr>
           <w:rFonts w:ascii="Consolas" w:hAnsi="Consolas" w:cs="Courier New"/>
-          <w:color w:val="666600"/>
-          <w:sz w:val="17"/>
-          <w:szCs w:val="17"/>
-        </w:rPr>
-        <w:t>,</w:t>
-      </w:r>
-      <w:r>
-        <w:rPr>
-          <w:rFonts w:ascii="Consolas" w:hAnsi="Consolas" w:cs="Courier New"/>
-          <w:color w:val="000000"/>
-          <w:sz w:val="17"/>
-          <w:szCs w:val="17"/>
-        </w:rPr>
-        <w:t xml:space="preserve"> giocatore1_id</w:t>
-      </w:r>
-      <w:r>
-        <w:rPr>
-          <w:rFonts w:ascii="Consolas" w:hAnsi="Consolas" w:cs="Courier New"/>
-          <w:color w:val="666600"/>
-          <w:sz w:val="17"/>
-          <w:szCs w:val="17"/>
-        </w:rPr>
-        <w:t>,</w:t>
-      </w:r>
-      <w:r>
-        <w:rPr>
-          <w:rFonts w:ascii="Consolas" w:hAnsi="Consolas" w:cs="Courier New"/>
-          <w:color w:val="000000"/>
-          <w:sz w:val="17"/>
-          <w:szCs w:val="17"/>
-        </w:rPr>
-        <w:t xml:space="preserve"> giocatore2_id</w:t>
-      </w:r>
-      <w:r>
-        <w:rPr>
-          <w:rFonts w:ascii="Consolas" w:hAnsi="Consolas" w:cs="Courier New"/>
-          <w:color w:val="666600"/>
-          <w:sz w:val="17"/>
-          <w:szCs w:val="17"/>
-        </w:rPr>
-        <w:t>,</w:t>
-      </w:r>
-      <w:r>
-        <w:rPr>
-          <w:rFonts w:ascii="Consolas" w:hAnsi="Consolas" w:cs="Courier New"/>
-          <w:color w:val="000000"/>
-          <w:sz w:val="17"/>
-          <w:szCs w:val="17"/>
-        </w:rPr>
-        <w:t xml:space="preserve"> risultato</w:t>
-      </w:r>
-      <w:r>
-        <w:rPr>
-          <w:rFonts w:ascii="Consolas" w:hAnsi="Consolas" w:cs="Courier New"/>
-          <w:color w:val="666600"/>
-          <w:sz w:val="17"/>
-          <w:szCs w:val="17"/>
-        </w:rPr>
-        <w:t>)</w:t>
-      </w:r>
-      <w:r>
-        <w:rPr>
-          <w:rFonts w:ascii="Consolas" w:hAnsi="Consolas" w:cs="Courier New"/>
-          <w:color w:val="000000"/>
-          <w:sz w:val="17"/>
-          <w:szCs w:val="17"/>
-        </w:rPr>
-        <w:t xml:space="preserve"> VALUES</w:t>
+          <w:color w:val="000000"/>
+          <w:sz w:val="17"/>
+          <w:szCs w:val="17"/>
+        </w:rPr>
+        <w:t xml:space="preserve">, nome, luogo, </w:t>
+      </w:r>
+      <w:proofErr w:type="spellStart"/>
+      <w:r>
+        <w:rPr>
+          <w:rFonts w:ascii="Consolas" w:hAnsi="Consolas" w:cs="Courier New"/>
+          <w:color w:val="000000"/>
+          <w:sz w:val="17"/>
+          <w:szCs w:val="17"/>
+        </w:rPr>
+        <w:t>data_inizio</w:t>
+      </w:r>
+      <w:proofErr w:type="spellEnd"/>
+      <w:r>
+        <w:rPr>
+          <w:rFonts w:ascii="Consolas" w:hAnsi="Consolas" w:cs="Courier New"/>
+          <w:color w:val="000000"/>
+          <w:sz w:val="17"/>
+          <w:szCs w:val="17"/>
+        </w:rPr>
+        <w:t xml:space="preserve">, </w:t>
+      </w:r>
+      <w:proofErr w:type="spellStart"/>
+      <w:r>
+        <w:rPr>
+          <w:rFonts w:ascii="Consolas" w:hAnsi="Consolas" w:cs="Courier New"/>
+          <w:color w:val="000000"/>
+          <w:sz w:val="17"/>
+          <w:szCs w:val="17"/>
+        </w:rPr>
+        <w:t>data_fine</w:t>
+      </w:r>
+      <w:proofErr w:type="spellEnd"/>
+      <w:r>
+        <w:rPr>
+          <w:rFonts w:ascii="Consolas" w:hAnsi="Consolas" w:cs="Courier New"/>
+          <w:color w:val="000000"/>
+          <w:sz w:val="17"/>
+          <w:szCs w:val="17"/>
+        </w:rPr>
+        <w:t>) VALUES</w:t>
       </w:r>
     </w:p>
     <w:p>
@@ -13207,126 +13179,19 @@
         <w:divId w:val="1726833894"/>
         <w:rPr>
           <w:rFonts w:ascii="Consolas" w:hAnsi="Consolas" w:cs="Courier New"/>
-          <w:sz w:val="17"/>
-          <w:szCs w:val="17"/>
-        </w:rPr>
-      </w:pPr>
-      <w:r>
-        <w:rPr>
-          <w:rFonts w:ascii="Consolas" w:hAnsi="Consolas" w:cs="Courier New"/>
-          <w:color w:val="666600"/>
-          <w:sz w:val="17"/>
-          <w:szCs w:val="17"/>
-        </w:rPr>
-        <w:t>(</w:t>
-      </w:r>
-      <w:r>
-        <w:rPr>
-          <w:rFonts w:ascii="Consolas" w:hAnsi="Consolas" w:cs="Courier New"/>
-          <w:color w:val="006666"/>
-          <w:sz w:val="17"/>
-          <w:szCs w:val="17"/>
-        </w:rPr>
-        <w:t>1</w:t>
-      </w:r>
-      <w:r>
-        <w:rPr>
-          <w:rFonts w:ascii="Consolas" w:hAnsi="Consolas" w:cs="Courier New"/>
-          <w:color w:val="666600"/>
-          <w:sz w:val="17"/>
-          <w:szCs w:val="17"/>
-        </w:rPr>
-        <w:t>,</w:t>
-      </w:r>
-      <w:r>
-        <w:rPr>
-          <w:rFonts w:ascii="Consolas" w:hAnsi="Consolas" w:cs="Courier New"/>
-          <w:color w:val="000000"/>
-          <w:sz w:val="17"/>
-          <w:szCs w:val="17"/>
-        </w:rPr>
-        <w:t xml:space="preserve"> </w:t>
-      </w:r>
-      <w:r>
-        <w:rPr>
-          <w:rFonts w:ascii="Consolas" w:hAnsi="Consolas" w:cs="Courier New"/>
-          <w:color w:val="006666"/>
-          <w:sz w:val="17"/>
-          <w:szCs w:val="17"/>
-        </w:rPr>
-        <w:t>1</w:t>
-      </w:r>
-      <w:r>
-        <w:rPr>
-          <w:rFonts w:ascii="Consolas" w:hAnsi="Consolas" w:cs="Courier New"/>
-          <w:color w:val="666600"/>
-          <w:sz w:val="17"/>
-          <w:szCs w:val="17"/>
-        </w:rPr>
-        <w:t>,</w:t>
-      </w:r>
-      <w:r>
-        <w:rPr>
-          <w:rFonts w:ascii="Consolas" w:hAnsi="Consolas" w:cs="Courier New"/>
-          <w:color w:val="000000"/>
-          <w:sz w:val="17"/>
-          <w:szCs w:val="17"/>
-        </w:rPr>
-        <w:t xml:space="preserve"> </w:t>
-      </w:r>
-      <w:r>
-        <w:rPr>
-          <w:rFonts w:ascii="Consolas" w:hAnsi="Consolas" w:cs="Courier New"/>
-          <w:color w:val="006666"/>
-          <w:sz w:val="17"/>
-          <w:szCs w:val="17"/>
-        </w:rPr>
-        <w:t>2</w:t>
-      </w:r>
-      <w:r>
-        <w:rPr>
-          <w:rFonts w:ascii="Consolas" w:hAnsi="Consolas" w:cs="Courier New"/>
-          <w:color w:val="666600"/>
-          <w:sz w:val="17"/>
-          <w:szCs w:val="17"/>
-        </w:rPr>
-        <w:t>,</w:t>
-      </w:r>
-      <w:r>
-        <w:rPr>
-          <w:rFonts w:ascii="Consolas" w:hAnsi="Consolas" w:cs="Courier New"/>
-          <w:color w:val="000000"/>
-          <w:sz w:val="17"/>
-          <w:szCs w:val="17"/>
-        </w:rPr>
-        <w:t xml:space="preserve"> </w:t>
-      </w:r>
-      <w:r>
-        <w:rPr>
-          <w:rFonts w:ascii="Consolas" w:hAnsi="Consolas" w:cs="Courier New"/>
-          <w:color w:val="008800"/>
-          <w:sz w:val="17"/>
-          <w:szCs w:val="17"/>
-        </w:rPr>
-        <w:t>'6:4;6:4'</w:t>
-      </w:r>
-      <w:r>
-        <w:rPr>
-          <w:rFonts w:ascii="Consolas" w:hAnsi="Consolas" w:cs="Courier New"/>
-          <w:color w:val="666600"/>
-          <w:sz w:val="17"/>
-          <w:szCs w:val="17"/>
-        </w:rPr>
-        <w:t>),</w:t>
-      </w:r>
-      <w:r>
-        <w:rPr>
-          <w:rFonts w:ascii="Consolas" w:hAnsi="Consolas" w:cs="Courier New"/>
-          <w:color w:val="000000"/>
-          <w:sz w:val="17"/>
-          <w:szCs w:val="17"/>
-        </w:rPr>
-        <w:t xml:space="preserve">  </w:t>
+          <w:color w:val="000000"/>
+          <w:sz w:val="17"/>
+          <w:szCs w:val="17"/>
+        </w:rPr>
+      </w:pPr>
+      <w:r>
+        <w:rPr>
+          <w:rFonts w:ascii="Consolas" w:hAnsi="Consolas" w:cs="Courier New"/>
+          <w:color w:val="000000"/>
+          <w:sz w:val="17"/>
+          <w:szCs w:val="17"/>
+        </w:rPr>
+        <w:t>(1, 'US Open', 'New York', '2026-08-30', '2026-09-12'),</w:t>
       </w:r>
     </w:p>
     <w:p>
@@ -13360,117 +13225,39 @@
         <w:divId w:val="1726833894"/>
         <w:rPr>
           <w:rFonts w:ascii="Consolas" w:hAnsi="Consolas" w:cs="Courier New"/>
-          <w:sz w:val="17"/>
-          <w:szCs w:val="17"/>
-        </w:rPr>
-      </w:pPr>
-      <w:r>
-        <w:rPr>
-          <w:rFonts w:ascii="Consolas" w:hAnsi="Consolas" w:cs="Courier New"/>
-          <w:color w:val="666600"/>
-          <w:sz w:val="17"/>
-          <w:szCs w:val="17"/>
-        </w:rPr>
-        <w:t>(</w:t>
-      </w:r>
-      <w:r>
-        <w:rPr>
-          <w:rFonts w:ascii="Consolas" w:hAnsi="Consolas" w:cs="Courier New"/>
-          <w:color w:val="006666"/>
-          <w:sz w:val="17"/>
-          <w:szCs w:val="17"/>
-        </w:rPr>
-        <w:t>2</w:t>
-      </w:r>
-      <w:r>
-        <w:rPr>
-          <w:rFonts w:ascii="Consolas" w:hAnsi="Consolas" w:cs="Courier New"/>
-          <w:color w:val="666600"/>
-          <w:sz w:val="17"/>
-          <w:szCs w:val="17"/>
-        </w:rPr>
-        <w:t>,</w:t>
-      </w:r>
-      <w:r>
-        <w:rPr>
-          <w:rFonts w:ascii="Consolas" w:hAnsi="Consolas" w:cs="Courier New"/>
-          <w:color w:val="000000"/>
-          <w:sz w:val="17"/>
-          <w:szCs w:val="17"/>
-        </w:rPr>
-        <w:t xml:space="preserve"> </w:t>
-      </w:r>
-      <w:r>
-        <w:rPr>
-          <w:rFonts w:ascii="Consolas" w:hAnsi="Consolas" w:cs="Courier New"/>
-          <w:color w:val="006666"/>
-          <w:sz w:val="17"/>
-          <w:szCs w:val="17"/>
-        </w:rPr>
-        <w:t>2</w:t>
-      </w:r>
-      <w:r>
-        <w:rPr>
-          <w:rFonts w:ascii="Consolas" w:hAnsi="Consolas" w:cs="Courier New"/>
-          <w:color w:val="666600"/>
-          <w:sz w:val="17"/>
-          <w:szCs w:val="17"/>
-        </w:rPr>
-        <w:t>,</w:t>
-      </w:r>
-      <w:r>
-        <w:rPr>
-          <w:rFonts w:ascii="Consolas" w:hAnsi="Consolas" w:cs="Courier New"/>
-          <w:color w:val="000000"/>
-          <w:sz w:val="17"/>
-          <w:szCs w:val="17"/>
-        </w:rPr>
-        <w:t xml:space="preserve"> </w:t>
-      </w:r>
-      <w:r>
-        <w:rPr>
-          <w:rFonts w:ascii="Consolas" w:hAnsi="Consolas" w:cs="Courier New"/>
-          <w:color w:val="006666"/>
-          <w:sz w:val="17"/>
-          <w:szCs w:val="17"/>
-        </w:rPr>
-        <w:t>1</w:t>
-      </w:r>
-      <w:r>
-        <w:rPr>
-          <w:rFonts w:ascii="Consolas" w:hAnsi="Consolas" w:cs="Courier New"/>
-          <w:color w:val="666600"/>
-          <w:sz w:val="17"/>
-          <w:szCs w:val="17"/>
-        </w:rPr>
-        <w:t>,</w:t>
-      </w:r>
-      <w:r>
-        <w:rPr>
-          <w:rFonts w:ascii="Consolas" w:hAnsi="Consolas" w:cs="Courier New"/>
-          <w:color w:val="000000"/>
-          <w:sz w:val="17"/>
-          <w:szCs w:val="17"/>
-        </w:rPr>
-        <w:t xml:space="preserve"> </w:t>
-      </w:r>
-      <w:r>
-        <w:rPr>
-          <w:rFonts w:ascii="Consolas" w:hAnsi="Consolas" w:cs="Courier New"/>
-          <w:color w:val="008800"/>
-          <w:sz w:val="17"/>
-          <w:szCs w:val="17"/>
-        </w:rPr>
-        <w:t>'7:5;6:3'</w:t>
-      </w:r>
-      <w:r>
-        <w:rPr>
-          <w:rFonts w:ascii="Consolas" w:hAnsi="Consolas" w:cs="Courier New"/>
-          <w:color w:val="666600"/>
-          <w:sz w:val="17"/>
-          <w:szCs w:val="17"/>
-        </w:rPr>
-        <w:t>);</w:t>
+          <w:color w:val="000000"/>
+          <w:sz w:val="17"/>
+          <w:szCs w:val="17"/>
+        </w:rPr>
+      </w:pPr>
+      <w:r>
+        <w:rPr>
+          <w:rFonts w:ascii="Consolas" w:hAnsi="Consolas" w:cs="Courier New"/>
+          <w:color w:val="000000"/>
+          <w:sz w:val="17"/>
+          <w:szCs w:val="17"/>
+        </w:rPr>
+        <w:t>(1, '</w:t>
+      </w:r>
+      <w:proofErr w:type="spellStart"/>
+      <w:r>
+        <w:rPr>
+          <w:rFonts w:ascii="Consolas" w:hAnsi="Consolas" w:cs="Courier New"/>
+          <w:color w:val="000000"/>
+          <w:sz w:val="17"/>
+          <w:szCs w:val="17"/>
+        </w:rPr>
+        <w:t>Australian</w:t>
+      </w:r>
+      <w:proofErr w:type="spellEnd"/>
+      <w:r>
+        <w:rPr>
+          <w:rFonts w:ascii="Consolas" w:hAnsi="Consolas" w:cs="Courier New"/>
+          <w:color w:val="000000"/>
+          <w:sz w:val="17"/>
+          <w:szCs w:val="17"/>
+        </w:rPr>
+        <w:t xml:space="preserve"> Open', 'Melbourne', '2026-01-15', '2026-01-28'),</w:t>
       </w:r>
     </w:p>
     <w:p>
@@ -13515,7 +13302,15 @@
           <w:sz w:val="17"/>
           <w:szCs w:val="17"/>
         </w:rPr>
-        <w:t> </w:t>
+        <w:t>(2, 'Internazionali BNL d''Italia'</w:t>
+      </w:r>
+      <w:r>
+        <w:rPr>
+          <w:rFonts w:ascii="Consolas" w:hAnsi="Consolas" w:cs="Courier New"/>
+          <w:sz w:val="17"/>
+          <w:szCs w:val="17"/>
+        </w:rPr>
+        <w:t>, 'Roma', '2026-05-15', '2026-05-28');</w:t>
       </w:r>
     </w:p>
     <w:p>
@@ -13556,38 +13351,11 @@
       <w:r>
         <w:rPr>
           <w:rFonts w:ascii="Consolas" w:hAnsi="Consolas" w:cs="Courier New"/>
-          <w:color w:val="666600"/>
-          <w:sz w:val="17"/>
-          <w:szCs w:val="17"/>
-        </w:rPr>
-        <w:t>--</w:t>
-      </w:r>
-      <w:r>
-        <w:rPr>
-          <w:rFonts w:ascii="Consolas" w:hAnsi="Consolas" w:cs="Courier New"/>
-          <w:color w:val="000000"/>
-          <w:sz w:val="17"/>
-          <w:szCs w:val="17"/>
-        </w:rPr>
-        <w:t xml:space="preserve"> </w:t>
-      </w:r>
-      <w:r>
-        <w:rPr>
-          <w:rFonts w:ascii="Consolas" w:hAnsi="Consolas" w:cs="Courier New"/>
-          <w:color w:val="660066"/>
-          <w:sz w:val="17"/>
-          <w:szCs w:val="17"/>
-        </w:rPr>
-        <w:t>Inserisci</w:t>
-      </w:r>
-      <w:r>
-        <w:rPr>
-          <w:rFonts w:ascii="Consolas" w:hAnsi="Consolas" w:cs="Courier New"/>
-          <w:color w:val="000000"/>
-          <w:sz w:val="17"/>
-          <w:szCs w:val="17"/>
-        </w:rPr>
-        <w:t xml:space="preserve"> i biglietti</w:t>
+          <w:color w:val="000000"/>
+          <w:sz w:val="17"/>
+          <w:szCs w:val="17"/>
+        </w:rPr>
+        <w:t> </w:t>
       </w:r>
     </w:p>
     <w:p>
@@ -13628,58 +13396,11 @@
       <w:r>
         <w:rPr>
           <w:rFonts w:ascii="Consolas" w:hAnsi="Consolas" w:cs="Courier New"/>
-          <w:color w:val="000000"/>
-          <w:sz w:val="17"/>
-          <w:szCs w:val="17"/>
-        </w:rPr>
-        <w:t xml:space="preserve">INSERT INTO biglietti </w:t>
-      </w:r>
-      <w:r>
-        <w:rPr>
-          <w:rFonts w:ascii="Consolas" w:hAnsi="Consolas" w:cs="Courier New"/>
-          <w:color w:val="666600"/>
-          <w:sz w:val="17"/>
-          <w:szCs w:val="17"/>
-        </w:rPr>
-        <w:t>(</w:t>
-      </w:r>
-      <w:proofErr w:type="spellStart"/>
-      <w:r>
-        <w:rPr>
-          <w:rFonts w:ascii="Consolas" w:hAnsi="Consolas" w:cs="Courier New"/>
-          <w:color w:val="000000"/>
-          <w:sz w:val="17"/>
-          <w:szCs w:val="17"/>
-        </w:rPr>
-        <w:t>torneo_id</w:t>
-      </w:r>
-      <w:proofErr w:type="spellEnd"/>
-      <w:r>
-        <w:rPr>
-          <w:rFonts w:ascii="Consolas" w:hAnsi="Consolas" w:cs="Courier New"/>
-          <w:color w:val="666600"/>
-          <w:sz w:val="17"/>
-          <w:szCs w:val="17"/>
-        </w:rPr>
-        <w:t>,</w:t>
-      </w:r>
-      <w:r>
-        <w:rPr>
-          <w:rFonts w:ascii="Consolas" w:hAnsi="Consolas" w:cs="Courier New"/>
-          <w:color w:val="000000"/>
-          <w:sz w:val="17"/>
-          <w:szCs w:val="17"/>
-        </w:rPr>
-        <w:t xml:space="preserve"> prezzo</w:t>
-      </w:r>
-      <w:r>
-        <w:rPr>
-          <w:rFonts w:ascii="Consolas" w:hAnsi="Consolas" w:cs="Courier New"/>
-          <w:color w:val="666600"/>
-          <w:sz w:val="17"/>
-          <w:szCs w:val="17"/>
-        </w:rPr>
-        <w:t>,</w:t>
+          <w:color w:val="666600"/>
+          <w:sz w:val="17"/>
+          <w:szCs w:val="17"/>
+        </w:rPr>
+        <w:t>--</w:t>
       </w:r>
       <w:r>
         <w:rPr>
@@ -13690,34 +13411,23 @@
         </w:rPr>
         <w:t xml:space="preserve"> </w:t>
       </w:r>
-      <w:proofErr w:type="spellStart"/>
-      <w:r>
-        <w:rPr>
-          <w:rFonts w:ascii="Consolas" w:hAnsi="Consolas" w:cs="Courier New"/>
-          <w:color w:val="000000"/>
-          <w:sz w:val="17"/>
-          <w:szCs w:val="17"/>
-        </w:rPr>
-        <w:t>disponibilita</w:t>
-      </w:r>
-      <w:proofErr w:type="spellEnd"/>
-      <w:r>
-        <w:rPr>
-          <w:rFonts w:ascii="Consolas" w:hAnsi="Consolas" w:cs="Courier New"/>
-          <w:color w:val="666600"/>
-          <w:sz w:val="17"/>
-          <w:szCs w:val="17"/>
-        </w:rPr>
-        <w:t>)</w:t>
-      </w:r>
-      <w:r>
-        <w:rPr>
-          <w:rFonts w:ascii="Consolas" w:hAnsi="Consolas" w:cs="Courier New"/>
-          <w:color w:val="000000"/>
-          <w:sz w:val="17"/>
-          <w:szCs w:val="17"/>
-        </w:rPr>
-        <w:t xml:space="preserve"> VALUES</w:t>
+      <w:r>
+        <w:rPr>
+          <w:rFonts w:ascii="Consolas" w:hAnsi="Consolas" w:cs="Courier New"/>
+          <w:color w:val="660066"/>
+          <w:sz w:val="17"/>
+          <w:szCs w:val="17"/>
+        </w:rPr>
+        <w:t>Inserisci</w:t>
+      </w:r>
+      <w:r>
+        <w:rPr>
+          <w:rFonts w:ascii="Consolas" w:hAnsi="Consolas" w:cs="Courier New"/>
+          <w:color w:val="000000"/>
+          <w:sz w:val="17"/>
+          <w:szCs w:val="17"/>
+        </w:rPr>
+        <w:t xml:space="preserve"> le partite</w:t>
       </w:r>
     </w:p>
     <w:p>
@@ -13758,21 +13468,32 @@
       <w:r>
         <w:rPr>
           <w:rFonts w:ascii="Consolas" w:hAnsi="Consolas" w:cs="Courier New"/>
+          <w:color w:val="000000"/>
+          <w:sz w:val="17"/>
+          <w:szCs w:val="17"/>
+        </w:rPr>
+        <w:t xml:space="preserve">INSERT INTO partite </w:t>
+      </w:r>
+      <w:r>
+        <w:rPr>
+          <w:rFonts w:ascii="Consolas" w:hAnsi="Consolas" w:cs="Courier New"/>
           <w:color w:val="666600"/>
           <w:sz w:val="17"/>
           <w:szCs w:val="17"/>
         </w:rPr>
         <w:t>(</w:t>
       </w:r>
-      <w:r>
-        <w:rPr>
-          <w:rFonts w:ascii="Consolas" w:hAnsi="Consolas" w:cs="Courier New"/>
-          <w:color w:val="006666"/>
-          <w:sz w:val="17"/>
-          <w:szCs w:val="17"/>
-        </w:rPr>
-        <w:t>1</w:t>
-      </w:r>
+      <w:proofErr w:type="spellStart"/>
+      <w:r>
+        <w:rPr>
+          <w:rFonts w:ascii="Consolas" w:hAnsi="Consolas" w:cs="Courier New"/>
+          <w:color w:val="000000"/>
+          <w:sz w:val="17"/>
+          <w:szCs w:val="17"/>
+        </w:rPr>
+        <w:t>torneo_id</w:t>
+      </w:r>
+      <w:proofErr w:type="spellEnd"/>
       <w:r>
         <w:rPr>
           <w:rFonts w:ascii="Consolas" w:hAnsi="Consolas" w:cs="Courier New"/>
@@ -13789,16 +13510,7 @@
           <w:sz w:val="17"/>
           <w:szCs w:val="17"/>
         </w:rPr>
-        <w:t xml:space="preserve"> </w:t>
-      </w:r>
-      <w:r>
-        <w:rPr>
-          <w:rFonts w:ascii="Consolas" w:hAnsi="Consolas" w:cs="Courier New"/>
-          <w:color w:val="006666"/>
-          <w:sz w:val="17"/>
-          <w:szCs w:val="17"/>
-        </w:rPr>
-        <w:t>120.50</w:t>
+        <w:t xml:space="preserve"> giocatore1_id</w:t>
       </w:r>
       <w:r>
         <w:rPr>
@@ -13816,25 +13528,43 @@
           <w:sz w:val="17"/>
           <w:szCs w:val="17"/>
         </w:rPr>
-        <w:t xml:space="preserve"> </w:t>
-      </w:r>
-      <w:r>
-        <w:rPr>
-          <w:rFonts w:ascii="Consolas" w:hAnsi="Consolas" w:cs="Courier New"/>
-          <w:color w:val="006666"/>
-          <w:sz w:val="17"/>
-          <w:szCs w:val="17"/>
-        </w:rPr>
-        <w:t>5000</w:t>
-      </w:r>
-      <w:r>
-        <w:rPr>
-          <w:rFonts w:ascii="Consolas" w:hAnsi="Consolas" w:cs="Courier New"/>
-          <w:color w:val="666600"/>
-          <w:sz w:val="17"/>
-          <w:szCs w:val="17"/>
-        </w:rPr>
-        <w:t>),</w:t>
+        <w:t xml:space="preserve"> giocatore2_id</w:t>
+      </w:r>
+      <w:r>
+        <w:rPr>
+          <w:rFonts w:ascii="Consolas" w:hAnsi="Consolas" w:cs="Courier New"/>
+          <w:color w:val="666600"/>
+          <w:sz w:val="17"/>
+          <w:szCs w:val="17"/>
+        </w:rPr>
+        <w:t>,</w:t>
+      </w:r>
+      <w:r>
+        <w:rPr>
+          <w:rFonts w:ascii="Consolas" w:hAnsi="Consolas" w:cs="Courier New"/>
+          <w:color w:val="000000"/>
+          <w:sz w:val="17"/>
+          <w:szCs w:val="17"/>
+        </w:rPr>
+        <w:t xml:space="preserve"> risultato</w:t>
+      </w:r>
+      <w:r>
+        <w:rPr>
+          <w:rFonts w:ascii="Consolas" w:hAnsi="Consolas" w:cs="Courier New"/>
+          <w:color w:val="666600"/>
+          <w:sz w:val="17"/>
+          <w:szCs w:val="17"/>
+        </w:rPr>
+        <w:t>)</w:t>
+      </w:r>
+      <w:r>
+        <w:rPr>
+          <w:rFonts w:ascii="Consolas" w:hAnsi="Consolas" w:cs="Courier New"/>
+          <w:color w:val="000000"/>
+          <w:sz w:val="17"/>
+          <w:szCs w:val="17"/>
+        </w:rPr>
+        <w:t xml:space="preserve"> VALUES</w:t>
       </w:r>
     </w:p>
     <w:p>
@@ -13888,6 +13618,60 @@
           <w:sz w:val="17"/>
           <w:szCs w:val="17"/>
         </w:rPr>
+        <w:t>1</w:t>
+      </w:r>
+      <w:r>
+        <w:rPr>
+          <w:rFonts w:ascii="Consolas" w:hAnsi="Consolas" w:cs="Courier New"/>
+          <w:color w:val="666600"/>
+          <w:sz w:val="17"/>
+          <w:szCs w:val="17"/>
+        </w:rPr>
+        <w:t>,</w:t>
+      </w:r>
+      <w:r>
+        <w:rPr>
+          <w:rFonts w:ascii="Consolas" w:hAnsi="Consolas" w:cs="Courier New"/>
+          <w:color w:val="000000"/>
+          <w:sz w:val="17"/>
+          <w:szCs w:val="17"/>
+        </w:rPr>
+        <w:t xml:space="preserve"> </w:t>
+      </w:r>
+      <w:r>
+        <w:rPr>
+          <w:rFonts w:ascii="Consolas" w:hAnsi="Consolas" w:cs="Courier New"/>
+          <w:color w:val="006666"/>
+          <w:sz w:val="17"/>
+          <w:szCs w:val="17"/>
+        </w:rPr>
+        <w:t>1</w:t>
+      </w:r>
+      <w:r>
+        <w:rPr>
+          <w:rFonts w:ascii="Consolas" w:hAnsi="Consolas" w:cs="Courier New"/>
+          <w:color w:val="666600"/>
+          <w:sz w:val="17"/>
+          <w:szCs w:val="17"/>
+        </w:rPr>
+        <w:t>,</w:t>
+      </w:r>
+      <w:r>
+        <w:rPr>
+          <w:rFonts w:ascii="Consolas" w:hAnsi="Consolas" w:cs="Courier New"/>
+          <w:color w:val="000000"/>
+          <w:sz w:val="17"/>
+          <w:szCs w:val="17"/>
+        </w:rPr>
+        <w:t xml:space="preserve"> </w:t>
+      </w:r>
+      <w:r>
+        <w:rPr>
+          <w:rFonts w:ascii="Consolas" w:hAnsi="Consolas" w:cs="Courier New"/>
+          <w:color w:val="006666"/>
+          <w:sz w:val="17"/>
+          <w:szCs w:val="17"/>
+        </w:rPr>
         <w:t>2</w:t>
       </w:r>
       <w:r>
@@ -13911,47 +13695,29 @@
       <w:r>
         <w:rPr>
           <w:rFonts w:ascii="Consolas" w:hAnsi="Consolas" w:cs="Courier New"/>
-          <w:color w:val="006666"/>
-          <w:sz w:val="17"/>
-          <w:szCs w:val="17"/>
-        </w:rPr>
-        <w:t>95.00</w:t>
-      </w:r>
-      <w:r>
-        <w:rPr>
-          <w:rFonts w:ascii="Consolas" w:hAnsi="Consolas" w:cs="Courier New"/>
-          <w:color w:val="666600"/>
-          <w:sz w:val="17"/>
-          <w:szCs w:val="17"/>
-        </w:rPr>
-        <w:t>,</w:t>
-      </w:r>
-      <w:r>
-        <w:rPr>
-          <w:rFonts w:ascii="Consolas" w:hAnsi="Consolas" w:cs="Courier New"/>
-          <w:color w:val="000000"/>
-          <w:sz w:val="17"/>
-          <w:szCs w:val="17"/>
-        </w:rPr>
-        <w:t xml:space="preserve"> </w:t>
-      </w:r>
-      <w:r>
-        <w:rPr>
-          <w:rFonts w:ascii="Consolas" w:hAnsi="Consolas" w:cs="Courier New"/>
-          <w:color w:val="006666"/>
-          <w:sz w:val="17"/>
-          <w:szCs w:val="17"/>
-        </w:rPr>
-        <w:t>3000</w:t>
-      </w:r>
-      <w:r>
-        <w:rPr>
-          <w:rFonts w:ascii="Consolas" w:hAnsi="Consolas" w:cs="Courier New"/>
-          <w:color w:val="666600"/>
-          <w:sz w:val="17"/>
-          <w:szCs w:val="17"/>
-        </w:rPr>
-        <w:t>);</w:t>
+          <w:color w:val="008800"/>
+          <w:sz w:val="17"/>
+          <w:szCs w:val="17"/>
+        </w:rPr>
+        <w:t>'6:4;6:4'</w:t>
+      </w:r>
+      <w:r>
+        <w:rPr>
+          <w:rFonts w:ascii="Consolas" w:hAnsi="Consolas" w:cs="Courier New"/>
+          <w:color w:val="666600"/>
+          <w:sz w:val="17"/>
+          <w:szCs w:val="17"/>
+        </w:rPr>
+        <w:t>),</w:t>
+      </w:r>
+      <w:r>
+        <w:rPr>
+          <w:rFonts w:ascii="Consolas" w:hAnsi="Consolas" w:cs="Courier New"/>
+          <w:color w:val="000000"/>
+          <w:sz w:val="17"/>
+          <w:szCs w:val="17"/>
+        </w:rPr>
+        <w:t xml:space="preserve">  </w:t>
       </w:r>
     </w:p>
     <w:p>
@@ -13992,11 +13758,110 @@
       <w:r>
         <w:rPr>
           <w:rFonts w:ascii="Consolas" w:hAnsi="Consolas" w:cs="Courier New"/>
-          <w:color w:val="000000"/>
-          <w:sz w:val="17"/>
-          <w:szCs w:val="17"/>
-        </w:rPr>
-        <w:t> </w:t>
+          <w:color w:val="666600"/>
+          <w:sz w:val="17"/>
+          <w:szCs w:val="17"/>
+        </w:rPr>
+        <w:t>(</w:t>
+      </w:r>
+      <w:r>
+        <w:rPr>
+          <w:rFonts w:ascii="Consolas" w:hAnsi="Consolas" w:cs="Courier New"/>
+          <w:color w:val="006666"/>
+          <w:sz w:val="17"/>
+          <w:szCs w:val="17"/>
+        </w:rPr>
+        <w:t>2</w:t>
+      </w:r>
+      <w:r>
+        <w:rPr>
+          <w:rFonts w:ascii="Consolas" w:hAnsi="Consolas" w:cs="Courier New"/>
+          <w:color w:val="666600"/>
+          <w:sz w:val="17"/>
+          <w:szCs w:val="17"/>
+        </w:rPr>
+        <w:t>,</w:t>
+      </w:r>
+      <w:r>
+        <w:rPr>
+          <w:rFonts w:ascii="Consolas" w:hAnsi="Consolas" w:cs="Courier New"/>
+          <w:color w:val="000000"/>
+          <w:sz w:val="17"/>
+          <w:szCs w:val="17"/>
+        </w:rPr>
+        <w:t xml:space="preserve"> </w:t>
+      </w:r>
+      <w:r>
+        <w:rPr>
+          <w:rFonts w:ascii="Consolas" w:hAnsi="Consolas" w:cs="Courier New"/>
+          <w:color w:val="006666"/>
+          <w:sz w:val="17"/>
+          <w:szCs w:val="17"/>
+        </w:rPr>
+        <w:t>2</w:t>
+      </w:r>
+      <w:r>
+        <w:rPr>
+          <w:rFonts w:ascii="Consolas" w:hAnsi="Consolas" w:cs="Courier New"/>
+          <w:color w:val="666600"/>
+          <w:sz w:val="17"/>
+          <w:szCs w:val="17"/>
+        </w:rPr>
+        <w:t>,</w:t>
+      </w:r>
+      <w:r>
+        <w:rPr>
+          <w:rFonts w:ascii="Consolas" w:hAnsi="Consolas" w:cs="Courier New"/>
+          <w:color w:val="000000"/>
+          <w:sz w:val="17"/>
+          <w:szCs w:val="17"/>
+        </w:rPr>
+        <w:t xml:space="preserve"> </w:t>
+      </w:r>
+      <w:r>
+        <w:rPr>
+          <w:rFonts w:ascii="Consolas" w:hAnsi="Consolas" w:cs="Courier New"/>
+          <w:color w:val="006666"/>
+          <w:sz w:val="17"/>
+          <w:szCs w:val="17"/>
+        </w:rPr>
+        <w:t>1</w:t>
+      </w:r>
+      <w:r>
+        <w:rPr>
+          <w:rFonts w:ascii="Consolas" w:hAnsi="Consolas" w:cs="Courier New"/>
+          <w:color w:val="666600"/>
+          <w:sz w:val="17"/>
+          <w:szCs w:val="17"/>
+        </w:rPr>
+        <w:t>,</w:t>
+      </w:r>
+      <w:r>
+        <w:rPr>
+          <w:rFonts w:ascii="Consolas" w:hAnsi="Consolas" w:cs="Courier New"/>
+          <w:color w:val="000000"/>
+          <w:sz w:val="17"/>
+          <w:szCs w:val="17"/>
+        </w:rPr>
+        <w:t xml:space="preserve"> </w:t>
+      </w:r>
+      <w:r>
+        <w:rPr>
+          <w:rFonts w:ascii="Consolas" w:hAnsi="Consolas" w:cs="Courier New"/>
+          <w:color w:val="008800"/>
+          <w:sz w:val="17"/>
+          <w:szCs w:val="17"/>
+        </w:rPr>
+        <w:t>'7:5;6:3'</w:t>
+      </w:r>
+      <w:r>
+        <w:rPr>
+          <w:rFonts w:ascii="Consolas" w:hAnsi="Consolas" w:cs="Courier New"/>
+          <w:color w:val="666600"/>
+          <w:sz w:val="17"/>
+          <w:szCs w:val="17"/>
+        </w:rPr>
+        <w:t>);</w:t>
       </w:r>
     </w:p>
     <w:p>
@@ -14037,103 +13902,11 @@
       <w:r>
         <w:rPr>
           <w:rFonts w:ascii="Consolas" w:hAnsi="Consolas" w:cs="Courier New"/>
-          <w:color w:val="666600"/>
-          <w:sz w:val="17"/>
-          <w:szCs w:val="17"/>
-        </w:rPr>
-        <w:t>--</w:t>
-      </w:r>
-      <w:r>
-        <w:rPr>
-          <w:rFonts w:ascii="Consolas" w:hAnsi="Consolas" w:cs="Courier New"/>
-          <w:color w:val="000000"/>
-          <w:sz w:val="17"/>
-          <w:szCs w:val="17"/>
-        </w:rPr>
-        <w:t xml:space="preserve"> </w:t>
-      </w:r>
-      <w:r>
-        <w:rPr>
-          <w:rFonts w:ascii="Consolas" w:hAnsi="Consolas" w:cs="Courier New"/>
-          <w:color w:val="660066"/>
-          <w:sz w:val="17"/>
-          <w:szCs w:val="17"/>
-        </w:rPr>
-        <w:t>Inserisci</w:t>
-      </w:r>
-      <w:r>
-        <w:rPr>
-          <w:rFonts w:ascii="Consolas" w:hAnsi="Consolas" w:cs="Courier New"/>
-          <w:color w:val="000000"/>
-          <w:sz w:val="17"/>
-          <w:szCs w:val="17"/>
-        </w:rPr>
-        <w:t xml:space="preserve"> gli utenti </w:t>
-      </w:r>
-      <w:r>
-        <w:rPr>
-          <w:rFonts w:ascii="Consolas" w:hAnsi="Consolas" w:cs="Courier New"/>
-          <w:color w:val="666600"/>
-          <w:sz w:val="17"/>
-          <w:szCs w:val="17"/>
-        </w:rPr>
-        <w:t>(</w:t>
-      </w:r>
-      <w:r>
-        <w:rPr>
-          <w:rFonts w:ascii="Consolas" w:hAnsi="Consolas" w:cs="Courier New"/>
-          <w:color w:val="000000"/>
-          <w:sz w:val="17"/>
-          <w:szCs w:val="17"/>
-        </w:rPr>
-        <w:t>le password sono gi</w:t>
-      </w:r>
-      <w:r>
-        <w:rPr>
-          <w:rFonts w:ascii="Consolas" w:hAnsi="Consolas" w:cs="Courier New"/>
-          <w:color w:val="666600"/>
-          <w:sz w:val="17"/>
-          <w:szCs w:val="17"/>
-        </w:rPr>
-        <w:t>à</w:t>
-      </w:r>
-      <w:r>
-        <w:rPr>
-          <w:rFonts w:ascii="Consolas" w:hAnsi="Consolas" w:cs="Courier New"/>
-          <w:color w:val="000000"/>
-          <w:sz w:val="17"/>
-          <w:szCs w:val="17"/>
-        </w:rPr>
-        <w:t xml:space="preserve"> </w:t>
-      </w:r>
-      <w:proofErr w:type="spellStart"/>
-      <w:r>
-        <w:rPr>
-          <w:rFonts w:ascii="Consolas" w:hAnsi="Consolas" w:cs="Courier New"/>
-          <w:color w:val="000000"/>
-          <w:sz w:val="17"/>
-          <w:szCs w:val="17"/>
-        </w:rPr>
-        <w:t>hashate</w:t>
-      </w:r>
-      <w:proofErr w:type="spellEnd"/>
-      <w:r>
-        <w:rPr>
-          <w:rFonts w:ascii="Consolas" w:hAnsi="Consolas" w:cs="Courier New"/>
-          <w:color w:val="000000"/>
-          <w:sz w:val="17"/>
-          <w:szCs w:val="17"/>
-        </w:rPr>
-        <w:t xml:space="preserve"> con BCRYPT</w:t>
-      </w:r>
-      <w:r>
-        <w:rPr>
-          <w:rFonts w:ascii="Consolas" w:hAnsi="Consolas" w:cs="Courier New"/>
-          <w:color w:val="666600"/>
-          <w:sz w:val="17"/>
-          <w:szCs w:val="17"/>
-        </w:rPr>
-        <w:t>)</w:t>
+          <w:color w:val="000000"/>
+          <w:sz w:val="17"/>
+          <w:szCs w:val="17"/>
+        </w:rPr>
+        <w:t> </w:t>
       </w:r>
     </w:p>
     <w:p>
@@ -14174,56 +13947,11 @@
       <w:r>
         <w:rPr>
           <w:rFonts w:ascii="Consolas" w:hAnsi="Consolas" w:cs="Courier New"/>
-          <w:color w:val="000000"/>
-          <w:sz w:val="17"/>
-          <w:szCs w:val="17"/>
-        </w:rPr>
-        <w:t xml:space="preserve">INSERT INTO utenti </w:t>
-      </w:r>
-      <w:r>
-        <w:rPr>
-          <w:rFonts w:ascii="Consolas" w:hAnsi="Consolas" w:cs="Courier New"/>
-          <w:color w:val="666600"/>
-          <w:sz w:val="17"/>
-          <w:szCs w:val="17"/>
-        </w:rPr>
-        <w:t>(</w:t>
-      </w:r>
-      <w:r>
-        <w:rPr>
-          <w:rFonts w:ascii="Consolas" w:hAnsi="Consolas" w:cs="Courier New"/>
-          <w:color w:val="000000"/>
-          <w:sz w:val="17"/>
-          <w:szCs w:val="17"/>
-        </w:rPr>
-        <w:t>nome</w:t>
-      </w:r>
-      <w:r>
-        <w:rPr>
-          <w:rFonts w:ascii="Consolas" w:hAnsi="Consolas" w:cs="Courier New"/>
-          <w:color w:val="666600"/>
-          <w:sz w:val="17"/>
-          <w:szCs w:val="17"/>
-        </w:rPr>
-        <w:t>,</w:t>
-      </w:r>
-      <w:r>
-        <w:rPr>
-          <w:rFonts w:ascii="Consolas" w:hAnsi="Consolas" w:cs="Courier New"/>
-          <w:color w:val="000000"/>
-          <w:sz w:val="17"/>
-          <w:szCs w:val="17"/>
-        </w:rPr>
-        <w:t xml:space="preserve"> cognome</w:t>
-      </w:r>
-      <w:r>
-        <w:rPr>
-          <w:rFonts w:ascii="Consolas" w:hAnsi="Consolas" w:cs="Courier New"/>
-          <w:color w:val="666600"/>
-          <w:sz w:val="17"/>
-          <w:szCs w:val="17"/>
-        </w:rPr>
-        <w:t>,</w:t>
+          <w:color w:val="666600"/>
+          <w:sz w:val="17"/>
+          <w:szCs w:val="17"/>
+        </w:rPr>
+        <w:t>--</w:t>
       </w:r>
       <w:r>
         <w:rPr>
@@ -14234,70 +13962,23 @@
         </w:rPr>
         <w:t xml:space="preserve"> </w:t>
       </w:r>
-      <w:proofErr w:type="gramStart"/>
-      <w:r>
-        <w:rPr>
-          <w:rFonts w:ascii="Consolas" w:hAnsi="Consolas" w:cs="Courier New"/>
-          <w:color w:val="000000"/>
-          <w:sz w:val="17"/>
-          <w:szCs w:val="17"/>
-        </w:rPr>
-        <w:t>email</w:t>
-      </w:r>
-      <w:proofErr w:type="gramEnd"/>
-      <w:r>
-        <w:rPr>
-          <w:rFonts w:ascii="Consolas" w:hAnsi="Consolas" w:cs="Courier New"/>
-          <w:color w:val="666600"/>
-          <w:sz w:val="17"/>
-          <w:szCs w:val="17"/>
-        </w:rPr>
-        <w:t>,</w:t>
-      </w:r>
-      <w:r>
-        <w:rPr>
-          <w:rFonts w:ascii="Consolas" w:hAnsi="Consolas" w:cs="Courier New"/>
-          <w:color w:val="000000"/>
-          <w:sz w:val="17"/>
-          <w:szCs w:val="17"/>
-        </w:rPr>
-        <w:t xml:space="preserve"> password</w:t>
-      </w:r>
-      <w:r>
-        <w:rPr>
-          <w:rFonts w:ascii="Consolas" w:hAnsi="Consolas" w:cs="Courier New"/>
-          <w:color w:val="666600"/>
-          <w:sz w:val="17"/>
-          <w:szCs w:val="17"/>
-        </w:rPr>
-        <w:t>,</w:t>
-      </w:r>
-      <w:r>
-        <w:rPr>
-          <w:rFonts w:ascii="Consolas" w:hAnsi="Consolas" w:cs="Courier New"/>
-          <w:color w:val="000000"/>
-          <w:sz w:val="17"/>
-          <w:szCs w:val="17"/>
-        </w:rPr>
-        <w:t xml:space="preserve"> ruolo</w:t>
-      </w:r>
-      <w:r>
-        <w:rPr>
-          <w:rFonts w:ascii="Consolas" w:hAnsi="Consolas" w:cs="Courier New"/>
-          <w:color w:val="666600"/>
-          <w:sz w:val="17"/>
-          <w:szCs w:val="17"/>
-        </w:rPr>
-        <w:t>)</w:t>
-      </w:r>
-      <w:r>
-        <w:rPr>
-          <w:rFonts w:ascii="Consolas" w:hAnsi="Consolas" w:cs="Courier New"/>
-          <w:color w:val="000000"/>
-          <w:sz w:val="17"/>
-          <w:szCs w:val="17"/>
-        </w:rPr>
-        <w:t xml:space="preserve"> VALUES</w:t>
+      <w:r>
+        <w:rPr>
+          <w:rFonts w:ascii="Consolas" w:hAnsi="Consolas" w:cs="Courier New"/>
+          <w:color w:val="660066"/>
+          <w:sz w:val="17"/>
+          <w:szCs w:val="17"/>
+        </w:rPr>
+        <w:t>Inserisci</w:t>
+      </w:r>
+      <w:r>
+        <w:rPr>
+          <w:rFonts w:ascii="Consolas" w:hAnsi="Consolas" w:cs="Courier New"/>
+          <w:color w:val="000000"/>
+          <w:sz w:val="17"/>
+          <w:szCs w:val="17"/>
+        </w:rPr>
+        <w:t xml:space="preserve"> i biglietti</w:t>
       </w:r>
     </w:p>
     <w:p>
@@ -14338,21 +14019,32 @@
       <w:r>
         <w:rPr>
           <w:rFonts w:ascii="Consolas" w:hAnsi="Consolas" w:cs="Courier New"/>
+          <w:color w:val="000000"/>
+          <w:sz w:val="17"/>
+          <w:szCs w:val="17"/>
+        </w:rPr>
+        <w:t xml:space="preserve">INSERT INTO biglietti </w:t>
+      </w:r>
+      <w:r>
+        <w:rPr>
+          <w:rFonts w:ascii="Consolas" w:hAnsi="Consolas" w:cs="Courier New"/>
           <w:color w:val="666600"/>
           <w:sz w:val="17"/>
           <w:szCs w:val="17"/>
         </w:rPr>
         <w:t>(</w:t>
       </w:r>
-      <w:r>
-        <w:rPr>
-          <w:rFonts w:ascii="Consolas" w:hAnsi="Consolas" w:cs="Courier New"/>
-          <w:color w:val="008800"/>
-          <w:sz w:val="17"/>
-          <w:szCs w:val="17"/>
-        </w:rPr>
-        <w:t>'Marco'</w:t>
-      </w:r>
+      <w:proofErr w:type="spellStart"/>
+      <w:r>
+        <w:rPr>
+          <w:rFonts w:ascii="Consolas" w:hAnsi="Consolas" w:cs="Courier New"/>
+          <w:color w:val="000000"/>
+          <w:sz w:val="17"/>
+          <w:szCs w:val="17"/>
+        </w:rPr>
+        <w:t>torneo_id</w:t>
+      </w:r>
+      <w:proofErr w:type="spellEnd"/>
       <w:r>
         <w:rPr>
           <w:rFonts w:ascii="Consolas" w:hAnsi="Consolas" w:cs="Courier New"/>
@@ -14369,61 +14061,54 @@
           <w:sz w:val="17"/>
           <w:szCs w:val="17"/>
         </w:rPr>
+        <w:t xml:space="preserve"> prezzo</w:t>
+      </w:r>
+      <w:r>
+        <w:rPr>
+          <w:rFonts w:ascii="Consolas" w:hAnsi="Consolas" w:cs="Courier New"/>
+          <w:color w:val="666600"/>
+          <w:sz w:val="17"/>
+          <w:szCs w:val="17"/>
+        </w:rPr>
+        <w:t>,</w:t>
+      </w:r>
+      <w:r>
+        <w:rPr>
+          <w:rFonts w:ascii="Consolas" w:hAnsi="Consolas" w:cs="Courier New"/>
+          <w:color w:val="000000"/>
+          <w:sz w:val="17"/>
+          <w:szCs w:val="17"/>
+        </w:rPr>
         <w:t xml:space="preserve"> </w:t>
       </w:r>
-      <w:r>
-        <w:rPr>
-          <w:rFonts w:ascii="Consolas" w:hAnsi="Consolas" w:cs="Courier New"/>
-          <w:color w:val="008800"/>
-          <w:sz w:val="17"/>
-          <w:szCs w:val="17"/>
-        </w:rPr>
-        <w:t>'Rossi'</w:t>
-      </w:r>
-      <w:r>
-        <w:rPr>
-          <w:rFonts w:ascii="Consolas" w:hAnsi="Consolas" w:cs="Courier New"/>
-          <w:color w:val="666600"/>
-          <w:sz w:val="17"/>
-          <w:szCs w:val="17"/>
-        </w:rPr>
-        <w:t>,</w:t>
-      </w:r>
-      <w:r>
-        <w:rPr>
-          <w:rFonts w:ascii="Consolas" w:hAnsi="Consolas" w:cs="Courier New"/>
-          <w:color w:val="000000"/>
-          <w:sz w:val="17"/>
-          <w:szCs w:val="17"/>
-        </w:rPr>
-        <w:t xml:space="preserve"> </w:t>
-      </w:r>
-      <w:r>
-        <w:rPr>
-          <w:rFonts w:ascii="Consolas" w:hAnsi="Consolas" w:cs="Courier New"/>
-          <w:color w:val="008800"/>
-          <w:sz w:val="17"/>
-          <w:szCs w:val="17"/>
-        </w:rPr>
-        <w:t>'marco.rossi@email.com'</w:t>
-      </w:r>
-      <w:r>
-        <w:rPr>
-          <w:rFonts w:ascii="Consolas" w:hAnsi="Consolas" w:cs="Courier New"/>
-          <w:color w:val="666600"/>
-          <w:sz w:val="17"/>
-          <w:szCs w:val="17"/>
-        </w:rPr>
-        <w:t>,</w:t>
-      </w:r>
-      <w:r>
-        <w:rPr>
-          <w:rFonts w:ascii="Consolas" w:hAnsi="Consolas" w:cs="Courier New"/>
-          <w:color w:val="000000"/>
-          <w:sz w:val="17"/>
-          <w:szCs w:val="17"/>
-        </w:rPr>
-        <w:t xml:space="preserve"> </w:t>
+      <w:proofErr w:type="spellStart"/>
+      <w:r>
+        <w:rPr>
+          <w:rFonts w:ascii="Consolas" w:hAnsi="Consolas" w:cs="Courier New"/>
+          <w:color w:val="000000"/>
+          <w:sz w:val="17"/>
+          <w:szCs w:val="17"/>
+        </w:rPr>
+        <w:t>disponibilita</w:t>
+      </w:r>
+      <w:proofErr w:type="spellEnd"/>
+      <w:r>
+        <w:rPr>
+          <w:rFonts w:ascii="Consolas" w:hAnsi="Consolas" w:cs="Courier New"/>
+          <w:color w:val="666600"/>
+          <w:sz w:val="17"/>
+          <w:szCs w:val="17"/>
+        </w:rPr>
+        <w:t>)</w:t>
+      </w:r>
+      <w:r>
+        <w:rPr>
+          <w:rFonts w:ascii="Consolas" w:hAnsi="Consolas" w:cs="Courier New"/>
+          <w:color w:val="000000"/>
+          <w:sz w:val="17"/>
+          <w:szCs w:val="17"/>
+        </w:rPr>
+        <w:t xml:space="preserve"> VALUES</w:t>
       </w:r>
     </w:p>
     <w:p>
@@ -14464,62 +14149,20 @@
       <w:r>
         <w:rPr>
           <w:rFonts w:ascii="Consolas" w:hAnsi="Consolas" w:cs="Courier New"/>
-          <w:color w:val="008800"/>
-          <w:sz w:val="17"/>
-          <w:szCs w:val="17"/>
-        </w:rPr>
-        <w:t>'$2y$10$92IXUNpkjO0rOQ5byMi.Ye4oKoEa3Ro9llC</w:t>
-      </w:r>
-      <w:proofErr w:type="gramStart"/>
-      <w:r>
-        <w:rPr>
-          <w:rFonts w:ascii="Consolas" w:hAnsi="Consolas" w:cs="Courier New"/>
-          <w:color w:val="008800"/>
-          <w:sz w:val="17"/>
-          <w:szCs w:val="17"/>
-        </w:rPr>
-        <w:t>/.</w:t>
-      </w:r>
-      <w:proofErr w:type="spellStart"/>
-      <w:r>
-        <w:rPr>
-          <w:rFonts w:ascii="Consolas" w:hAnsi="Consolas" w:cs="Courier New"/>
-          <w:color w:val="008800"/>
-          <w:sz w:val="17"/>
-          <w:szCs w:val="17"/>
-        </w:rPr>
-        <w:t>og</w:t>
-      </w:r>
-      <w:proofErr w:type="spellEnd"/>
-      <w:proofErr w:type="gramEnd"/>
-      <w:r>
-        <w:rPr>
-          <w:rFonts w:ascii="Consolas" w:hAnsi="Consolas" w:cs="Courier New"/>
-          <w:color w:val="008800"/>
-          <w:sz w:val="17"/>
-          <w:szCs w:val="17"/>
-        </w:rPr>
-        <w:t>/at2.uheWG/</w:t>
-      </w:r>
-      <w:proofErr w:type="spellStart"/>
-      <w:r>
-        <w:rPr>
-          <w:rFonts w:ascii="Consolas" w:hAnsi="Consolas" w:cs="Courier New"/>
-          <w:color w:val="008800"/>
-          <w:sz w:val="17"/>
-          <w:szCs w:val="17"/>
-        </w:rPr>
-        <w:t>igi</w:t>
-      </w:r>
-      <w:proofErr w:type="spellEnd"/>
-      <w:r>
-        <w:rPr>
-          <w:rFonts w:ascii="Consolas" w:hAnsi="Consolas" w:cs="Courier New"/>
-          <w:color w:val="008800"/>
-          <w:sz w:val="17"/>
-          <w:szCs w:val="17"/>
-        </w:rPr>
-        <w:t>'</w:t>
+          <w:color w:val="666600"/>
+          <w:sz w:val="17"/>
+          <w:szCs w:val="17"/>
+        </w:rPr>
+        <w:t>(</w:t>
+      </w:r>
+      <w:r>
+        <w:rPr>
+          <w:rFonts w:ascii="Consolas" w:hAnsi="Consolas" w:cs="Courier New"/>
+          <w:color w:val="006666"/>
+          <w:sz w:val="17"/>
+          <w:szCs w:val="17"/>
+        </w:rPr>
+        <w:t>1</w:t>
       </w:r>
       <w:r>
         <w:rPr>
@@ -14542,11 +14185,38 @@
       <w:r>
         <w:rPr>
           <w:rFonts w:ascii="Consolas" w:hAnsi="Consolas" w:cs="Courier New"/>
-          <w:color w:val="008800"/>
-          <w:sz w:val="17"/>
-          <w:szCs w:val="17"/>
-        </w:rPr>
-        <w:t>'user'</w:t>
+          <w:color w:val="006666"/>
+          <w:sz w:val="17"/>
+          <w:szCs w:val="17"/>
+        </w:rPr>
+        <w:t>120.50</w:t>
+      </w:r>
+      <w:r>
+        <w:rPr>
+          <w:rFonts w:ascii="Consolas" w:hAnsi="Consolas" w:cs="Courier New"/>
+          <w:color w:val="666600"/>
+          <w:sz w:val="17"/>
+          <w:szCs w:val="17"/>
+        </w:rPr>
+        <w:t>,</w:t>
+      </w:r>
+      <w:r>
+        <w:rPr>
+          <w:rFonts w:ascii="Consolas" w:hAnsi="Consolas" w:cs="Courier New"/>
+          <w:color w:val="000000"/>
+          <w:sz w:val="17"/>
+          <w:szCs w:val="17"/>
+        </w:rPr>
+        <w:t xml:space="preserve"> </w:t>
+      </w:r>
+      <w:r>
+        <w:rPr>
+          <w:rFonts w:ascii="Consolas" w:hAnsi="Consolas" w:cs="Courier New"/>
+          <w:color w:val="006666"/>
+          <w:sz w:val="17"/>
+          <w:szCs w:val="17"/>
+        </w:rPr>
+        <w:t>5000</w:t>
       </w:r>
       <w:r>
         <w:rPr>
@@ -14589,6 +14259,7 @@
         <w:divId w:val="1726833894"/>
         <w:rPr>
           <w:rFonts w:ascii="Consolas" w:hAnsi="Consolas" w:cs="Courier New"/>
+          <w:color w:val="666600"/>
           <w:sz w:val="17"/>
           <w:szCs w:val="17"/>
         </w:rPr>
@@ -14605,11 +14276,11 @@
       <w:r>
         <w:rPr>
           <w:rFonts w:ascii="Consolas" w:hAnsi="Consolas" w:cs="Courier New"/>
-          <w:color w:val="008800"/>
-          <w:sz w:val="17"/>
-          <w:szCs w:val="17"/>
-        </w:rPr>
-        <w:t>'Luca'</w:t>
+          <w:color w:val="006666"/>
+          <w:sz w:val="17"/>
+          <w:szCs w:val="17"/>
+        </w:rPr>
+        <w:t>2</w:t>
       </w:r>
       <w:r>
         <w:rPr>
@@ -14632,11 +14303,11 @@
       <w:r>
         <w:rPr>
           <w:rFonts w:ascii="Consolas" w:hAnsi="Consolas" w:cs="Courier New"/>
-          <w:color w:val="008800"/>
-          <w:sz w:val="17"/>
-          <w:szCs w:val="17"/>
-        </w:rPr>
-        <w:t>'Bianchi'</w:t>
+          <w:color w:val="006666"/>
+          <w:sz w:val="17"/>
+          <w:szCs w:val="17"/>
+        </w:rPr>
+        <w:t>95.00</w:t>
       </w:r>
       <w:r>
         <w:rPr>
@@ -14659,29 +14330,20 @@
       <w:r>
         <w:rPr>
           <w:rFonts w:ascii="Consolas" w:hAnsi="Consolas" w:cs="Courier New"/>
-          <w:color w:val="008800"/>
-          <w:sz w:val="17"/>
-          <w:szCs w:val="17"/>
-        </w:rPr>
-        <w:t>'luca.bianchi@email.com'</w:t>
-      </w:r>
-      <w:r>
-        <w:rPr>
-          <w:rFonts w:ascii="Consolas" w:hAnsi="Consolas" w:cs="Courier New"/>
-          <w:color w:val="666600"/>
-          <w:sz w:val="17"/>
-          <w:szCs w:val="17"/>
-        </w:rPr>
-        <w:t>,</w:t>
-      </w:r>
-      <w:r>
-        <w:rPr>
-          <w:rFonts w:ascii="Consolas" w:hAnsi="Consolas" w:cs="Courier New"/>
-          <w:color w:val="000000"/>
-          <w:sz w:val="17"/>
-          <w:szCs w:val="17"/>
-        </w:rPr>
-        <w:t xml:space="preserve"> </w:t>
+          <w:color w:val="006666"/>
+          <w:sz w:val="17"/>
+          <w:szCs w:val="17"/>
+        </w:rPr>
+        <w:t>3000</w:t>
+      </w:r>
+      <w:r>
+        <w:rPr>
+          <w:rFonts w:ascii="Consolas" w:hAnsi="Consolas" w:cs="Courier New"/>
+          <w:color w:val="666600"/>
+          <w:sz w:val="17"/>
+          <w:szCs w:val="17"/>
+        </w:rPr>
+        <w:t>);</w:t>
       </w:r>
     </w:p>
     <w:p>
@@ -14715,115 +14377,11 @@
         <w:divId w:val="1726833894"/>
         <w:rPr>
           <w:rFonts w:ascii="Consolas" w:hAnsi="Consolas" w:cs="Courier New"/>
-          <w:sz w:val="17"/>
-          <w:szCs w:val="17"/>
-        </w:rPr>
-      </w:pPr>
-      <w:r>
-        <w:rPr>
-          <w:rFonts w:ascii="Consolas" w:hAnsi="Consolas" w:cs="Courier New"/>
-          <w:color w:val="008800"/>
-          <w:sz w:val="17"/>
-          <w:szCs w:val="17"/>
-        </w:rPr>
-        <w:t>'$2y$10$92IXUNpkjO0rOQ5byMi.Ye4oKoEa3Ro9llC</w:t>
-      </w:r>
-      <w:proofErr w:type="gramStart"/>
-      <w:r>
-        <w:rPr>
-          <w:rFonts w:ascii="Consolas" w:hAnsi="Consolas" w:cs="Courier New"/>
-          <w:color w:val="008800"/>
-          <w:sz w:val="17"/>
-          <w:szCs w:val="17"/>
-        </w:rPr>
-        <w:t>/.</w:t>
-      </w:r>
-      <w:proofErr w:type="spellStart"/>
-      <w:r>
-        <w:rPr>
-          <w:rFonts w:ascii="Consolas" w:hAnsi="Consolas" w:cs="Courier New"/>
-          <w:color w:val="008800"/>
-          <w:sz w:val="17"/>
-          <w:szCs w:val="17"/>
-        </w:rPr>
-        <w:t>og</w:t>
-      </w:r>
-      <w:proofErr w:type="spellEnd"/>
-      <w:proofErr w:type="gramEnd"/>
-      <w:r>
-        <w:rPr>
-          <w:rFonts w:ascii="Consolas" w:hAnsi="Consolas" w:cs="Courier New"/>
-          <w:color w:val="008800"/>
-          <w:sz w:val="17"/>
-          <w:szCs w:val="17"/>
-        </w:rPr>
-        <w:t>/at2.uheWG/</w:t>
-      </w:r>
-      <w:proofErr w:type="spellStart"/>
-      <w:r>
-        <w:rPr>
-          <w:rFonts w:ascii="Consolas" w:hAnsi="Consolas" w:cs="Courier New"/>
-          <w:color w:val="008800"/>
-          <w:sz w:val="17"/>
-          <w:szCs w:val="17"/>
-        </w:rPr>
-        <w:t>igi</w:t>
-      </w:r>
-      <w:proofErr w:type="spellEnd"/>
-      <w:r>
-        <w:rPr>
-          <w:rFonts w:ascii="Consolas" w:hAnsi="Consolas" w:cs="Courier New"/>
-          <w:color w:val="008800"/>
-          <w:sz w:val="17"/>
-          <w:szCs w:val="17"/>
-        </w:rPr>
-        <w:t>'</w:t>
-      </w:r>
-      <w:r>
-        <w:rPr>
-          <w:rFonts w:ascii="Consolas" w:hAnsi="Consolas" w:cs="Courier New"/>
-          <w:color w:val="666600"/>
-          <w:sz w:val="17"/>
-          <w:szCs w:val="17"/>
-        </w:rPr>
-        <w:t>,</w:t>
-      </w:r>
-      <w:r>
-        <w:rPr>
-          <w:rFonts w:ascii="Consolas" w:hAnsi="Consolas" w:cs="Courier New"/>
-          <w:color w:val="000000"/>
-          <w:sz w:val="17"/>
-          <w:szCs w:val="17"/>
-        </w:rPr>
-        <w:t xml:space="preserve"> </w:t>
-      </w:r>
-      <w:r>
-        <w:rPr>
-          <w:rFonts w:ascii="Consolas" w:hAnsi="Consolas" w:cs="Courier New"/>
-          <w:color w:val="008800"/>
-          <w:sz w:val="17"/>
-          <w:szCs w:val="17"/>
-        </w:rPr>
-        <w:t>'admin'</w:t>
-      </w:r>
-      <w:r>
-        <w:rPr>
-          <w:rFonts w:ascii="Consolas" w:hAnsi="Consolas" w:cs="Courier New"/>
-          <w:color w:val="666600"/>
-          <w:sz w:val="17"/>
-          <w:szCs w:val="17"/>
-        </w:rPr>
-        <w:t>);</w:t>
-      </w:r>
-      <w:r>
-        <w:rPr>
-          <w:rFonts w:ascii="Consolas" w:hAnsi="Consolas" w:cs="Courier New"/>
-          <w:color w:val="000000"/>
-          <w:sz w:val="17"/>
-          <w:szCs w:val="17"/>
-        </w:rPr>
-        <w:t> </w:t>
-      </w:r>
+          <w:color w:val="666600"/>
+          <w:sz w:val="17"/>
+          <w:szCs w:val="17"/>
+        </w:rPr>
+      </w:pPr>
     </w:p>
     <w:p>
       <w:pPr>
@@ -14864,11 +14422,19 @@
       <w:r>
         <w:rPr>
           <w:rFonts w:ascii="Consolas" w:hAnsi="Consolas" w:cs="Courier New"/>
-          <w:color w:val="000000"/>
-          <w:sz w:val="17"/>
-          <w:szCs w:val="17"/>
-        </w:rPr>
-        <w:t> </w:t>
+          <w:sz w:val="17"/>
+          <w:szCs w:val="17"/>
+        </w:rPr>
+        <w:t xml:space="preserve">-- </w:t>
+      </w:r>
+      <w:r>
+        <w:rPr>
+          <w:rFonts w:ascii="Consolas" w:hAnsi="Consolas" w:cs="Courier New"/>
+          <w:color w:val="000000"/>
+          <w:sz w:val="17"/>
+          <w:szCs w:val="17"/>
+        </w:rPr>
+        <w:t>Inserimento biglietti per i nuovi tornei (assumendo che i nuovi tornei abbiano ID 3, 4 e 5)</w:t>
       </w:r>
     </w:p>
     <w:p>
@@ -14902,19 +14468,59 @@
         <w:divId w:val="1726833894"/>
         <w:rPr>
           <w:rFonts w:ascii="Consolas" w:hAnsi="Consolas" w:cs="Courier New"/>
-          <w:color w:val="660066"/>
-          <w:sz w:val="17"/>
-          <w:szCs w:val="17"/>
-        </w:rPr>
-      </w:pPr>
-      <w:r>
-        <w:rPr>
-          <w:rFonts w:ascii="Consolas" w:hAnsi="Consolas" w:cs="Courier New"/>
-          <w:color w:val="660066"/>
-          <w:sz w:val="17"/>
-          <w:szCs w:val="17"/>
-        </w:rPr>
-        <w:t>CREATE TABLE news (</w:t>
+          <w:color w:val="000000"/>
+          <w:sz w:val="17"/>
+          <w:szCs w:val="17"/>
+        </w:rPr>
+      </w:pPr>
+      <w:r>
+        <w:rPr>
+          <w:rFonts w:ascii="Consolas" w:hAnsi="Consolas" w:cs="Courier New"/>
+          <w:color w:val="000000"/>
+          <w:sz w:val="17"/>
+          <w:szCs w:val="17"/>
+        </w:rPr>
+        <w:t>INSERT INTO biglietti (</w:t>
+      </w:r>
+      <w:proofErr w:type="spellStart"/>
+      <w:r>
+        <w:rPr>
+          <w:rFonts w:ascii="Consolas" w:hAnsi="Consolas" w:cs="Courier New"/>
+          <w:color w:val="000000"/>
+          <w:sz w:val="17"/>
+          <w:szCs w:val="17"/>
+        </w:rPr>
+        <w:t>torneo_id</w:t>
+      </w:r>
+      <w:proofErr w:type="spellEnd"/>
+      <w:r>
+        <w:rPr>
+          <w:rFonts w:ascii="Consolas" w:hAnsi="Consolas" w:cs="Courier New"/>
+          <w:color w:val="000000"/>
+          <w:sz w:val="17"/>
+          <w:szCs w:val="17"/>
+        </w:rPr>
+        <w:t xml:space="preserve">, prezzo, </w:t>
+      </w:r>
+      <w:proofErr w:type="spellStart"/>
+      <w:r>
+        <w:rPr>
+          <w:rFonts w:ascii="Consolas" w:hAnsi="Consolas" w:cs="Courier New"/>
+          <w:color w:val="000000"/>
+          <w:sz w:val="17"/>
+          <w:szCs w:val="17"/>
+        </w:rPr>
+        <w:t>disponibilita</w:t>
+      </w:r>
+      <w:proofErr w:type="spellEnd"/>
+      <w:r>
+        <w:rPr>
+          <w:rFonts w:ascii="Consolas" w:hAnsi="Consolas" w:cs="Courier New"/>
+          <w:color w:val="000000"/>
+          <w:sz w:val="17"/>
+          <w:szCs w:val="17"/>
+        </w:rPr>
+        <w:t>) VALUES</w:t>
       </w:r>
     </w:p>
     <w:p>
@@ -14948,19 +14554,19 @@
         <w:divId w:val="1726833894"/>
         <w:rPr>
           <w:rFonts w:ascii="Consolas" w:hAnsi="Consolas" w:cs="Courier New"/>
-          <w:color w:val="660066"/>
-          <w:sz w:val="17"/>
-          <w:szCs w:val="17"/>
-        </w:rPr>
-      </w:pPr>
-      <w:r>
-        <w:rPr>
-          <w:rFonts w:ascii="Consolas" w:hAnsi="Consolas" w:cs="Courier New"/>
-          <w:color w:val="660066"/>
-          <w:sz w:val="17"/>
-          <w:szCs w:val="17"/>
-        </w:rPr>
-        <w:t xml:space="preserve">    id INT NOT NULL AUTO_INCREMENT,</w:t>
+          <w:color w:val="000000"/>
+          <w:sz w:val="17"/>
+          <w:szCs w:val="17"/>
+        </w:rPr>
+      </w:pPr>
+      <w:r>
+        <w:rPr>
+          <w:rFonts w:ascii="Consolas" w:hAnsi="Consolas" w:cs="Courier New"/>
+          <w:color w:val="000000"/>
+          <w:sz w:val="17"/>
+          <w:szCs w:val="17"/>
+        </w:rPr>
+        <w:t>(3, 110.00, 4000),</w:t>
       </w:r>
     </w:p>
     <w:p>
@@ -14994,59 +14600,19 @@
         <w:divId w:val="1726833894"/>
         <w:rPr>
           <w:rFonts w:ascii="Consolas" w:hAnsi="Consolas" w:cs="Courier New"/>
-          <w:color w:val="660066"/>
-          <w:sz w:val="17"/>
-          <w:szCs w:val="17"/>
-        </w:rPr>
-      </w:pPr>
-      <w:r>
-        <w:rPr>
-          <w:rFonts w:ascii="Consolas" w:hAnsi="Consolas" w:cs="Courier New"/>
-          <w:color w:val="660066"/>
-          <w:sz w:val="17"/>
-          <w:szCs w:val="17"/>
-        </w:rPr>
-        <w:t xml:space="preserve">    </w:t>
-      </w:r>
-      <w:proofErr w:type="spellStart"/>
-      <w:r>
-        <w:rPr>
-          <w:rFonts w:ascii="Consolas" w:hAnsi="Consolas" w:cs="Courier New"/>
-          <w:color w:val="660066"/>
-          <w:sz w:val="17"/>
-          <w:szCs w:val="17"/>
-        </w:rPr>
-        <w:t>titolo</w:t>
-      </w:r>
-      <w:proofErr w:type="spellEnd"/>
-      <w:r>
-        <w:rPr>
-          <w:rFonts w:ascii="Consolas" w:hAnsi="Consolas" w:cs="Courier New"/>
-          <w:color w:val="660066"/>
-          <w:sz w:val="17"/>
-          <w:szCs w:val="17"/>
-        </w:rPr>
-        <w:t xml:space="preserve"> </w:t>
-      </w:r>
-      <w:proofErr w:type="gramStart"/>
-      <w:r>
-        <w:rPr>
-          <w:rFonts w:ascii="Consolas" w:hAnsi="Consolas" w:cs="Courier New"/>
-          <w:color w:val="660066"/>
-          <w:sz w:val="17"/>
-          <w:szCs w:val="17"/>
-        </w:rPr>
-        <w:t>VARCHAR(</w:t>
-      </w:r>
-      <w:proofErr w:type="gramEnd"/>
-      <w:r>
-        <w:rPr>
-          <w:rFonts w:ascii="Consolas" w:hAnsi="Consolas" w:cs="Courier New"/>
-          <w:color w:val="660066"/>
-          <w:sz w:val="17"/>
-          <w:szCs w:val="17"/>
-        </w:rPr>
-        <w:t>255) NOT NULL,</w:t>
+          <w:color w:val="000000"/>
+          <w:sz w:val="17"/>
+          <w:szCs w:val="17"/>
+        </w:rPr>
+      </w:pPr>
+      <w:r>
+        <w:rPr>
+          <w:rFonts w:ascii="Consolas" w:hAnsi="Consolas" w:cs="Courier New"/>
+          <w:color w:val="000000"/>
+          <w:sz w:val="17"/>
+          <w:szCs w:val="17"/>
+        </w:rPr>
+        <w:t>(4, 130.00, 3500),</w:t>
       </w:r>
     </w:p>
     <w:p>
@@ -15080,39 +14646,19 @@
         <w:divId w:val="1726833894"/>
         <w:rPr>
           <w:rFonts w:ascii="Consolas" w:hAnsi="Consolas" w:cs="Courier New"/>
-          <w:color w:val="660066"/>
-          <w:sz w:val="17"/>
-          <w:szCs w:val="17"/>
-        </w:rPr>
-      </w:pPr>
-      <w:r>
-        <w:rPr>
-          <w:rFonts w:ascii="Consolas" w:hAnsi="Consolas" w:cs="Courier New"/>
-          <w:color w:val="660066"/>
-          <w:sz w:val="17"/>
-          <w:szCs w:val="17"/>
-        </w:rPr>
-        <w:t xml:space="preserve">    </w:t>
-      </w:r>
-      <w:proofErr w:type="spellStart"/>
-      <w:r>
-        <w:rPr>
-          <w:rFonts w:ascii="Consolas" w:hAnsi="Consolas" w:cs="Courier New"/>
-          <w:color w:val="660066"/>
-          <w:sz w:val="17"/>
-          <w:szCs w:val="17"/>
-        </w:rPr>
-        <w:t>descrizione</w:t>
-      </w:r>
-      <w:proofErr w:type="spellEnd"/>
-      <w:r>
-        <w:rPr>
-          <w:rFonts w:ascii="Consolas" w:hAnsi="Consolas" w:cs="Courier New"/>
-          <w:color w:val="660066"/>
-          <w:sz w:val="17"/>
-          <w:szCs w:val="17"/>
-        </w:rPr>
-        <w:t xml:space="preserve"> TEXT NOT NULL,</w:t>
+          <w:color w:val="000000"/>
+          <w:sz w:val="17"/>
+          <w:szCs w:val="17"/>
+        </w:rPr>
+      </w:pPr>
+      <w:r>
+        <w:rPr>
+          <w:rFonts w:ascii="Consolas" w:hAnsi="Consolas" w:cs="Courier New"/>
+          <w:color w:val="000000"/>
+          <w:sz w:val="17"/>
+          <w:szCs w:val="17"/>
+        </w:rPr>
+        <w:t>(5, 100.00, 4500);</w:t>
       </w:r>
     </w:p>
     <w:p>
@@ -15146,59 +14692,18 @@
         <w:divId w:val="1726833894"/>
         <w:rPr>
           <w:rFonts w:ascii="Consolas" w:hAnsi="Consolas" w:cs="Courier New"/>
-          <w:color w:val="660066"/>
-          <w:sz w:val="17"/>
-          <w:szCs w:val="17"/>
-        </w:rPr>
-      </w:pPr>
-      <w:r>
-        <w:rPr>
-          <w:rFonts w:ascii="Consolas" w:hAnsi="Consolas" w:cs="Courier New"/>
-          <w:color w:val="660066"/>
-          <w:sz w:val="17"/>
-          <w:szCs w:val="17"/>
-        </w:rPr>
-        <w:t xml:space="preserve">    </w:t>
-      </w:r>
-      <w:proofErr w:type="spellStart"/>
-      <w:r>
-        <w:rPr>
-          <w:rFonts w:ascii="Consolas" w:hAnsi="Consolas" w:cs="Courier New"/>
-          <w:color w:val="660066"/>
-          <w:sz w:val="17"/>
-          <w:szCs w:val="17"/>
-        </w:rPr>
-        <w:t>img</w:t>
-      </w:r>
-      <w:proofErr w:type="spellEnd"/>
-      <w:r>
-        <w:rPr>
-          <w:rFonts w:ascii="Consolas" w:hAnsi="Consolas" w:cs="Courier New"/>
-          <w:color w:val="660066"/>
-          <w:sz w:val="17"/>
-          <w:szCs w:val="17"/>
-        </w:rPr>
-        <w:t xml:space="preserve"> </w:t>
-      </w:r>
-      <w:proofErr w:type="gramStart"/>
-      <w:r>
-        <w:rPr>
-          <w:rFonts w:ascii="Consolas" w:hAnsi="Consolas" w:cs="Courier New"/>
-          <w:color w:val="660066"/>
-          <w:sz w:val="17"/>
-          <w:szCs w:val="17"/>
-        </w:rPr>
-        <w:t>VARCHAR(</w:t>
-      </w:r>
-      <w:proofErr w:type="gramEnd"/>
-      <w:r>
-        <w:rPr>
-          <w:rFonts w:ascii="Consolas" w:hAnsi="Consolas" w:cs="Courier New"/>
-          <w:color w:val="660066"/>
-          <w:sz w:val="17"/>
-          <w:szCs w:val="17"/>
-        </w:rPr>
-        <w:t>255) NOT NULL,</w:t>
+          <w:sz w:val="17"/>
+          <w:szCs w:val="17"/>
+        </w:rPr>
+      </w:pPr>
+      <w:r>
+        <w:rPr>
+          <w:rFonts w:ascii="Consolas" w:hAnsi="Consolas" w:cs="Courier New"/>
+          <w:color w:val="000000"/>
+          <w:sz w:val="17"/>
+          <w:szCs w:val="17"/>
+        </w:rPr>
+        <w:t> </w:t>
       </w:r>
     </w:p>
     <w:p>
@@ -15232,19 +14737,110 @@
         <w:divId w:val="1726833894"/>
         <w:rPr>
           <w:rFonts w:ascii="Consolas" w:hAnsi="Consolas" w:cs="Courier New"/>
+          <w:sz w:val="17"/>
+          <w:szCs w:val="17"/>
+        </w:rPr>
+      </w:pPr>
+      <w:r>
+        <w:rPr>
+          <w:rFonts w:ascii="Consolas" w:hAnsi="Consolas" w:cs="Courier New"/>
+          <w:color w:val="666600"/>
+          <w:sz w:val="17"/>
+          <w:szCs w:val="17"/>
+        </w:rPr>
+        <w:t>--</w:t>
+      </w:r>
+      <w:r>
+        <w:rPr>
+          <w:rFonts w:ascii="Consolas" w:hAnsi="Consolas" w:cs="Courier New"/>
+          <w:color w:val="000000"/>
+          <w:sz w:val="17"/>
+          <w:szCs w:val="17"/>
+        </w:rPr>
+        <w:t xml:space="preserve"> </w:t>
+      </w:r>
+      <w:r>
+        <w:rPr>
+          <w:rFonts w:ascii="Consolas" w:hAnsi="Consolas" w:cs="Courier New"/>
           <w:color w:val="660066"/>
           <w:sz w:val="17"/>
           <w:szCs w:val="17"/>
         </w:rPr>
-      </w:pPr>
-      <w:r>
-        <w:rPr>
-          <w:rFonts w:ascii="Consolas" w:hAnsi="Consolas" w:cs="Courier New"/>
-          <w:color w:val="660066"/>
-          <w:sz w:val="17"/>
-          <w:szCs w:val="17"/>
-        </w:rPr>
-        <w:t xml:space="preserve">    PRIMARY KEY (id)</w:t>
+        <w:t>Inserisci</w:t>
+      </w:r>
+      <w:r>
+        <w:rPr>
+          <w:rFonts w:ascii="Consolas" w:hAnsi="Consolas" w:cs="Courier New"/>
+          <w:color w:val="000000"/>
+          <w:sz w:val="17"/>
+          <w:szCs w:val="17"/>
+        </w:rPr>
+        <w:t xml:space="preserve"> gli utenti </w:t>
+      </w:r>
+      <w:r>
+        <w:rPr>
+          <w:rFonts w:ascii="Consolas" w:hAnsi="Consolas" w:cs="Courier New"/>
+          <w:color w:val="666600"/>
+          <w:sz w:val="17"/>
+          <w:szCs w:val="17"/>
+        </w:rPr>
+        <w:t>(</w:t>
+      </w:r>
+      <w:r>
+        <w:rPr>
+          <w:rFonts w:ascii="Consolas" w:hAnsi="Consolas" w:cs="Courier New"/>
+          <w:color w:val="000000"/>
+          <w:sz w:val="17"/>
+          <w:szCs w:val="17"/>
+        </w:rPr>
+        <w:t>le password sono gi</w:t>
+      </w:r>
+      <w:r>
+        <w:rPr>
+          <w:rFonts w:ascii="Consolas" w:hAnsi="Consolas" w:cs="Courier New"/>
+          <w:color w:val="666600"/>
+          <w:sz w:val="17"/>
+          <w:szCs w:val="17"/>
+        </w:rPr>
+        <w:t>à</w:t>
+      </w:r>
+      <w:r>
+        <w:rPr>
+          <w:rFonts w:ascii="Consolas" w:hAnsi="Consolas" w:cs="Courier New"/>
+          <w:color w:val="000000"/>
+          <w:sz w:val="17"/>
+          <w:szCs w:val="17"/>
+        </w:rPr>
+        <w:t xml:space="preserve"> </w:t>
+      </w:r>
+      <w:proofErr w:type="spellStart"/>
+      <w:r>
+        <w:rPr>
+          <w:rFonts w:ascii="Consolas" w:hAnsi="Consolas" w:cs="Courier New"/>
+          <w:color w:val="000000"/>
+          <w:sz w:val="17"/>
+          <w:szCs w:val="17"/>
+        </w:rPr>
+        <w:t>hashate</w:t>
+      </w:r>
+      <w:proofErr w:type="spellEnd"/>
+      <w:r>
+        <w:rPr>
+          <w:rFonts w:ascii="Consolas" w:hAnsi="Consolas" w:cs="Courier New"/>
+          <w:color w:val="000000"/>
+          <w:sz w:val="17"/>
+          <w:szCs w:val="17"/>
+        </w:rPr>
+        <w:t xml:space="preserve"> con BCRYPT</w:t>
+      </w:r>
+      <w:r>
+        <w:rPr>
+          <w:rFonts w:ascii="Consolas" w:hAnsi="Consolas" w:cs="Courier New"/>
+          <w:color w:val="666600"/>
+          <w:sz w:val="17"/>
+          <w:szCs w:val="17"/>
+        </w:rPr>
+        <w:t>)</w:t>
       </w:r>
     </w:p>
     <w:p>
@@ -15280,46 +14876,135 @@
           <w:rFonts w:ascii="Consolas" w:hAnsi="Consolas" w:cs="Courier New"/>
           <w:sz w:val="17"/>
           <w:szCs w:val="17"/>
-          <w:lang w:val="en-US"/>
-        </w:rPr>
-      </w:pPr>
-      <w:r>
-        <w:rPr>
-          <w:rFonts w:ascii="Consolas" w:hAnsi="Consolas" w:cs="Courier New"/>
-          <w:color w:val="660066"/>
-          <w:sz w:val="17"/>
-          <w:szCs w:val="17"/>
-        </w:rPr>
-        <w:t>) ENGINE=</w:t>
-      </w:r>
-      <w:proofErr w:type="spellStart"/>
-      <w:r>
-        <w:rPr>
-          <w:rFonts w:ascii="Consolas" w:hAnsi="Consolas" w:cs="Courier New"/>
-          <w:color w:val="660066"/>
-          <w:sz w:val="17"/>
-          <w:szCs w:val="17"/>
-        </w:rPr>
-        <w:t>InnoDB</w:t>
-      </w:r>
-      <w:proofErr w:type="spellEnd"/>
-      <w:r>
-        <w:rPr>
-          <w:rFonts w:ascii="Consolas" w:hAnsi="Consolas" w:cs="Courier New"/>
-          <w:color w:val="660066"/>
-          <w:sz w:val="17"/>
-          <w:szCs w:val="17"/>
-        </w:rPr>
-        <w:t xml:space="preserve"> DEFAULT</w:t>
-      </w:r>
-      <w:r>
-        <w:rPr>
-          <w:rFonts w:ascii="Consolas" w:hAnsi="Consolas" w:cs="Courier New"/>
-          <w:sz w:val="17"/>
-          <w:szCs w:val="17"/>
-          <w:lang w:val="en-US"/>
-        </w:rPr>
-        <w:t xml:space="preserve"> CHARSET=utf8mb4;</w:t>
+        </w:rPr>
+      </w:pPr>
+      <w:r>
+        <w:rPr>
+          <w:rFonts w:ascii="Consolas" w:hAnsi="Consolas" w:cs="Courier New"/>
+          <w:color w:val="000000"/>
+          <w:sz w:val="17"/>
+          <w:szCs w:val="17"/>
+        </w:rPr>
+        <w:t xml:space="preserve">INSERT INTO utenti </w:t>
+      </w:r>
+      <w:r>
+        <w:rPr>
+          <w:rFonts w:ascii="Consolas" w:hAnsi="Consolas" w:cs="Courier New"/>
+          <w:color w:val="666600"/>
+          <w:sz w:val="17"/>
+          <w:szCs w:val="17"/>
+        </w:rPr>
+        <w:t>(</w:t>
+      </w:r>
+      <w:r>
+        <w:rPr>
+          <w:rFonts w:ascii="Consolas" w:hAnsi="Consolas" w:cs="Courier New"/>
+          <w:color w:val="000000"/>
+          <w:sz w:val="17"/>
+          <w:szCs w:val="17"/>
+        </w:rPr>
+        <w:t>nome</w:t>
+      </w:r>
+      <w:r>
+        <w:rPr>
+          <w:rFonts w:ascii="Consolas" w:hAnsi="Consolas" w:cs="Courier New"/>
+          <w:color w:val="666600"/>
+          <w:sz w:val="17"/>
+          <w:szCs w:val="17"/>
+        </w:rPr>
+        <w:t>,</w:t>
+      </w:r>
+      <w:r>
+        <w:rPr>
+          <w:rFonts w:ascii="Consolas" w:hAnsi="Consolas" w:cs="Courier New"/>
+          <w:color w:val="000000"/>
+          <w:sz w:val="17"/>
+          <w:szCs w:val="17"/>
+        </w:rPr>
+        <w:t xml:space="preserve"> cognome</w:t>
+      </w:r>
+      <w:r>
+        <w:rPr>
+          <w:rFonts w:ascii="Consolas" w:hAnsi="Consolas" w:cs="Courier New"/>
+          <w:color w:val="666600"/>
+          <w:sz w:val="17"/>
+          <w:szCs w:val="17"/>
+        </w:rPr>
+        <w:t>,</w:t>
+      </w:r>
+      <w:r>
+        <w:rPr>
+          <w:rFonts w:ascii="Consolas" w:hAnsi="Consolas" w:cs="Courier New"/>
+          <w:color w:val="000000"/>
+          <w:sz w:val="17"/>
+          <w:szCs w:val="17"/>
+        </w:rPr>
+        <w:t xml:space="preserve"> </w:t>
+      </w:r>
+      <w:proofErr w:type="gramStart"/>
+      <w:r>
+        <w:rPr>
+          <w:rFonts w:ascii="Consolas" w:hAnsi="Consolas" w:cs="Courier New"/>
+          <w:color w:val="000000"/>
+          <w:sz w:val="17"/>
+          <w:szCs w:val="17"/>
+        </w:rPr>
+        <w:t>email</w:t>
+      </w:r>
+      <w:proofErr w:type="gramEnd"/>
+      <w:r>
+        <w:rPr>
+          <w:rFonts w:ascii="Consolas" w:hAnsi="Consolas" w:cs="Courier New"/>
+          <w:color w:val="666600"/>
+          <w:sz w:val="17"/>
+          <w:szCs w:val="17"/>
+        </w:rPr>
+        <w:t>,</w:t>
+      </w:r>
+      <w:r>
+        <w:rPr>
+          <w:rFonts w:ascii="Consolas" w:hAnsi="Consolas" w:cs="Courier New"/>
+          <w:color w:val="000000"/>
+          <w:sz w:val="17"/>
+          <w:szCs w:val="17"/>
+        </w:rPr>
+        <w:t xml:space="preserve"> password</w:t>
+      </w:r>
+      <w:r>
+        <w:rPr>
+          <w:rFonts w:ascii="Consolas" w:hAnsi="Consolas" w:cs="Courier New"/>
+          <w:color w:val="666600"/>
+          <w:sz w:val="17"/>
+          <w:szCs w:val="17"/>
+        </w:rPr>
+        <w:t>,</w:t>
+      </w:r>
+      <w:r>
+        <w:rPr>
+          <w:rFonts w:ascii="Consolas" w:hAnsi="Consolas" w:cs="Courier New"/>
+          <w:color w:val="000000"/>
+          <w:sz w:val="17"/>
+          <w:szCs w:val="17"/>
+        </w:rPr>
+        <w:t xml:space="preserve"> ruolo</w:t>
+      </w:r>
+      <w:r>
+        <w:rPr>
+          <w:rFonts w:ascii="Consolas" w:hAnsi="Consolas" w:cs="Courier New"/>
+          <w:color w:val="666600"/>
+          <w:sz w:val="17"/>
+          <w:szCs w:val="17"/>
+        </w:rPr>
+        <w:t>)</w:t>
+      </w:r>
+      <w:r>
+        <w:rPr>
+          <w:rFonts w:ascii="Consolas" w:hAnsi="Consolas" w:cs="Courier New"/>
+          <w:color w:val="000000"/>
+          <w:sz w:val="17"/>
+          <w:szCs w:val="17"/>
+        </w:rPr>
+        <w:t xml:space="preserve"> VALUES</w:t>
       </w:r>
     </w:p>
     <w:p>
@@ -15355,9 +15040,98 @@
           <w:rFonts w:ascii="Consolas" w:hAnsi="Consolas" w:cs="Courier New"/>
           <w:sz w:val="17"/>
           <w:szCs w:val="17"/>
-          <w:lang w:val="en-US"/>
-        </w:rPr>
-      </w:pPr>
+        </w:rPr>
+      </w:pPr>
+      <w:r>
+        <w:rPr>
+          <w:rFonts w:ascii="Consolas" w:hAnsi="Consolas" w:cs="Courier New"/>
+          <w:color w:val="666600"/>
+          <w:sz w:val="17"/>
+          <w:szCs w:val="17"/>
+        </w:rPr>
+        <w:t>(</w:t>
+      </w:r>
+      <w:r>
+        <w:rPr>
+          <w:rFonts w:ascii="Consolas" w:hAnsi="Consolas" w:cs="Courier New"/>
+          <w:color w:val="008800"/>
+          <w:sz w:val="17"/>
+          <w:szCs w:val="17"/>
+        </w:rPr>
+        <w:t>'Marco'</w:t>
+      </w:r>
+      <w:r>
+        <w:rPr>
+          <w:rFonts w:ascii="Consolas" w:hAnsi="Consolas" w:cs="Courier New"/>
+          <w:color w:val="666600"/>
+          <w:sz w:val="17"/>
+          <w:szCs w:val="17"/>
+        </w:rPr>
+        <w:t>,</w:t>
+      </w:r>
+      <w:r>
+        <w:rPr>
+          <w:rFonts w:ascii="Consolas" w:hAnsi="Consolas" w:cs="Courier New"/>
+          <w:color w:val="000000"/>
+          <w:sz w:val="17"/>
+          <w:szCs w:val="17"/>
+        </w:rPr>
+        <w:t xml:space="preserve"> </w:t>
+      </w:r>
+      <w:r>
+        <w:rPr>
+          <w:rFonts w:ascii="Consolas" w:hAnsi="Consolas" w:cs="Courier New"/>
+          <w:color w:val="008800"/>
+          <w:sz w:val="17"/>
+          <w:szCs w:val="17"/>
+        </w:rPr>
+        <w:t>'Rossi'</w:t>
+      </w:r>
+      <w:r>
+        <w:rPr>
+          <w:rFonts w:ascii="Consolas" w:hAnsi="Consolas" w:cs="Courier New"/>
+          <w:color w:val="666600"/>
+          <w:sz w:val="17"/>
+          <w:szCs w:val="17"/>
+        </w:rPr>
+        <w:t>,</w:t>
+      </w:r>
+      <w:r>
+        <w:rPr>
+          <w:rFonts w:ascii="Consolas" w:hAnsi="Consolas" w:cs="Courier New"/>
+          <w:color w:val="000000"/>
+          <w:sz w:val="17"/>
+          <w:szCs w:val="17"/>
+        </w:rPr>
+        <w:t xml:space="preserve"> </w:t>
+      </w:r>
+      <w:r>
+        <w:rPr>
+          <w:rFonts w:ascii="Consolas" w:hAnsi="Consolas" w:cs="Courier New"/>
+          <w:color w:val="008800"/>
+          <w:sz w:val="17"/>
+          <w:szCs w:val="17"/>
+        </w:rPr>
+        <w:t>'marco.rossi@email.com'</w:t>
+      </w:r>
+      <w:r>
+        <w:rPr>
+          <w:rFonts w:ascii="Consolas" w:hAnsi="Consolas" w:cs="Courier New"/>
+          <w:color w:val="666600"/>
+          <w:sz w:val="17"/>
+          <w:szCs w:val="17"/>
+        </w:rPr>
+        <w:t>,</w:t>
+      </w:r>
+      <w:r>
+        <w:rPr>
+          <w:rFonts w:ascii="Consolas" w:hAnsi="Consolas" w:cs="Courier New"/>
+          <w:color w:val="000000"/>
+          <w:sz w:val="17"/>
+          <w:szCs w:val="17"/>
+        </w:rPr>
+        <w:t xml:space="preserve"> </w:t>
+      </w:r>
     </w:p>
     <w:p>
       <w:pPr>
@@ -15390,31 +15164,106 @@
         <w:divId w:val="1726833894"/>
         <w:rPr>
           <w:rFonts w:ascii="Consolas" w:hAnsi="Consolas" w:cs="Courier New"/>
-          <w:color w:val="660066"/>
-          <w:sz w:val="17"/>
-          <w:szCs w:val="17"/>
-        </w:rPr>
-      </w:pPr>
-      <w:r>
-        <w:rPr>
-          <w:rFonts w:ascii="Consolas" w:hAnsi="Consolas" w:cs="Courier New"/>
-          <w:color w:val="660066"/>
-          <w:sz w:val="17"/>
-          <w:szCs w:val="17"/>
-        </w:rPr>
-        <w:t xml:space="preserve">-- </w:t>
+          <w:sz w:val="17"/>
+          <w:szCs w:val="17"/>
+        </w:rPr>
+      </w:pPr>
+      <w:r>
+        <w:rPr>
+          <w:rFonts w:ascii="Consolas" w:hAnsi="Consolas" w:cs="Courier New"/>
+          <w:color w:val="008800"/>
+          <w:sz w:val="17"/>
+          <w:szCs w:val="17"/>
+        </w:rPr>
+        <w:t>'$2y$10$92IXUNpkjO0rOQ5byMi.Ye4oKoEa3Ro9llC</w:t>
+      </w:r>
+      <w:proofErr w:type="gramStart"/>
+      <w:r>
+        <w:rPr>
+          <w:rFonts w:ascii="Consolas" w:hAnsi="Consolas" w:cs="Courier New"/>
+          <w:color w:val="008800"/>
+          <w:sz w:val="17"/>
+          <w:szCs w:val="17"/>
+        </w:rPr>
+        <w:t>/.</w:t>
       </w:r>
       <w:proofErr w:type="spellStart"/>
       <w:r>
         <w:rPr>
           <w:rFonts w:ascii="Consolas" w:hAnsi="Consolas" w:cs="Courier New"/>
-          <w:color w:val="660066"/>
-          <w:sz w:val="17"/>
-          <w:szCs w:val="17"/>
-        </w:rPr>
-        <w:t>Inserimenti</w:t>
+          <w:color w:val="008800"/>
+          <w:sz w:val="17"/>
+          <w:szCs w:val="17"/>
+        </w:rPr>
+        <w:t>og</w:t>
       </w:r>
       <w:proofErr w:type="spellEnd"/>
+      <w:proofErr w:type="gramEnd"/>
+      <w:r>
+        <w:rPr>
+          <w:rFonts w:ascii="Consolas" w:hAnsi="Consolas" w:cs="Courier New"/>
+          <w:color w:val="008800"/>
+          <w:sz w:val="17"/>
+          <w:szCs w:val="17"/>
+        </w:rPr>
+        <w:t>/at2.uheWG/</w:t>
+      </w:r>
+      <w:proofErr w:type="spellStart"/>
+      <w:r>
+        <w:rPr>
+          <w:rFonts w:ascii="Consolas" w:hAnsi="Consolas" w:cs="Courier New"/>
+          <w:color w:val="008800"/>
+          <w:sz w:val="17"/>
+          <w:szCs w:val="17"/>
+        </w:rPr>
+        <w:t>igi</w:t>
+      </w:r>
+      <w:proofErr w:type="spellEnd"/>
+      <w:r>
+        <w:rPr>
+          <w:rFonts w:ascii="Consolas" w:hAnsi="Consolas" w:cs="Courier New"/>
+          <w:color w:val="008800"/>
+          <w:sz w:val="17"/>
+          <w:szCs w:val="17"/>
+        </w:rPr>
+        <w:t>'</w:t>
+      </w:r>
+      <w:r>
+        <w:rPr>
+          <w:rFonts w:ascii="Consolas" w:hAnsi="Consolas" w:cs="Courier New"/>
+          <w:color w:val="666600"/>
+          <w:sz w:val="17"/>
+          <w:szCs w:val="17"/>
+        </w:rPr>
+        <w:t>,</w:t>
+      </w:r>
+      <w:r>
+        <w:rPr>
+          <w:rFonts w:ascii="Consolas" w:hAnsi="Consolas" w:cs="Courier New"/>
+          <w:color w:val="000000"/>
+          <w:sz w:val="17"/>
+          <w:szCs w:val="17"/>
+        </w:rPr>
+        <w:t xml:space="preserve"> </w:t>
+      </w:r>
+      <w:r>
+        <w:rPr>
+          <w:rFonts w:ascii="Consolas" w:hAnsi="Consolas" w:cs="Courier New"/>
+          <w:color w:val="008800"/>
+          <w:sz w:val="17"/>
+          <w:szCs w:val="17"/>
+        </w:rPr>
+        <w:t>'user'</w:t>
+      </w:r>
+      <w:r>
+        <w:rPr>
+          <w:rFonts w:ascii="Consolas" w:hAnsi="Consolas" w:cs="Courier New"/>
+          <w:color w:val="666600"/>
+          <w:sz w:val="17"/>
+          <w:szCs w:val="17"/>
+        </w:rPr>
+        <w:t>),</w:t>
+      </w:r>
     </w:p>
     <w:p>
       <w:pPr>
@@ -15447,59 +15296,99 @@
         <w:divId w:val="1726833894"/>
         <w:rPr>
           <w:rFonts w:ascii="Consolas" w:hAnsi="Consolas" w:cs="Courier New"/>
-          <w:color w:val="660066"/>
-          <w:sz w:val="17"/>
-          <w:szCs w:val="17"/>
-        </w:rPr>
-      </w:pPr>
-      <w:r>
-        <w:rPr>
-          <w:rFonts w:ascii="Consolas" w:hAnsi="Consolas" w:cs="Courier New"/>
-          <w:color w:val="660066"/>
-          <w:sz w:val="17"/>
-          <w:szCs w:val="17"/>
-        </w:rPr>
-        <w:t xml:space="preserve">-- 1. Record con </w:t>
-      </w:r>
-      <w:proofErr w:type="spellStart"/>
-      <w:r>
-        <w:rPr>
-          <w:rFonts w:ascii="Consolas" w:hAnsi="Consolas" w:cs="Courier New"/>
-          <w:color w:val="660066"/>
-          <w:sz w:val="17"/>
-          <w:szCs w:val="17"/>
-        </w:rPr>
-        <w:t>immagine</w:t>
-      </w:r>
-      <w:proofErr w:type="spellEnd"/>
-      <w:r>
-        <w:rPr>
-          <w:rFonts w:ascii="Consolas" w:hAnsi="Consolas" w:cs="Courier New"/>
-          <w:color w:val="660066"/>
-          <w:sz w:val="17"/>
-          <w:szCs w:val="17"/>
-        </w:rPr>
-        <w:t xml:space="preserve"> locale (</w:t>
-      </w:r>
-      <w:proofErr w:type="spellStart"/>
-      <w:r>
-        <w:rPr>
-          <w:rFonts w:ascii="Consolas" w:hAnsi="Consolas" w:cs="Courier New"/>
-          <w:color w:val="660066"/>
-          <w:sz w:val="17"/>
-          <w:szCs w:val="17"/>
-        </w:rPr>
-        <w:t>salvata</w:t>
-      </w:r>
-      <w:proofErr w:type="spellEnd"/>
-      <w:r>
-        <w:rPr>
-          <w:rFonts w:ascii="Consolas" w:hAnsi="Consolas" w:cs="Courier New"/>
-          <w:color w:val="660066"/>
-          <w:sz w:val="17"/>
-          <w:szCs w:val="17"/>
-        </w:rPr>
-        <w:t xml:space="preserve"> in public/images/news)</w:t>
+          <w:sz w:val="17"/>
+          <w:szCs w:val="17"/>
+        </w:rPr>
+      </w:pPr>
+      <w:r>
+        <w:rPr>
+          <w:rFonts w:ascii="Consolas" w:hAnsi="Consolas" w:cs="Courier New"/>
+          <w:color w:val="666600"/>
+          <w:sz w:val="17"/>
+          <w:szCs w:val="17"/>
+        </w:rPr>
+        <w:t>(</w:t>
+      </w:r>
+      <w:r>
+        <w:rPr>
+          <w:rFonts w:ascii="Consolas" w:hAnsi="Consolas" w:cs="Courier New"/>
+          <w:color w:val="008800"/>
+          <w:sz w:val="17"/>
+          <w:szCs w:val="17"/>
+        </w:rPr>
+        <w:t>'Luca'</w:t>
+      </w:r>
+      <w:r>
+        <w:rPr>
+          <w:rFonts w:ascii="Consolas" w:hAnsi="Consolas" w:cs="Courier New"/>
+          <w:color w:val="666600"/>
+          <w:sz w:val="17"/>
+          <w:szCs w:val="17"/>
+        </w:rPr>
+        <w:t>,</w:t>
+      </w:r>
+      <w:r>
+        <w:rPr>
+          <w:rFonts w:ascii="Consolas" w:hAnsi="Consolas" w:cs="Courier New"/>
+          <w:color w:val="000000"/>
+          <w:sz w:val="17"/>
+          <w:szCs w:val="17"/>
+        </w:rPr>
+        <w:t xml:space="preserve"> </w:t>
+      </w:r>
+      <w:r>
+        <w:rPr>
+          <w:rFonts w:ascii="Consolas" w:hAnsi="Consolas" w:cs="Courier New"/>
+          <w:color w:val="008800"/>
+          <w:sz w:val="17"/>
+          <w:szCs w:val="17"/>
+        </w:rPr>
+        <w:t>'Bianchi'</w:t>
+      </w:r>
+      <w:r>
+        <w:rPr>
+          <w:rFonts w:ascii="Consolas" w:hAnsi="Consolas" w:cs="Courier New"/>
+          <w:color w:val="666600"/>
+          <w:sz w:val="17"/>
+          <w:szCs w:val="17"/>
+        </w:rPr>
+        <w:t>,</w:t>
+      </w:r>
+      <w:r>
+        <w:rPr>
+          <w:rFonts w:ascii="Consolas" w:hAnsi="Consolas" w:cs="Courier New"/>
+          <w:color w:val="000000"/>
+          <w:sz w:val="17"/>
+          <w:szCs w:val="17"/>
+        </w:rPr>
+        <w:t xml:space="preserve"> </w:t>
+      </w:r>
+      <w:r>
+        <w:rPr>
+          <w:rFonts w:ascii="Consolas" w:hAnsi="Consolas" w:cs="Courier New"/>
+          <w:color w:val="008800"/>
+          <w:sz w:val="17"/>
+          <w:szCs w:val="17"/>
+        </w:rPr>
+        <w:t>'luca.bianchi@email.com'</w:t>
+      </w:r>
+      <w:r>
+        <w:rPr>
+          <w:rFonts w:ascii="Consolas" w:hAnsi="Consolas" w:cs="Courier New"/>
+          <w:color w:val="666600"/>
+          <w:sz w:val="17"/>
+          <w:szCs w:val="17"/>
+        </w:rPr>
+        <w:t>,</w:t>
+      </w:r>
+      <w:r>
+        <w:rPr>
+          <w:rFonts w:ascii="Consolas" w:hAnsi="Consolas" w:cs="Courier New"/>
+          <w:color w:val="000000"/>
+          <w:sz w:val="17"/>
+          <w:szCs w:val="17"/>
+        </w:rPr>
+        <w:t xml:space="preserve"> </w:t>
       </w:r>
     </w:p>
     <w:p>
@@ -15533,79 +15422,114 @@
         <w:divId w:val="1726833894"/>
         <w:rPr>
           <w:rFonts w:ascii="Consolas" w:hAnsi="Consolas" w:cs="Courier New"/>
-          <w:color w:val="660066"/>
-          <w:sz w:val="17"/>
-          <w:szCs w:val="17"/>
-        </w:rPr>
-      </w:pPr>
-      <w:r>
-        <w:rPr>
-          <w:rFonts w:ascii="Consolas" w:hAnsi="Consolas" w:cs="Courier New"/>
-          <w:color w:val="660066"/>
-          <w:sz w:val="17"/>
-          <w:szCs w:val="17"/>
-        </w:rPr>
-        <w:t>INSERT INTO news (</w:t>
+          <w:sz w:val="17"/>
+          <w:szCs w:val="17"/>
+        </w:rPr>
+      </w:pPr>
+      <w:r>
+        <w:rPr>
+          <w:rFonts w:ascii="Consolas" w:hAnsi="Consolas" w:cs="Courier New"/>
+          <w:color w:val="008800"/>
+          <w:sz w:val="17"/>
+          <w:szCs w:val="17"/>
+        </w:rPr>
+        <w:t>'$2y$10$92IXUNpkjO0rOQ5byMi.Ye4oKoEa3Ro9llC</w:t>
+      </w:r>
+      <w:proofErr w:type="gramStart"/>
+      <w:r>
+        <w:rPr>
+          <w:rFonts w:ascii="Consolas" w:hAnsi="Consolas" w:cs="Courier New"/>
+          <w:color w:val="008800"/>
+          <w:sz w:val="17"/>
+          <w:szCs w:val="17"/>
+        </w:rPr>
+        <w:t>/.</w:t>
       </w:r>
       <w:proofErr w:type="spellStart"/>
       <w:r>
         <w:rPr>
           <w:rFonts w:ascii="Consolas" w:hAnsi="Consolas" w:cs="Courier New"/>
-          <w:color w:val="660066"/>
-          <w:sz w:val="17"/>
-          <w:szCs w:val="17"/>
-        </w:rPr>
-        <w:t>titolo</w:t>
+          <w:color w:val="008800"/>
+          <w:sz w:val="17"/>
+          <w:szCs w:val="17"/>
+        </w:rPr>
+        <w:t>og</w:t>
       </w:r>
       <w:proofErr w:type="spellEnd"/>
-      <w:r>
-        <w:rPr>
-          <w:rFonts w:ascii="Consolas" w:hAnsi="Consolas" w:cs="Courier New"/>
-          <w:color w:val="660066"/>
-          <w:sz w:val="17"/>
-          <w:szCs w:val="17"/>
-        </w:rPr>
-        <w:t xml:space="preserve">, </w:t>
+      <w:proofErr w:type="gramEnd"/>
+      <w:r>
+        <w:rPr>
+          <w:rFonts w:ascii="Consolas" w:hAnsi="Consolas" w:cs="Courier New"/>
+          <w:color w:val="008800"/>
+          <w:sz w:val="17"/>
+          <w:szCs w:val="17"/>
+        </w:rPr>
+        <w:t>/at2.uheWG/</w:t>
       </w:r>
       <w:proofErr w:type="spellStart"/>
       <w:r>
         <w:rPr>
           <w:rFonts w:ascii="Consolas" w:hAnsi="Consolas" w:cs="Courier New"/>
-          <w:color w:val="660066"/>
-          <w:sz w:val="17"/>
-          <w:szCs w:val="17"/>
-        </w:rPr>
-        <w:t>descrizione</w:t>
+          <w:color w:val="008800"/>
+          <w:sz w:val="17"/>
+          <w:szCs w:val="17"/>
+        </w:rPr>
+        <w:t>igi</w:t>
       </w:r>
       <w:proofErr w:type="spellEnd"/>
       <w:r>
         <w:rPr>
           <w:rFonts w:ascii="Consolas" w:hAnsi="Consolas" w:cs="Courier New"/>
-          <w:color w:val="660066"/>
-          <w:sz w:val="17"/>
-          <w:szCs w:val="17"/>
-        </w:rPr>
-        <w:t xml:space="preserve">, </w:t>
-      </w:r>
-      <w:proofErr w:type="spellStart"/>
-      <w:r>
-        <w:rPr>
-          <w:rFonts w:ascii="Consolas" w:hAnsi="Consolas" w:cs="Courier New"/>
-          <w:color w:val="660066"/>
-          <w:sz w:val="17"/>
-          <w:szCs w:val="17"/>
-        </w:rPr>
-        <w:t>img</w:t>
-      </w:r>
-      <w:proofErr w:type="spellEnd"/>
-      <w:r>
-        <w:rPr>
-          <w:rFonts w:ascii="Consolas" w:hAnsi="Consolas" w:cs="Courier New"/>
-          <w:color w:val="660066"/>
-          <w:sz w:val="17"/>
-          <w:szCs w:val="17"/>
-        </w:rPr>
-        <w:t>) VALUES</w:t>
+          <w:color w:val="008800"/>
+          <w:sz w:val="17"/>
+          <w:szCs w:val="17"/>
+        </w:rPr>
+        <w:t>'</w:t>
+      </w:r>
+      <w:r>
+        <w:rPr>
+          <w:rFonts w:ascii="Consolas" w:hAnsi="Consolas" w:cs="Courier New"/>
+          <w:color w:val="666600"/>
+          <w:sz w:val="17"/>
+          <w:szCs w:val="17"/>
+        </w:rPr>
+        <w:t>,</w:t>
+      </w:r>
+      <w:r>
+        <w:rPr>
+          <w:rFonts w:ascii="Consolas" w:hAnsi="Consolas" w:cs="Courier New"/>
+          <w:color w:val="000000"/>
+          <w:sz w:val="17"/>
+          <w:szCs w:val="17"/>
+        </w:rPr>
+        <w:t xml:space="preserve"> </w:t>
+      </w:r>
+      <w:r>
+        <w:rPr>
+          <w:rFonts w:ascii="Consolas" w:hAnsi="Consolas" w:cs="Courier New"/>
+          <w:color w:val="008800"/>
+          <w:sz w:val="17"/>
+          <w:szCs w:val="17"/>
+        </w:rPr>
+        <w:t>'admin'</w:t>
+      </w:r>
+      <w:r>
+        <w:rPr>
+          <w:rFonts w:ascii="Consolas" w:hAnsi="Consolas" w:cs="Courier New"/>
+          <w:color w:val="666600"/>
+          <w:sz w:val="17"/>
+          <w:szCs w:val="17"/>
+        </w:rPr>
+        <w:t>);</w:t>
+      </w:r>
+      <w:r>
+        <w:rPr>
+          <w:rFonts w:ascii="Consolas" w:hAnsi="Consolas" w:cs="Courier New"/>
+          <w:color w:val="000000"/>
+          <w:sz w:val="17"/>
+          <w:szCs w:val="17"/>
+        </w:rPr>
+        <w:t> </w:t>
       </w:r>
     </w:p>
     <w:p>
@@ -15639,111 +15563,20 @@
         <w:divId w:val="1726833894"/>
         <w:rPr>
           <w:rFonts w:ascii="Consolas" w:hAnsi="Consolas" w:cs="Courier New"/>
-          <w:color w:val="660066"/>
-          <w:sz w:val="17"/>
-          <w:szCs w:val="17"/>
-        </w:rPr>
-      </w:pPr>
-      <w:r>
-        <w:rPr>
-          <w:rFonts w:ascii="Consolas" w:hAnsi="Consolas" w:cs="Courier New"/>
-          <w:color w:val="660066"/>
-          <w:sz w:val="17"/>
-          <w:szCs w:val="17"/>
-        </w:rPr>
-        <w:t xml:space="preserve">('Grande </w:t>
-      </w:r>
-      <w:proofErr w:type="spellStart"/>
-      <w:r>
-        <w:rPr>
-          <w:rFonts w:ascii="Consolas" w:hAnsi="Consolas" w:cs="Courier New"/>
-          <w:color w:val="660066"/>
-          <w:sz w:val="17"/>
-          <w:szCs w:val="17"/>
-        </w:rPr>
-        <w:t>vittoria</w:t>
-      </w:r>
-      <w:proofErr w:type="spellEnd"/>
-      <w:r>
-        <w:rPr>
-          <w:rFonts w:ascii="Consolas" w:hAnsi="Consolas" w:cs="Courier New"/>
-          <w:color w:val="660066"/>
-          <w:sz w:val="17"/>
-          <w:szCs w:val="17"/>
-        </w:rPr>
-        <w:t xml:space="preserve"> a Wimbledon', 'Jannik Sinner </w:t>
-      </w:r>
-      <w:proofErr w:type="spellStart"/>
-      <w:r>
-        <w:rPr>
-          <w:rFonts w:ascii="Consolas" w:hAnsi="Consolas" w:cs="Courier New"/>
-          <w:color w:val="660066"/>
-          <w:sz w:val="17"/>
-          <w:szCs w:val="17"/>
-        </w:rPr>
-        <w:t>trionfa</w:t>
-      </w:r>
-      <w:proofErr w:type="spellEnd"/>
-      <w:r>
-        <w:rPr>
-          <w:rFonts w:ascii="Consolas" w:hAnsi="Consolas" w:cs="Courier New"/>
-          <w:color w:val="660066"/>
-          <w:sz w:val="17"/>
-          <w:szCs w:val="17"/>
-        </w:rPr>
-        <w:t xml:space="preserve"> in </w:t>
-      </w:r>
-      <w:proofErr w:type="spellStart"/>
-      <w:r>
-        <w:rPr>
-          <w:rFonts w:ascii="Consolas" w:hAnsi="Consolas" w:cs="Courier New"/>
-          <w:color w:val="660066"/>
-          <w:sz w:val="17"/>
-          <w:szCs w:val="17"/>
-        </w:rPr>
-        <w:t>una</w:t>
-      </w:r>
-      <w:proofErr w:type="spellEnd"/>
-      <w:r>
-        <w:rPr>
-          <w:rFonts w:ascii="Consolas" w:hAnsi="Consolas" w:cs="Courier New"/>
-          <w:color w:val="660066"/>
-          <w:sz w:val="17"/>
-          <w:szCs w:val="17"/>
-        </w:rPr>
-        <w:t xml:space="preserve"> partita </w:t>
-      </w:r>
-      <w:proofErr w:type="spellStart"/>
-      <w:r>
-        <w:rPr>
-          <w:rFonts w:ascii="Consolas" w:hAnsi="Consolas" w:cs="Courier New"/>
-          <w:color w:val="660066"/>
-          <w:sz w:val="17"/>
-          <w:szCs w:val="17"/>
-        </w:rPr>
-        <w:t>epica</w:t>
-      </w:r>
-      <w:proofErr w:type="spellEnd"/>
-      <w:r>
-        <w:rPr>
-          <w:rFonts w:ascii="Consolas" w:hAnsi="Consolas" w:cs="Courier New"/>
-          <w:color w:val="660066"/>
-          <w:sz w:val="17"/>
-          <w:szCs w:val="17"/>
-        </w:rPr>
-        <w:t>.', 'images/news/wimbledon.jpg'</w:t>
-      </w:r>
-      <w:proofErr w:type="gramStart"/>
-      <w:r>
-        <w:rPr>
-          <w:rFonts w:ascii="Consolas" w:hAnsi="Consolas" w:cs="Courier New"/>
-          <w:color w:val="660066"/>
-          <w:sz w:val="17"/>
-          <w:szCs w:val="17"/>
-        </w:rPr>
-        <w:t>);</w:t>
-      </w:r>
-      <w:proofErr w:type="gramEnd"/>
+          <w:color w:val="000000"/>
+          <w:sz w:val="17"/>
+          <w:szCs w:val="17"/>
+        </w:rPr>
+      </w:pPr>
+      <w:r>
+        <w:rPr>
+          <w:rFonts w:ascii="Consolas" w:hAnsi="Consolas" w:cs="Courier New"/>
+          <w:color w:val="000000"/>
+          <w:sz w:val="17"/>
+          <w:szCs w:val="17"/>
+        </w:rPr>
+        <w:t> </w:t>
+      </w:r>
     </w:p>
     <w:p>
       <w:pPr>
@@ -15781,6 +15614,15 @@
           <w:szCs w:val="17"/>
         </w:rPr>
       </w:pPr>
+      <w:r>
+        <w:rPr>
+          <w:rFonts w:ascii="Consolas" w:hAnsi="Consolas" w:cs="Courier New"/>
+          <w:color w:val="660066"/>
+          <w:sz w:val="17"/>
+          <w:szCs w:val="17"/>
+        </w:rPr>
+        <w:t>CREATE TABLE news (</w:t>
+      </w:r>
     </w:p>
     <w:p>
       <w:pPr>
@@ -15825,7 +15667,8 @@
           <w:sz w:val="17"/>
           <w:szCs w:val="17"/>
         </w:rPr>
-        <w:t>-- 2. Record con immagine da URL (TennisWorldItalia)</w:t>
+        <w:lastRenderedPageBreak/>
+        <w:t xml:space="preserve">    id INT NOT NULL AUTO_INCREMENT,</w:t>
       </w:r>
     </w:p>
     <w:p>
@@ -15871,7 +15714,47 @@
           <w:sz w:val="17"/>
           <w:szCs w:val="17"/>
         </w:rPr>
-        <w:t>INSERT INTO news (titolo, descrizione, img) VALUES</w:t>
+        <w:t xml:space="preserve">    </w:t>
+      </w:r>
+      <w:proofErr w:type="spellStart"/>
+      <w:r>
+        <w:rPr>
+          <w:rFonts w:ascii="Consolas" w:hAnsi="Consolas" w:cs="Courier New"/>
+          <w:color w:val="660066"/>
+          <w:sz w:val="17"/>
+          <w:szCs w:val="17"/>
+        </w:rPr>
+        <w:t>titolo</w:t>
+      </w:r>
+      <w:proofErr w:type="spellEnd"/>
+      <w:r>
+        <w:rPr>
+          <w:rFonts w:ascii="Consolas" w:hAnsi="Consolas" w:cs="Courier New"/>
+          <w:color w:val="660066"/>
+          <w:sz w:val="17"/>
+          <w:szCs w:val="17"/>
+        </w:rPr>
+        <w:t xml:space="preserve"> </w:t>
+      </w:r>
+      <w:proofErr w:type="gramStart"/>
+      <w:r>
+        <w:rPr>
+          <w:rFonts w:ascii="Consolas" w:hAnsi="Consolas" w:cs="Courier New"/>
+          <w:color w:val="660066"/>
+          <w:sz w:val="17"/>
+          <w:szCs w:val="17"/>
+        </w:rPr>
+        <w:t>VARCHAR(</w:t>
+      </w:r>
+      <w:proofErr w:type="gramEnd"/>
+      <w:r>
+        <w:rPr>
+          <w:rFonts w:ascii="Consolas" w:hAnsi="Consolas" w:cs="Courier New"/>
+          <w:color w:val="660066"/>
+          <w:sz w:val="17"/>
+          <w:szCs w:val="17"/>
+        </w:rPr>
+        <w:t>255) NOT NULL,</w:t>
       </w:r>
     </w:p>
     <w:p>
@@ -15917,7 +15800,27 @@
           <w:sz w:val="17"/>
           <w:szCs w:val="17"/>
         </w:rPr>
-        <w:t>('Emma Raducanu: non ne sapevo nulla', 'La giovane tennista svela dettagli inediti sulla controversa causa PTPA contro ATP e WTA.', 'https://www.tennisworlditalia.com/imgb/87679/-non-ne-sapevo-nulla--emma-raducanu-parla-della-causa-ptpa-contro-atp-e-wta.webp');</w:t>
+        <w:t xml:space="preserve">    </w:t>
+      </w:r>
+      <w:proofErr w:type="spellStart"/>
+      <w:r>
+        <w:rPr>
+          <w:rFonts w:ascii="Consolas" w:hAnsi="Consolas" w:cs="Courier New"/>
+          <w:color w:val="660066"/>
+          <w:sz w:val="17"/>
+          <w:szCs w:val="17"/>
+        </w:rPr>
+        <w:t>descrizione</w:t>
+      </w:r>
+      <w:proofErr w:type="spellEnd"/>
+      <w:r>
+        <w:rPr>
+          <w:rFonts w:ascii="Consolas" w:hAnsi="Consolas" w:cs="Courier New"/>
+          <w:color w:val="660066"/>
+          <w:sz w:val="17"/>
+          <w:szCs w:val="17"/>
+        </w:rPr>
+        <w:t xml:space="preserve"> TEXT NOT NULL,</w:t>
       </w:r>
     </w:p>
     <w:p>
@@ -15956,6 +15859,55 @@
           <w:szCs w:val="17"/>
         </w:rPr>
       </w:pPr>
+      <w:r>
+        <w:rPr>
+          <w:rFonts w:ascii="Consolas" w:hAnsi="Consolas" w:cs="Courier New"/>
+          <w:color w:val="660066"/>
+          <w:sz w:val="17"/>
+          <w:szCs w:val="17"/>
+        </w:rPr>
+        <w:t xml:space="preserve">    </w:t>
+      </w:r>
+      <w:proofErr w:type="spellStart"/>
+      <w:r>
+        <w:rPr>
+          <w:rFonts w:ascii="Consolas" w:hAnsi="Consolas" w:cs="Courier New"/>
+          <w:color w:val="660066"/>
+          <w:sz w:val="17"/>
+          <w:szCs w:val="17"/>
+        </w:rPr>
+        <w:t>img</w:t>
+      </w:r>
+      <w:proofErr w:type="spellEnd"/>
+      <w:r>
+        <w:rPr>
+          <w:rFonts w:ascii="Consolas" w:hAnsi="Consolas" w:cs="Courier New"/>
+          <w:color w:val="660066"/>
+          <w:sz w:val="17"/>
+          <w:szCs w:val="17"/>
+        </w:rPr>
+        <w:t xml:space="preserve"> </w:t>
+      </w:r>
+      <w:proofErr w:type="gramStart"/>
+      <w:r>
+        <w:rPr>
+          <w:rFonts w:ascii="Consolas" w:hAnsi="Consolas" w:cs="Courier New"/>
+          <w:color w:val="660066"/>
+          <w:sz w:val="17"/>
+          <w:szCs w:val="17"/>
+        </w:rPr>
+        <w:t>VARCHAR(</w:t>
+      </w:r>
+      <w:proofErr w:type="gramEnd"/>
+      <w:r>
+        <w:rPr>
+          <w:rFonts w:ascii="Consolas" w:hAnsi="Consolas" w:cs="Courier New"/>
+          <w:color w:val="660066"/>
+          <w:sz w:val="17"/>
+          <w:szCs w:val="17"/>
+        </w:rPr>
+        <w:t>255) NOT NULL,</w:t>
+      </w:r>
     </w:p>
     <w:p>
       <w:pPr>
@@ -16000,7 +15952,7 @@
           <w:sz w:val="17"/>
           <w:szCs w:val="17"/>
         </w:rPr>
-        <w:t>-- 3. Record con immagine da URL (Hindustan Times)</w:t>
+        <w:t xml:space="preserve">    PRIMARY KEY (id)</w:t>
       </w:r>
     </w:p>
     <w:p>
@@ -16034,11 +15986,21 @@
         <w:divId w:val="1726833894"/>
         <w:rPr>
           <w:rFonts w:ascii="Consolas" w:hAnsi="Consolas" w:cs="Courier New"/>
+          <w:sz w:val="17"/>
+          <w:szCs w:val="17"/>
+          <w:lang w:val="en-US"/>
+        </w:rPr>
+      </w:pPr>
+      <w:r>
+        <w:rPr>
+          <w:rFonts w:ascii="Consolas" w:hAnsi="Consolas" w:cs="Courier New"/>
           <w:color w:val="660066"/>
           <w:sz w:val="17"/>
           <w:szCs w:val="17"/>
         </w:rPr>
-      </w:pPr>
+        <w:t>) ENGINE=</w:t>
+      </w:r>
+      <w:proofErr w:type="spellStart"/>
       <w:r>
         <w:rPr>
           <w:rFonts w:ascii="Consolas" w:hAnsi="Consolas" w:cs="Courier New"/>
@@ -16046,7 +16008,26 @@
           <w:sz w:val="17"/>
           <w:szCs w:val="17"/>
         </w:rPr>
-        <w:t>INSERT INTO news (titolo, descrizione, img) VALUES</w:t>
+        <w:t>InnoDB</w:t>
+      </w:r>
+      <w:proofErr w:type="spellEnd"/>
+      <w:r>
+        <w:rPr>
+          <w:rFonts w:ascii="Consolas" w:hAnsi="Consolas" w:cs="Courier New"/>
+          <w:color w:val="660066"/>
+          <w:sz w:val="17"/>
+          <w:szCs w:val="17"/>
+        </w:rPr>
+        <w:t xml:space="preserve"> DEFAULT</w:t>
+      </w:r>
+      <w:r>
+        <w:rPr>
+          <w:rFonts w:ascii="Consolas" w:hAnsi="Consolas" w:cs="Courier New"/>
+          <w:sz w:val="17"/>
+          <w:szCs w:val="17"/>
+          <w:lang w:val="en-US"/>
+        </w:rPr>
+        <w:t xml:space="preserve"> CHARSET=utf8mb4;</w:t>
       </w:r>
     </w:p>
     <w:p>
@@ -16080,20 +16061,11 @@
         <w:divId w:val="1726833894"/>
         <w:rPr>
           <w:rFonts w:ascii="Consolas" w:hAnsi="Consolas" w:cs="Courier New"/>
-          <w:color w:val="660066"/>
-          <w:sz w:val="17"/>
-          <w:szCs w:val="17"/>
-        </w:rPr>
-      </w:pPr>
-      <w:r>
-        <w:rPr>
-          <w:rFonts w:ascii="Consolas" w:hAnsi="Consolas" w:cs="Courier New"/>
-          <w:color w:val="660066"/>
-          <w:sz w:val="17"/>
-          <w:szCs w:val="17"/>
-        </w:rPr>
-        <w:t>('Medvedev domina sul campo', 'Il campione russo sorprende ancora con una prestazione impeccabile durante il torneo.', 'https://www.hindustantimes.com/ht-img/img/2025/03/21/550x309/Former-India-players-Somdev-Devvarman--pictured--a_1742580031132.jpg');</w:t>
-      </w:r>
+          <w:sz w:val="17"/>
+          <w:szCs w:val="17"/>
+          <w:lang w:val="en-US"/>
+        </w:rPr>
+      </w:pPr>
     </w:p>
     <w:p>
       <w:pPr>
@@ -16131,6 +16103,26 @@
           <w:szCs w:val="17"/>
         </w:rPr>
       </w:pPr>
+      <w:r>
+        <w:rPr>
+          <w:rFonts w:ascii="Consolas" w:hAnsi="Consolas" w:cs="Courier New"/>
+          <w:color w:val="660066"/>
+          <w:sz w:val="17"/>
+          <w:szCs w:val="17"/>
+        </w:rPr>
+        <w:t xml:space="preserve">-- </w:t>
+      </w:r>
+      <w:proofErr w:type="spellStart"/>
+      <w:r>
+        <w:rPr>
+          <w:rFonts w:ascii="Consolas" w:hAnsi="Consolas" w:cs="Courier New"/>
+          <w:color w:val="660066"/>
+          <w:sz w:val="17"/>
+          <w:szCs w:val="17"/>
+        </w:rPr>
+        <w:t>Inserimenti</w:t>
+      </w:r>
+      <w:proofErr w:type="spellEnd"/>
     </w:p>
     <w:p>
       <w:pPr>
@@ -16175,7 +16167,47 @@
           <w:sz w:val="17"/>
           <w:szCs w:val="17"/>
         </w:rPr>
-        <w:t>-- 4. Record con immagine da URL (AP News)</w:t>
+        <w:t xml:space="preserve">-- 1. Record con </w:t>
+      </w:r>
+      <w:proofErr w:type="spellStart"/>
+      <w:r>
+        <w:rPr>
+          <w:rFonts w:ascii="Consolas" w:hAnsi="Consolas" w:cs="Courier New"/>
+          <w:color w:val="660066"/>
+          <w:sz w:val="17"/>
+          <w:szCs w:val="17"/>
+        </w:rPr>
+        <w:t>immagine</w:t>
+      </w:r>
+      <w:proofErr w:type="spellEnd"/>
+      <w:r>
+        <w:rPr>
+          <w:rFonts w:ascii="Consolas" w:hAnsi="Consolas" w:cs="Courier New"/>
+          <w:color w:val="660066"/>
+          <w:sz w:val="17"/>
+          <w:szCs w:val="17"/>
+        </w:rPr>
+        <w:t xml:space="preserve"> locale (</w:t>
+      </w:r>
+      <w:proofErr w:type="spellStart"/>
+      <w:r>
+        <w:rPr>
+          <w:rFonts w:ascii="Consolas" w:hAnsi="Consolas" w:cs="Courier New"/>
+          <w:color w:val="660066"/>
+          <w:sz w:val="17"/>
+          <w:szCs w:val="17"/>
+        </w:rPr>
+        <w:t>salvata</w:t>
+      </w:r>
+      <w:proofErr w:type="spellEnd"/>
+      <w:r>
+        <w:rPr>
+          <w:rFonts w:ascii="Consolas" w:hAnsi="Consolas" w:cs="Courier New"/>
+          <w:color w:val="660066"/>
+          <w:sz w:val="17"/>
+          <w:szCs w:val="17"/>
+        </w:rPr>
+        <w:t xml:space="preserve"> in public/images/news)</w:t>
       </w:r>
     </w:p>
     <w:p>
@@ -16327,6 +16359,782 @@
           <w:sz w:val="17"/>
           <w:szCs w:val="17"/>
         </w:rPr>
+        <w:t xml:space="preserve">('Grande </w:t>
+      </w:r>
+      <w:proofErr w:type="spellStart"/>
+      <w:r>
+        <w:rPr>
+          <w:rFonts w:ascii="Consolas" w:hAnsi="Consolas" w:cs="Courier New"/>
+          <w:color w:val="660066"/>
+          <w:sz w:val="17"/>
+          <w:szCs w:val="17"/>
+        </w:rPr>
+        <w:t>vittoria</w:t>
+      </w:r>
+      <w:proofErr w:type="spellEnd"/>
+      <w:r>
+        <w:rPr>
+          <w:rFonts w:ascii="Consolas" w:hAnsi="Consolas" w:cs="Courier New"/>
+          <w:color w:val="660066"/>
+          <w:sz w:val="17"/>
+          <w:szCs w:val="17"/>
+        </w:rPr>
+        <w:t xml:space="preserve"> a Wimbledon', 'Jannik Sinner </w:t>
+      </w:r>
+      <w:proofErr w:type="spellStart"/>
+      <w:r>
+        <w:rPr>
+          <w:rFonts w:ascii="Consolas" w:hAnsi="Consolas" w:cs="Courier New"/>
+          <w:color w:val="660066"/>
+          <w:sz w:val="17"/>
+          <w:szCs w:val="17"/>
+        </w:rPr>
+        <w:t>trionfa</w:t>
+      </w:r>
+      <w:proofErr w:type="spellEnd"/>
+      <w:r>
+        <w:rPr>
+          <w:rFonts w:ascii="Consolas" w:hAnsi="Consolas" w:cs="Courier New"/>
+          <w:color w:val="660066"/>
+          <w:sz w:val="17"/>
+          <w:szCs w:val="17"/>
+        </w:rPr>
+        <w:t xml:space="preserve"> in </w:t>
+      </w:r>
+      <w:proofErr w:type="spellStart"/>
+      <w:r>
+        <w:rPr>
+          <w:rFonts w:ascii="Consolas" w:hAnsi="Consolas" w:cs="Courier New"/>
+          <w:color w:val="660066"/>
+          <w:sz w:val="17"/>
+          <w:szCs w:val="17"/>
+        </w:rPr>
+        <w:t>una</w:t>
+      </w:r>
+      <w:proofErr w:type="spellEnd"/>
+      <w:r>
+        <w:rPr>
+          <w:rFonts w:ascii="Consolas" w:hAnsi="Consolas" w:cs="Courier New"/>
+          <w:color w:val="660066"/>
+          <w:sz w:val="17"/>
+          <w:szCs w:val="17"/>
+        </w:rPr>
+        <w:t xml:space="preserve"> partita </w:t>
+      </w:r>
+      <w:proofErr w:type="spellStart"/>
+      <w:r>
+        <w:rPr>
+          <w:rFonts w:ascii="Consolas" w:hAnsi="Consolas" w:cs="Courier New"/>
+          <w:color w:val="660066"/>
+          <w:sz w:val="17"/>
+          <w:szCs w:val="17"/>
+        </w:rPr>
+        <w:t>epica</w:t>
+      </w:r>
+      <w:proofErr w:type="spellEnd"/>
+      <w:r>
+        <w:rPr>
+          <w:rFonts w:ascii="Consolas" w:hAnsi="Consolas" w:cs="Courier New"/>
+          <w:color w:val="660066"/>
+          <w:sz w:val="17"/>
+          <w:szCs w:val="17"/>
+        </w:rPr>
+        <w:t>.', 'images/news/wimbledon.jpg'</w:t>
+      </w:r>
+      <w:proofErr w:type="gramStart"/>
+      <w:r>
+        <w:rPr>
+          <w:rFonts w:ascii="Consolas" w:hAnsi="Consolas" w:cs="Courier New"/>
+          <w:color w:val="660066"/>
+          <w:sz w:val="17"/>
+          <w:szCs w:val="17"/>
+        </w:rPr>
+        <w:t>);</w:t>
+      </w:r>
+      <w:proofErr w:type="gramEnd"/>
+    </w:p>
+    <w:p>
+      <w:pPr>
+        <w:pStyle w:val="NormaleWeb"/>
+        <w:pBdr>
+          <w:top w:val="single" w:sz="6" w:space="2" w:color="888888"/>
+          <w:left w:val="single" w:sz="6" w:space="2" w:color="888888"/>
+          <w:bottom w:val="single" w:sz="6" w:space="2" w:color="888888"/>
+          <w:right w:val="single" w:sz="6" w:space="2" w:color="888888"/>
+        </w:pBdr>
+        <w:tabs>
+          <w:tab w:val="left" w:pos="916"/>
+          <w:tab w:val="left" w:pos="1832"/>
+          <w:tab w:val="left" w:pos="2748"/>
+          <w:tab w:val="left" w:pos="3664"/>
+          <w:tab w:val="left" w:pos="4580"/>
+          <w:tab w:val="left" w:pos="5496"/>
+          <w:tab w:val="left" w:pos="6412"/>
+          <w:tab w:val="left" w:pos="7328"/>
+          <w:tab w:val="left" w:pos="8244"/>
+          <w:tab w:val="left" w:pos="9160"/>
+          <w:tab w:val="left" w:pos="10076"/>
+          <w:tab w:val="left" w:pos="10992"/>
+          <w:tab w:val="left" w:pos="11908"/>
+          <w:tab w:val="left" w:pos="12824"/>
+          <w:tab w:val="left" w:pos="13740"/>
+          <w:tab w:val="left" w:pos="14656"/>
+        </w:tabs>
+        <w:spacing w:before="0" w:beforeAutospacing="0" w:after="0" w:afterAutospacing="0"/>
+        <w:divId w:val="1726833894"/>
+        <w:rPr>
+          <w:rFonts w:ascii="Consolas" w:hAnsi="Consolas" w:cs="Courier New"/>
+          <w:color w:val="660066"/>
+          <w:sz w:val="17"/>
+          <w:szCs w:val="17"/>
+        </w:rPr>
+      </w:pPr>
+    </w:p>
+    <w:p>
+      <w:pPr>
+        <w:pStyle w:val="NormaleWeb"/>
+        <w:pBdr>
+          <w:top w:val="single" w:sz="6" w:space="2" w:color="888888"/>
+          <w:left w:val="single" w:sz="6" w:space="2" w:color="888888"/>
+          <w:bottom w:val="single" w:sz="6" w:space="2" w:color="888888"/>
+          <w:right w:val="single" w:sz="6" w:space="2" w:color="888888"/>
+        </w:pBdr>
+        <w:tabs>
+          <w:tab w:val="left" w:pos="916"/>
+          <w:tab w:val="left" w:pos="1832"/>
+          <w:tab w:val="left" w:pos="2748"/>
+          <w:tab w:val="left" w:pos="3664"/>
+          <w:tab w:val="left" w:pos="4580"/>
+          <w:tab w:val="left" w:pos="5496"/>
+          <w:tab w:val="left" w:pos="6412"/>
+          <w:tab w:val="left" w:pos="7328"/>
+          <w:tab w:val="left" w:pos="8244"/>
+          <w:tab w:val="left" w:pos="9160"/>
+          <w:tab w:val="left" w:pos="10076"/>
+          <w:tab w:val="left" w:pos="10992"/>
+          <w:tab w:val="left" w:pos="11908"/>
+          <w:tab w:val="left" w:pos="12824"/>
+          <w:tab w:val="left" w:pos="13740"/>
+          <w:tab w:val="left" w:pos="14656"/>
+        </w:tabs>
+        <w:spacing w:before="0" w:beforeAutospacing="0" w:after="0" w:afterAutospacing="0"/>
+        <w:divId w:val="1726833894"/>
+        <w:rPr>
+          <w:rFonts w:ascii="Consolas" w:hAnsi="Consolas" w:cs="Courier New"/>
+          <w:color w:val="660066"/>
+          <w:sz w:val="17"/>
+          <w:szCs w:val="17"/>
+        </w:rPr>
+      </w:pPr>
+      <w:r>
+        <w:rPr>
+          <w:rFonts w:ascii="Consolas" w:hAnsi="Consolas" w:cs="Courier New"/>
+          <w:color w:val="660066"/>
+          <w:sz w:val="17"/>
+          <w:szCs w:val="17"/>
+        </w:rPr>
+        <w:t>-- 2. Record con immagine da URL (</w:t>
+      </w:r>
+      <w:proofErr w:type="spellStart"/>
+      <w:r>
+        <w:rPr>
+          <w:rFonts w:ascii="Consolas" w:hAnsi="Consolas" w:cs="Courier New"/>
+          <w:color w:val="660066"/>
+          <w:sz w:val="17"/>
+          <w:szCs w:val="17"/>
+        </w:rPr>
+        <w:t>TennisWorldItalia</w:t>
+      </w:r>
+      <w:proofErr w:type="spellEnd"/>
+      <w:r>
+        <w:rPr>
+          <w:rFonts w:ascii="Consolas" w:hAnsi="Consolas" w:cs="Courier New"/>
+          <w:color w:val="660066"/>
+          <w:sz w:val="17"/>
+          <w:szCs w:val="17"/>
+        </w:rPr>
+        <w:t>)</w:t>
+      </w:r>
+    </w:p>
+    <w:p>
+      <w:pPr>
+        <w:pStyle w:val="NormaleWeb"/>
+        <w:pBdr>
+          <w:top w:val="single" w:sz="6" w:space="2" w:color="888888"/>
+          <w:left w:val="single" w:sz="6" w:space="2" w:color="888888"/>
+          <w:bottom w:val="single" w:sz="6" w:space="2" w:color="888888"/>
+          <w:right w:val="single" w:sz="6" w:space="2" w:color="888888"/>
+        </w:pBdr>
+        <w:tabs>
+          <w:tab w:val="left" w:pos="916"/>
+          <w:tab w:val="left" w:pos="1832"/>
+          <w:tab w:val="left" w:pos="2748"/>
+          <w:tab w:val="left" w:pos="3664"/>
+          <w:tab w:val="left" w:pos="4580"/>
+          <w:tab w:val="left" w:pos="5496"/>
+          <w:tab w:val="left" w:pos="6412"/>
+          <w:tab w:val="left" w:pos="7328"/>
+          <w:tab w:val="left" w:pos="8244"/>
+          <w:tab w:val="left" w:pos="9160"/>
+          <w:tab w:val="left" w:pos="10076"/>
+          <w:tab w:val="left" w:pos="10992"/>
+          <w:tab w:val="left" w:pos="11908"/>
+          <w:tab w:val="left" w:pos="12824"/>
+          <w:tab w:val="left" w:pos="13740"/>
+          <w:tab w:val="left" w:pos="14656"/>
+        </w:tabs>
+        <w:spacing w:before="0" w:beforeAutospacing="0" w:after="0" w:afterAutospacing="0"/>
+        <w:divId w:val="1726833894"/>
+        <w:rPr>
+          <w:rFonts w:ascii="Consolas" w:hAnsi="Consolas" w:cs="Courier New"/>
+          <w:color w:val="660066"/>
+          <w:sz w:val="17"/>
+          <w:szCs w:val="17"/>
+        </w:rPr>
+      </w:pPr>
+      <w:r>
+        <w:rPr>
+          <w:rFonts w:ascii="Consolas" w:hAnsi="Consolas" w:cs="Courier New"/>
+          <w:color w:val="660066"/>
+          <w:sz w:val="17"/>
+          <w:szCs w:val="17"/>
+        </w:rPr>
+        <w:t xml:space="preserve">INSERT INTO news (titolo, descrizione, </w:t>
+      </w:r>
+      <w:proofErr w:type="spellStart"/>
+      <w:r>
+        <w:rPr>
+          <w:rFonts w:ascii="Consolas" w:hAnsi="Consolas" w:cs="Courier New"/>
+          <w:color w:val="660066"/>
+          <w:sz w:val="17"/>
+          <w:szCs w:val="17"/>
+        </w:rPr>
+        <w:t>img</w:t>
+      </w:r>
+      <w:proofErr w:type="spellEnd"/>
+      <w:r>
+        <w:rPr>
+          <w:rFonts w:ascii="Consolas" w:hAnsi="Consolas" w:cs="Courier New"/>
+          <w:color w:val="660066"/>
+          <w:sz w:val="17"/>
+          <w:szCs w:val="17"/>
+        </w:rPr>
+        <w:t>) VALUES</w:t>
+      </w:r>
+    </w:p>
+    <w:p>
+      <w:pPr>
+        <w:pStyle w:val="NormaleWeb"/>
+        <w:pBdr>
+          <w:top w:val="single" w:sz="6" w:space="2" w:color="888888"/>
+          <w:left w:val="single" w:sz="6" w:space="2" w:color="888888"/>
+          <w:bottom w:val="single" w:sz="6" w:space="2" w:color="888888"/>
+          <w:right w:val="single" w:sz="6" w:space="2" w:color="888888"/>
+        </w:pBdr>
+        <w:tabs>
+          <w:tab w:val="left" w:pos="916"/>
+          <w:tab w:val="left" w:pos="1832"/>
+          <w:tab w:val="left" w:pos="2748"/>
+          <w:tab w:val="left" w:pos="3664"/>
+          <w:tab w:val="left" w:pos="4580"/>
+          <w:tab w:val="left" w:pos="5496"/>
+          <w:tab w:val="left" w:pos="6412"/>
+          <w:tab w:val="left" w:pos="7328"/>
+          <w:tab w:val="left" w:pos="8244"/>
+          <w:tab w:val="left" w:pos="9160"/>
+          <w:tab w:val="left" w:pos="10076"/>
+          <w:tab w:val="left" w:pos="10992"/>
+          <w:tab w:val="left" w:pos="11908"/>
+          <w:tab w:val="left" w:pos="12824"/>
+          <w:tab w:val="left" w:pos="13740"/>
+          <w:tab w:val="left" w:pos="14656"/>
+        </w:tabs>
+        <w:spacing w:before="0" w:beforeAutospacing="0" w:after="0" w:afterAutospacing="0"/>
+        <w:divId w:val="1726833894"/>
+        <w:rPr>
+          <w:rFonts w:ascii="Consolas" w:hAnsi="Consolas" w:cs="Courier New"/>
+          <w:color w:val="660066"/>
+          <w:sz w:val="17"/>
+          <w:szCs w:val="17"/>
+        </w:rPr>
+      </w:pPr>
+      <w:r>
+        <w:rPr>
+          <w:rFonts w:ascii="Consolas" w:hAnsi="Consolas" w:cs="Courier New"/>
+          <w:color w:val="660066"/>
+          <w:sz w:val="17"/>
+          <w:szCs w:val="17"/>
+        </w:rPr>
+        <w:t xml:space="preserve">('Emma </w:t>
+      </w:r>
+      <w:proofErr w:type="spellStart"/>
+      <w:r>
+        <w:rPr>
+          <w:rFonts w:ascii="Consolas" w:hAnsi="Consolas" w:cs="Courier New"/>
+          <w:color w:val="660066"/>
+          <w:sz w:val="17"/>
+          <w:szCs w:val="17"/>
+        </w:rPr>
+        <w:t>Raducanu</w:t>
+      </w:r>
+      <w:proofErr w:type="spellEnd"/>
+      <w:r>
+        <w:rPr>
+          <w:rFonts w:ascii="Consolas" w:hAnsi="Consolas" w:cs="Courier New"/>
+          <w:color w:val="660066"/>
+          <w:sz w:val="17"/>
+          <w:szCs w:val="17"/>
+        </w:rPr>
+        <w:t>: non ne sapevo nulla', 'La giovane tennista svela dettagli inediti sulla controversa causa PTPA contro ATP e WTA.', 'https://www.tennisworlditalia.com/imgb/87679/-non-ne-sapevo-nulla--emma-raducanu-parla-della-causa-ptpa-contro-atp-e-wta.webp');</w:t>
+      </w:r>
+    </w:p>
+    <w:p>
+      <w:pPr>
+        <w:pStyle w:val="NormaleWeb"/>
+        <w:pBdr>
+          <w:top w:val="single" w:sz="6" w:space="2" w:color="888888"/>
+          <w:left w:val="single" w:sz="6" w:space="2" w:color="888888"/>
+          <w:bottom w:val="single" w:sz="6" w:space="2" w:color="888888"/>
+          <w:right w:val="single" w:sz="6" w:space="2" w:color="888888"/>
+        </w:pBdr>
+        <w:tabs>
+          <w:tab w:val="left" w:pos="916"/>
+          <w:tab w:val="left" w:pos="1832"/>
+          <w:tab w:val="left" w:pos="2748"/>
+          <w:tab w:val="left" w:pos="3664"/>
+          <w:tab w:val="left" w:pos="4580"/>
+          <w:tab w:val="left" w:pos="5496"/>
+          <w:tab w:val="left" w:pos="6412"/>
+          <w:tab w:val="left" w:pos="7328"/>
+          <w:tab w:val="left" w:pos="8244"/>
+          <w:tab w:val="left" w:pos="9160"/>
+          <w:tab w:val="left" w:pos="10076"/>
+          <w:tab w:val="left" w:pos="10992"/>
+          <w:tab w:val="left" w:pos="11908"/>
+          <w:tab w:val="left" w:pos="12824"/>
+          <w:tab w:val="left" w:pos="13740"/>
+          <w:tab w:val="left" w:pos="14656"/>
+        </w:tabs>
+        <w:spacing w:before="0" w:beforeAutospacing="0" w:after="0" w:afterAutospacing="0"/>
+        <w:divId w:val="1726833894"/>
+        <w:rPr>
+          <w:rFonts w:ascii="Consolas" w:hAnsi="Consolas" w:cs="Courier New"/>
+          <w:color w:val="660066"/>
+          <w:sz w:val="17"/>
+          <w:szCs w:val="17"/>
+        </w:rPr>
+      </w:pPr>
+    </w:p>
+    <w:p>
+      <w:pPr>
+        <w:pStyle w:val="NormaleWeb"/>
+        <w:pBdr>
+          <w:top w:val="single" w:sz="6" w:space="2" w:color="888888"/>
+          <w:left w:val="single" w:sz="6" w:space="2" w:color="888888"/>
+          <w:bottom w:val="single" w:sz="6" w:space="2" w:color="888888"/>
+          <w:right w:val="single" w:sz="6" w:space="2" w:color="888888"/>
+        </w:pBdr>
+        <w:tabs>
+          <w:tab w:val="left" w:pos="916"/>
+          <w:tab w:val="left" w:pos="1832"/>
+          <w:tab w:val="left" w:pos="2748"/>
+          <w:tab w:val="left" w:pos="3664"/>
+          <w:tab w:val="left" w:pos="4580"/>
+          <w:tab w:val="left" w:pos="5496"/>
+          <w:tab w:val="left" w:pos="6412"/>
+          <w:tab w:val="left" w:pos="7328"/>
+          <w:tab w:val="left" w:pos="8244"/>
+          <w:tab w:val="left" w:pos="9160"/>
+          <w:tab w:val="left" w:pos="10076"/>
+          <w:tab w:val="left" w:pos="10992"/>
+          <w:tab w:val="left" w:pos="11908"/>
+          <w:tab w:val="left" w:pos="12824"/>
+          <w:tab w:val="left" w:pos="13740"/>
+          <w:tab w:val="left" w:pos="14656"/>
+        </w:tabs>
+        <w:spacing w:before="0" w:beforeAutospacing="0" w:after="0" w:afterAutospacing="0"/>
+        <w:divId w:val="1726833894"/>
+        <w:rPr>
+          <w:rFonts w:ascii="Consolas" w:hAnsi="Consolas" w:cs="Courier New"/>
+          <w:color w:val="660066"/>
+          <w:sz w:val="17"/>
+          <w:szCs w:val="17"/>
+        </w:rPr>
+      </w:pPr>
+      <w:r>
+        <w:rPr>
+          <w:rFonts w:ascii="Consolas" w:hAnsi="Consolas" w:cs="Courier New"/>
+          <w:color w:val="660066"/>
+          <w:sz w:val="17"/>
+          <w:szCs w:val="17"/>
+        </w:rPr>
+        <w:t>-- 3. Record con immagine da URL (</w:t>
+      </w:r>
+      <w:proofErr w:type="spellStart"/>
+      <w:r>
+        <w:rPr>
+          <w:rFonts w:ascii="Consolas" w:hAnsi="Consolas" w:cs="Courier New"/>
+          <w:color w:val="660066"/>
+          <w:sz w:val="17"/>
+          <w:szCs w:val="17"/>
+        </w:rPr>
+        <w:t>Hindustan</w:t>
+      </w:r>
+      <w:proofErr w:type="spellEnd"/>
+      <w:r>
+        <w:rPr>
+          <w:rFonts w:ascii="Consolas" w:hAnsi="Consolas" w:cs="Courier New"/>
+          <w:color w:val="660066"/>
+          <w:sz w:val="17"/>
+          <w:szCs w:val="17"/>
+        </w:rPr>
+        <w:t xml:space="preserve"> Times)</w:t>
+      </w:r>
+    </w:p>
+    <w:p>
+      <w:pPr>
+        <w:pStyle w:val="NormaleWeb"/>
+        <w:pBdr>
+          <w:top w:val="single" w:sz="6" w:space="2" w:color="888888"/>
+          <w:left w:val="single" w:sz="6" w:space="2" w:color="888888"/>
+          <w:bottom w:val="single" w:sz="6" w:space="2" w:color="888888"/>
+          <w:right w:val="single" w:sz="6" w:space="2" w:color="888888"/>
+        </w:pBdr>
+        <w:tabs>
+          <w:tab w:val="left" w:pos="916"/>
+          <w:tab w:val="left" w:pos="1832"/>
+          <w:tab w:val="left" w:pos="2748"/>
+          <w:tab w:val="left" w:pos="3664"/>
+          <w:tab w:val="left" w:pos="4580"/>
+          <w:tab w:val="left" w:pos="5496"/>
+          <w:tab w:val="left" w:pos="6412"/>
+          <w:tab w:val="left" w:pos="7328"/>
+          <w:tab w:val="left" w:pos="8244"/>
+          <w:tab w:val="left" w:pos="9160"/>
+          <w:tab w:val="left" w:pos="10076"/>
+          <w:tab w:val="left" w:pos="10992"/>
+          <w:tab w:val="left" w:pos="11908"/>
+          <w:tab w:val="left" w:pos="12824"/>
+          <w:tab w:val="left" w:pos="13740"/>
+          <w:tab w:val="left" w:pos="14656"/>
+        </w:tabs>
+        <w:spacing w:before="0" w:beforeAutospacing="0" w:after="0" w:afterAutospacing="0"/>
+        <w:divId w:val="1726833894"/>
+        <w:rPr>
+          <w:rFonts w:ascii="Consolas" w:hAnsi="Consolas" w:cs="Courier New"/>
+          <w:color w:val="660066"/>
+          <w:sz w:val="17"/>
+          <w:szCs w:val="17"/>
+        </w:rPr>
+      </w:pPr>
+      <w:r>
+        <w:rPr>
+          <w:rFonts w:ascii="Consolas" w:hAnsi="Consolas" w:cs="Courier New"/>
+          <w:color w:val="660066"/>
+          <w:sz w:val="17"/>
+          <w:szCs w:val="17"/>
+        </w:rPr>
+        <w:t xml:space="preserve">INSERT INTO news (titolo, descrizione, </w:t>
+      </w:r>
+      <w:proofErr w:type="spellStart"/>
+      <w:r>
+        <w:rPr>
+          <w:rFonts w:ascii="Consolas" w:hAnsi="Consolas" w:cs="Courier New"/>
+          <w:color w:val="660066"/>
+          <w:sz w:val="17"/>
+          <w:szCs w:val="17"/>
+        </w:rPr>
+        <w:t>img</w:t>
+      </w:r>
+      <w:proofErr w:type="spellEnd"/>
+      <w:r>
+        <w:rPr>
+          <w:rFonts w:ascii="Consolas" w:hAnsi="Consolas" w:cs="Courier New"/>
+          <w:color w:val="660066"/>
+          <w:sz w:val="17"/>
+          <w:szCs w:val="17"/>
+        </w:rPr>
+        <w:t>) VALUES</w:t>
+      </w:r>
+    </w:p>
+    <w:p>
+      <w:pPr>
+        <w:pStyle w:val="NormaleWeb"/>
+        <w:pBdr>
+          <w:top w:val="single" w:sz="6" w:space="2" w:color="888888"/>
+          <w:left w:val="single" w:sz="6" w:space="2" w:color="888888"/>
+          <w:bottom w:val="single" w:sz="6" w:space="2" w:color="888888"/>
+          <w:right w:val="single" w:sz="6" w:space="2" w:color="888888"/>
+        </w:pBdr>
+        <w:tabs>
+          <w:tab w:val="left" w:pos="916"/>
+          <w:tab w:val="left" w:pos="1832"/>
+          <w:tab w:val="left" w:pos="2748"/>
+          <w:tab w:val="left" w:pos="3664"/>
+          <w:tab w:val="left" w:pos="4580"/>
+          <w:tab w:val="left" w:pos="5496"/>
+          <w:tab w:val="left" w:pos="6412"/>
+          <w:tab w:val="left" w:pos="7328"/>
+          <w:tab w:val="left" w:pos="8244"/>
+          <w:tab w:val="left" w:pos="9160"/>
+          <w:tab w:val="left" w:pos="10076"/>
+          <w:tab w:val="left" w:pos="10992"/>
+          <w:tab w:val="left" w:pos="11908"/>
+          <w:tab w:val="left" w:pos="12824"/>
+          <w:tab w:val="left" w:pos="13740"/>
+          <w:tab w:val="left" w:pos="14656"/>
+        </w:tabs>
+        <w:spacing w:before="0" w:beforeAutospacing="0" w:after="0" w:afterAutospacing="0"/>
+        <w:divId w:val="1726833894"/>
+        <w:rPr>
+          <w:rFonts w:ascii="Consolas" w:hAnsi="Consolas" w:cs="Courier New"/>
+          <w:color w:val="660066"/>
+          <w:sz w:val="17"/>
+          <w:szCs w:val="17"/>
+        </w:rPr>
+      </w:pPr>
+      <w:r>
+        <w:rPr>
+          <w:rFonts w:ascii="Consolas" w:hAnsi="Consolas" w:cs="Courier New"/>
+          <w:color w:val="660066"/>
+          <w:sz w:val="17"/>
+          <w:szCs w:val="17"/>
+        </w:rPr>
+        <w:t xml:space="preserve">('Medvedev domina sul </w:t>
+      </w:r>
+      <w:proofErr w:type="spellStart"/>
+      <w:r>
+        <w:rPr>
+          <w:rFonts w:ascii="Consolas" w:hAnsi="Consolas" w:cs="Courier New"/>
+          <w:color w:val="660066"/>
+          <w:sz w:val="17"/>
+          <w:szCs w:val="17"/>
+        </w:rPr>
+        <w:t>campo'</w:t>
+      </w:r>
+      <w:proofErr w:type="spellEnd"/>
+      <w:r>
+        <w:rPr>
+          <w:rFonts w:ascii="Consolas" w:hAnsi="Consolas" w:cs="Courier New"/>
+          <w:color w:val="660066"/>
+          <w:sz w:val="17"/>
+          <w:szCs w:val="17"/>
+        </w:rPr>
+        <w:t>, 'Il campione russo sorprende ancora con una prestazione impeccabile durante il torneo.', 'https://www.hindustantimes.com/ht-img/img/2025/03/21/550x309/Former-India-players-Somdev-Devvarman--pictured--a_1742580031132.jpg');</w:t>
+      </w:r>
+    </w:p>
+    <w:p>
+      <w:pPr>
+        <w:pStyle w:val="NormaleWeb"/>
+        <w:pBdr>
+          <w:top w:val="single" w:sz="6" w:space="2" w:color="888888"/>
+          <w:left w:val="single" w:sz="6" w:space="2" w:color="888888"/>
+          <w:bottom w:val="single" w:sz="6" w:space="2" w:color="888888"/>
+          <w:right w:val="single" w:sz="6" w:space="2" w:color="888888"/>
+        </w:pBdr>
+        <w:tabs>
+          <w:tab w:val="left" w:pos="916"/>
+          <w:tab w:val="left" w:pos="1832"/>
+          <w:tab w:val="left" w:pos="2748"/>
+          <w:tab w:val="left" w:pos="3664"/>
+          <w:tab w:val="left" w:pos="4580"/>
+          <w:tab w:val="left" w:pos="5496"/>
+          <w:tab w:val="left" w:pos="6412"/>
+          <w:tab w:val="left" w:pos="7328"/>
+          <w:tab w:val="left" w:pos="8244"/>
+          <w:tab w:val="left" w:pos="9160"/>
+          <w:tab w:val="left" w:pos="10076"/>
+          <w:tab w:val="left" w:pos="10992"/>
+          <w:tab w:val="left" w:pos="11908"/>
+          <w:tab w:val="left" w:pos="12824"/>
+          <w:tab w:val="left" w:pos="13740"/>
+          <w:tab w:val="left" w:pos="14656"/>
+        </w:tabs>
+        <w:spacing w:before="0" w:beforeAutospacing="0" w:after="0" w:afterAutospacing="0"/>
+        <w:divId w:val="1726833894"/>
+        <w:rPr>
+          <w:rFonts w:ascii="Consolas" w:hAnsi="Consolas" w:cs="Courier New"/>
+          <w:color w:val="660066"/>
+          <w:sz w:val="17"/>
+          <w:szCs w:val="17"/>
+        </w:rPr>
+      </w:pPr>
+    </w:p>
+    <w:p>
+      <w:pPr>
+        <w:pStyle w:val="NormaleWeb"/>
+        <w:pBdr>
+          <w:top w:val="single" w:sz="6" w:space="2" w:color="888888"/>
+          <w:left w:val="single" w:sz="6" w:space="2" w:color="888888"/>
+          <w:bottom w:val="single" w:sz="6" w:space="2" w:color="888888"/>
+          <w:right w:val="single" w:sz="6" w:space="2" w:color="888888"/>
+        </w:pBdr>
+        <w:tabs>
+          <w:tab w:val="left" w:pos="916"/>
+          <w:tab w:val="left" w:pos="1832"/>
+          <w:tab w:val="left" w:pos="2748"/>
+          <w:tab w:val="left" w:pos="3664"/>
+          <w:tab w:val="left" w:pos="4580"/>
+          <w:tab w:val="left" w:pos="5496"/>
+          <w:tab w:val="left" w:pos="6412"/>
+          <w:tab w:val="left" w:pos="7328"/>
+          <w:tab w:val="left" w:pos="8244"/>
+          <w:tab w:val="left" w:pos="9160"/>
+          <w:tab w:val="left" w:pos="10076"/>
+          <w:tab w:val="left" w:pos="10992"/>
+          <w:tab w:val="left" w:pos="11908"/>
+          <w:tab w:val="left" w:pos="12824"/>
+          <w:tab w:val="left" w:pos="13740"/>
+          <w:tab w:val="left" w:pos="14656"/>
+        </w:tabs>
+        <w:spacing w:before="0" w:beforeAutospacing="0" w:after="0" w:afterAutospacing="0"/>
+        <w:divId w:val="1726833894"/>
+        <w:rPr>
+          <w:rFonts w:ascii="Consolas" w:hAnsi="Consolas" w:cs="Courier New"/>
+          <w:color w:val="660066"/>
+          <w:sz w:val="17"/>
+          <w:szCs w:val="17"/>
+        </w:rPr>
+      </w:pPr>
+      <w:r>
+        <w:rPr>
+          <w:rFonts w:ascii="Consolas" w:hAnsi="Consolas" w:cs="Courier New"/>
+          <w:color w:val="660066"/>
+          <w:sz w:val="17"/>
+          <w:szCs w:val="17"/>
+        </w:rPr>
+        <w:t>-- 4. Record con immagine da URL (AP News)</w:t>
+      </w:r>
+    </w:p>
+    <w:p>
+      <w:pPr>
+        <w:pStyle w:val="NormaleWeb"/>
+        <w:pBdr>
+          <w:top w:val="single" w:sz="6" w:space="2" w:color="888888"/>
+          <w:left w:val="single" w:sz="6" w:space="2" w:color="888888"/>
+          <w:bottom w:val="single" w:sz="6" w:space="2" w:color="888888"/>
+          <w:right w:val="single" w:sz="6" w:space="2" w:color="888888"/>
+        </w:pBdr>
+        <w:tabs>
+          <w:tab w:val="left" w:pos="916"/>
+          <w:tab w:val="left" w:pos="1832"/>
+          <w:tab w:val="left" w:pos="2748"/>
+          <w:tab w:val="left" w:pos="3664"/>
+          <w:tab w:val="left" w:pos="4580"/>
+          <w:tab w:val="left" w:pos="5496"/>
+          <w:tab w:val="left" w:pos="6412"/>
+          <w:tab w:val="left" w:pos="7328"/>
+          <w:tab w:val="left" w:pos="8244"/>
+          <w:tab w:val="left" w:pos="9160"/>
+          <w:tab w:val="left" w:pos="10076"/>
+          <w:tab w:val="left" w:pos="10992"/>
+          <w:tab w:val="left" w:pos="11908"/>
+          <w:tab w:val="left" w:pos="12824"/>
+          <w:tab w:val="left" w:pos="13740"/>
+          <w:tab w:val="left" w:pos="14656"/>
+        </w:tabs>
+        <w:spacing w:before="0" w:beforeAutospacing="0" w:after="0" w:afterAutospacing="0"/>
+        <w:divId w:val="1726833894"/>
+        <w:rPr>
+          <w:rFonts w:ascii="Consolas" w:hAnsi="Consolas" w:cs="Courier New"/>
+          <w:color w:val="660066"/>
+          <w:sz w:val="17"/>
+          <w:szCs w:val="17"/>
+        </w:rPr>
+      </w:pPr>
+      <w:r>
+        <w:rPr>
+          <w:rFonts w:ascii="Consolas" w:hAnsi="Consolas" w:cs="Courier New"/>
+          <w:color w:val="660066"/>
+          <w:sz w:val="17"/>
+          <w:szCs w:val="17"/>
+        </w:rPr>
+        <w:t xml:space="preserve">INSERT INTO news (titolo, </w:t>
+      </w:r>
+      <w:proofErr w:type="spellStart"/>
+      <w:r>
+        <w:rPr>
+          <w:rFonts w:ascii="Consolas" w:hAnsi="Consolas" w:cs="Courier New"/>
+          <w:color w:val="660066"/>
+          <w:sz w:val="17"/>
+          <w:szCs w:val="17"/>
+        </w:rPr>
+        <w:t>descrizione</w:t>
+      </w:r>
+      <w:proofErr w:type="spellEnd"/>
+      <w:r>
+        <w:rPr>
+          <w:rFonts w:ascii="Consolas" w:hAnsi="Consolas" w:cs="Courier New"/>
+          <w:color w:val="660066"/>
+          <w:sz w:val="17"/>
+          <w:szCs w:val="17"/>
+        </w:rPr>
+        <w:t xml:space="preserve">, </w:t>
+      </w:r>
+      <w:proofErr w:type="spellStart"/>
+      <w:r>
+        <w:rPr>
+          <w:rFonts w:ascii="Consolas" w:hAnsi="Consolas" w:cs="Courier New"/>
+          <w:color w:val="660066"/>
+          <w:sz w:val="17"/>
+          <w:szCs w:val="17"/>
+        </w:rPr>
+        <w:t>img</w:t>
+      </w:r>
+      <w:proofErr w:type="spellEnd"/>
+      <w:r>
+        <w:rPr>
+          <w:rFonts w:ascii="Consolas" w:hAnsi="Consolas" w:cs="Courier New"/>
+          <w:color w:val="660066"/>
+          <w:sz w:val="17"/>
+          <w:szCs w:val="17"/>
+        </w:rPr>
+        <w:t>) VALUES</w:t>
+      </w:r>
+    </w:p>
+    <w:p>
+      <w:pPr>
+        <w:pStyle w:val="NormaleWeb"/>
+        <w:pBdr>
+          <w:top w:val="single" w:sz="6" w:space="2" w:color="888888"/>
+          <w:left w:val="single" w:sz="6" w:space="2" w:color="888888"/>
+          <w:bottom w:val="single" w:sz="6" w:space="2" w:color="888888"/>
+          <w:right w:val="single" w:sz="6" w:space="2" w:color="888888"/>
+        </w:pBdr>
+        <w:tabs>
+          <w:tab w:val="left" w:pos="916"/>
+          <w:tab w:val="left" w:pos="1832"/>
+          <w:tab w:val="left" w:pos="2748"/>
+          <w:tab w:val="left" w:pos="3664"/>
+          <w:tab w:val="left" w:pos="4580"/>
+          <w:tab w:val="left" w:pos="5496"/>
+          <w:tab w:val="left" w:pos="6412"/>
+          <w:tab w:val="left" w:pos="7328"/>
+          <w:tab w:val="left" w:pos="8244"/>
+          <w:tab w:val="left" w:pos="9160"/>
+          <w:tab w:val="left" w:pos="10076"/>
+          <w:tab w:val="left" w:pos="10992"/>
+          <w:tab w:val="left" w:pos="11908"/>
+          <w:tab w:val="left" w:pos="12824"/>
+          <w:tab w:val="left" w:pos="13740"/>
+          <w:tab w:val="left" w:pos="14656"/>
+        </w:tabs>
+        <w:spacing w:before="0" w:beforeAutospacing="0" w:after="0" w:afterAutospacing="0"/>
+        <w:divId w:val="1726833894"/>
+        <w:rPr>
+          <w:rFonts w:ascii="Consolas" w:hAnsi="Consolas" w:cs="Courier New"/>
+          <w:color w:val="660066"/>
+          <w:sz w:val="17"/>
+          <w:szCs w:val="17"/>
+        </w:rPr>
+      </w:pPr>
+      <w:r>
+        <w:rPr>
+          <w:rFonts w:ascii="Consolas" w:hAnsi="Consolas" w:cs="Courier New"/>
+          <w:color w:val="660066"/>
+          <w:sz w:val="17"/>
+          <w:szCs w:val="17"/>
+        </w:rPr>
         <w:t>('Djokovic, l\'esperienza che conta', 'Novak Djokovic dimostra ancora la sua classe, consolidando il suo status di veterano del tennis mondiale.', 'https://dims.apnews.com/dims4/default/bcc5a5f/2147483647/strip/true/crop/3047x1870+0+0/resize/599x368!/quality/90/?url=https%3A%2F%2Fassets.apnews.com%2Fb2%2F54%2Ffe2056f06e8f4543ef154a75c7d4%2Ff9250ac7d31f40ec81ed01fe5cd9ba82');</w:t>
       </w:r>
     </w:p>
@@ -16856,6 +17664,7 @@
           <w:sz w:val="17"/>
           <w:szCs w:val="17"/>
         </w:rPr>
+        <w:lastRenderedPageBreak/>
         <w:t xml:space="preserve">    </w:t>
       </w:r>
       <w:r>
@@ -18451,7 +19260,6 @@
           <w:szCs w:val="17"/>
           <w:lang w:val="en-US"/>
         </w:rPr>
-        <w:lastRenderedPageBreak/>
         <w:t xml:space="preserve">    </w:t>
       </w:r>
       <w:r>
@@ -22066,6 +22874,7 @@
           <w:szCs w:val="17"/>
           <w:lang w:val="en-US"/>
         </w:rPr>
+        <w:lastRenderedPageBreak/>
         <w:t xml:space="preserve">        $this</w:t>
       </w:r>
       <w:r>
@@ -23086,7 +23895,6 @@
           <w:b/>
           <w:bCs/>
         </w:rPr>
-        <w:lastRenderedPageBreak/>
         <w:t>c. Modello per i giocatori</w:t>
       </w:r>
     </w:p>
@@ -26207,6 +27015,7 @@
           <w:szCs w:val="17"/>
           <w:lang w:val="en-US"/>
         </w:rPr>
+        <w:lastRenderedPageBreak/>
         <w:t xml:space="preserve">    </w:t>
       </w:r>
     </w:p>
@@ -27263,7 +28072,6 @@
           <w:sz w:val="17"/>
           <w:szCs w:val="17"/>
         </w:rPr>
-        <w:lastRenderedPageBreak/>
         <w:t xml:space="preserve">    </w:t>
       </w:r>
       <w:r>
@@ -31994,6 +32802,7 @@
           <w:sz w:val="17"/>
           <w:szCs w:val="17"/>
         </w:rPr>
+        <w:lastRenderedPageBreak/>
         <w:t xml:space="preserve">    </w:t>
       </w:r>
       <w:r>
@@ -33324,7 +34133,6 @@
           <w:szCs w:val="17"/>
           <w:lang w:val="en-US"/>
         </w:rPr>
-        <w:lastRenderedPageBreak/>
         <w:t xml:space="preserve">        $this</w:t>
       </w:r>
       <w:r>
@@ -38334,6 +39142,7 @@
         <w:rPr>
           <w:lang w:val="en-US"/>
         </w:rPr>
+        <w:lastRenderedPageBreak/>
         <w:t>php</w:t>
       </w:r>
       <w:proofErr w:type="spellEnd"/>
@@ -38983,7 +39792,6 @@
           <w:szCs w:val="17"/>
           <w:lang w:val="en-US"/>
         </w:rPr>
-        <w:lastRenderedPageBreak/>
         <w:t xml:space="preserve">    &lt;link </w:t>
       </w:r>
       <w:proofErr w:type="spellStart"/>
@@ -43291,6 +44099,7 @@
           <w:szCs w:val="17"/>
           <w:lang w:val="en-US"/>
         </w:rPr>
+        <w:lastRenderedPageBreak/>
         <w:t xml:space="preserve">        </w:t>
       </w:r>
       <w:r>
@@ -43614,7 +44423,6 @@
         <w:rPr>
           <w:lang w:val="en-US"/>
         </w:rPr>
-        <w:lastRenderedPageBreak/>
         <w:t>php</w:t>
       </w:r>
       <w:proofErr w:type="spellEnd"/>
@@ -47222,6 +48030,7 @@
           <w:sz w:val="17"/>
           <w:szCs w:val="17"/>
         </w:rPr>
+        <w:lastRenderedPageBreak/>
         <w:t xml:space="preserve">                </w:t>
       </w:r>
       <w:proofErr w:type="gramStart"/>
@@ -48340,7 +49149,6 @@
           <w:szCs w:val="17"/>
           <w:lang w:val="en-US"/>
         </w:rPr>
-        <w:lastRenderedPageBreak/>
         <w:t xml:space="preserve">    </w:t>
       </w:r>
       <w:r>
@@ -52354,6 +53162,7 @@
           <w:sz w:val="17"/>
           <w:szCs w:val="17"/>
         </w:rPr>
+        <w:lastRenderedPageBreak/>
         <w:t>│</w:t>
       </w:r>
       <w:r>
@@ -52636,7 +53445,6 @@
         </w:numPr>
       </w:pPr>
       <w:r>
-        <w:lastRenderedPageBreak/>
         <w:t>Esegui lo script SQL fornito per creare il database “tennis” e popolare le tabelle con dati di esempio.</w:t>
       </w:r>
     </w:p>
@@ -52921,7 +53729,11 @@
     </w:p>
     <w:p>
       <w:r>
-        <w:t xml:space="preserve">Questo esempio rappresenta una solida base per realizzare il progetto richiesto. Naturalmente, in un ambiente di produzione andrebbero implementate ulteriori misure di sicurezza, validazioni e un sistema di gestione degli errori più completo. Buon lavoro nello sviluppo del tuo sito di simulazione tennis con </w:t>
+        <w:t xml:space="preserve">Questo esempio rappresenta una solida base per realizzare il progetto richiesto. Naturalmente, in un ambiente di produzione andrebbero implementate ulteriori misure di sicurezza, validazioni e un </w:t>
+      </w:r>
+      <w:r>
+        <w:lastRenderedPageBreak/>
+        <w:t xml:space="preserve">sistema di gestione degli errori più completo. Buon lavoro nello sviluppo del tuo sito di simulazione tennis con </w:t>
       </w:r>
       <w:proofErr w:type="spellStart"/>
       <w:r>

</xml_diff>